<commit_message>
swapped command numbers for motor and setcolor to avoid sending 0x2b (ascii '+'), which Adafruit BTLE UART treats as special character
</commit_message>
<xml_diff>
--- a/Blocks/Light Play 2 Blocks.docx
+++ b/Blocks/Light Play 2 Blocks.docx
@@ -7,6 +7,9 @@
         <w:pStyle w:val="Heading1"/>
       </w:pPr>
       <w:r>
+        <w:t xml:space="preserve"> </w:t>
+      </w:r>
+      <w:r>
         <w:t>Light Play 2 Blocks</w:t>
       </w:r>
       <w:r>
@@ -871,7 +874,21 @@
         <w:rPr>
           <w:rFonts w:asciiTheme="majorHAnsi" w:hAnsiTheme="majorHAnsi"/>
         </w:rPr>
-        <w:t xml:space="preserve"> sent from Scratch to Arduino, according to the following scheme:</w:t>
+        <w:t xml:space="preserve"> sent from Scratch to </w:t>
+      </w:r>
+      <w:proofErr w:type="spellStart"/>
+      <w:r>
+        <w:rPr>
+          <w:rFonts w:asciiTheme="majorHAnsi" w:hAnsiTheme="majorHAnsi"/>
+        </w:rPr>
+        <w:t>Arduino</w:t>
+      </w:r>
+      <w:proofErr w:type="spellEnd"/>
+      <w:r>
+        <w:rPr>
+          <w:rFonts w:asciiTheme="majorHAnsi" w:hAnsiTheme="majorHAnsi"/>
+        </w:rPr>
+        <w:t>, according to the following scheme:</w:t>
       </w:r>
     </w:p>
     <w:p>
@@ -879,20 +896,90 @@
         <w:pStyle w:val="Heading2"/>
       </w:pPr>
       <w:r>
-        <w:t>Light Commands</w:t>
-      </w:r>
-    </w:p>
-    <w:p>
-      <w:pPr>
-        <w:rPr>
-          <w:rFonts w:asciiTheme="majorHAnsi" w:hAnsiTheme="majorHAnsi"/>
-        </w:rPr>
-      </w:pPr>
-      <w:r>
-        <w:rPr>
-          <w:rFonts w:asciiTheme="majorHAnsi" w:hAnsiTheme="majorHAnsi"/>
-        </w:rPr>
-        <w:t>[u u u x x y y y]</w:t>
+        <w:t>Commands</w:t>
+      </w:r>
+    </w:p>
+    <w:p>
+      <w:pPr>
+        <w:rPr>
+          <w:rFonts w:asciiTheme="majorHAnsi" w:hAnsiTheme="majorHAnsi"/>
+        </w:rPr>
+      </w:pPr>
+      <w:r>
+        <w:rPr>
+          <w:rFonts w:asciiTheme="majorHAnsi" w:hAnsiTheme="majorHAnsi"/>
+        </w:rPr>
+        <w:t xml:space="preserve">[u </w:t>
+      </w:r>
+      <w:proofErr w:type="spellStart"/>
+      <w:r>
+        <w:rPr>
+          <w:rFonts w:asciiTheme="majorHAnsi" w:hAnsiTheme="majorHAnsi"/>
+        </w:rPr>
+        <w:t>u</w:t>
+      </w:r>
+      <w:proofErr w:type="spellEnd"/>
+      <w:r>
+        <w:rPr>
+          <w:rFonts w:asciiTheme="majorHAnsi" w:hAnsiTheme="majorHAnsi"/>
+        </w:rPr>
+        <w:t xml:space="preserve"> </w:t>
+      </w:r>
+      <w:proofErr w:type="spellStart"/>
+      <w:r>
+        <w:rPr>
+          <w:rFonts w:asciiTheme="majorHAnsi" w:hAnsiTheme="majorHAnsi"/>
+        </w:rPr>
+        <w:t>u</w:t>
+      </w:r>
+      <w:proofErr w:type="spellEnd"/>
+      <w:r>
+        <w:rPr>
+          <w:rFonts w:asciiTheme="majorHAnsi" w:hAnsiTheme="majorHAnsi"/>
+        </w:rPr>
+        <w:t xml:space="preserve"> x </w:t>
+      </w:r>
+      <w:proofErr w:type="spellStart"/>
+      <w:r>
+        <w:rPr>
+          <w:rFonts w:asciiTheme="majorHAnsi" w:hAnsiTheme="majorHAnsi"/>
+        </w:rPr>
+        <w:t>x</w:t>
+      </w:r>
+      <w:proofErr w:type="spellEnd"/>
+      <w:r>
+        <w:rPr>
+          <w:rFonts w:asciiTheme="majorHAnsi" w:hAnsiTheme="majorHAnsi"/>
+        </w:rPr>
+        <w:t xml:space="preserve"> y </w:t>
+      </w:r>
+      <w:proofErr w:type="spellStart"/>
+      <w:r>
+        <w:rPr>
+          <w:rFonts w:asciiTheme="majorHAnsi" w:hAnsiTheme="majorHAnsi"/>
+        </w:rPr>
+        <w:t>y</w:t>
+      </w:r>
+      <w:proofErr w:type="spellEnd"/>
+      <w:r>
+        <w:rPr>
+          <w:rFonts w:asciiTheme="majorHAnsi" w:hAnsiTheme="majorHAnsi"/>
+        </w:rPr>
+        <w:t xml:space="preserve"> </w:t>
+      </w:r>
+      <w:proofErr w:type="spellStart"/>
+      <w:r>
+        <w:rPr>
+          <w:rFonts w:asciiTheme="majorHAnsi" w:hAnsiTheme="majorHAnsi"/>
+        </w:rPr>
+        <w:t>y</w:t>
+      </w:r>
+      <w:proofErr w:type="spellEnd"/>
+      <w:r>
+        <w:rPr>
+          <w:rFonts w:asciiTheme="majorHAnsi" w:hAnsiTheme="majorHAnsi"/>
+        </w:rPr>
+        <w:t>]</w:t>
       </w:r>
     </w:p>
     <w:p>
@@ -943,26 +1030,44 @@
         <w:rPr>
           <w:rFonts w:asciiTheme="majorHAnsi" w:hAnsiTheme="majorHAnsi"/>
         </w:rPr>
-        <w:t xml:space="preserve">001 = set </w:t>
-      </w:r>
-      <w:r>
-        <w:rPr>
-          <w:rFonts w:asciiTheme="majorHAnsi" w:hAnsiTheme="majorHAnsi"/>
-        </w:rPr>
-        <w:t xml:space="preserve">color to </w:t>
-      </w:r>
-    </w:p>
-    <w:p>
-      <w:pPr>
-        <w:rPr>
-          <w:rFonts w:asciiTheme="majorHAnsi" w:hAnsiTheme="majorHAnsi"/>
-        </w:rPr>
-      </w:pPr>
-      <w:r>
-        <w:rPr>
-          <w:rFonts w:asciiTheme="majorHAnsi" w:hAnsiTheme="majorHAnsi"/>
-        </w:rPr>
-        <w:t>010 = fade to</w:t>
+        <w:t xml:space="preserve">001 = </w:t>
+      </w:r>
+      <w:r>
+        <w:rPr>
+          <w:rFonts w:asciiTheme="majorHAnsi" w:hAnsiTheme="majorHAnsi"/>
+        </w:rPr>
+        <w:t>motor commands</w:t>
+      </w:r>
+      <w:r>
+        <w:rPr>
+          <w:rFonts w:asciiTheme="majorHAnsi" w:hAnsiTheme="majorHAnsi"/>
+        </w:rPr>
+        <w:t xml:space="preserve"> </w:t>
+      </w:r>
+    </w:p>
+    <w:p>
+      <w:pPr>
+        <w:rPr>
+          <w:rFonts w:asciiTheme="majorHAnsi" w:hAnsiTheme="majorHAnsi"/>
+        </w:rPr>
+      </w:pPr>
+      <w:r>
+        <w:rPr>
+          <w:rFonts w:asciiTheme="majorHAnsi" w:hAnsiTheme="majorHAnsi"/>
+        </w:rPr>
+        <w:t>010 = fade</w:t>
+      </w:r>
+      <w:r>
+        <w:rPr>
+          <w:rFonts w:asciiTheme="majorHAnsi" w:hAnsiTheme="majorHAnsi"/>
+        </w:rPr>
+        <w:t xml:space="preserve"> light color</w:t>
+      </w:r>
+      <w:r>
+        <w:rPr>
+          <w:rFonts w:asciiTheme="majorHAnsi" w:hAnsiTheme="majorHAnsi"/>
+        </w:rPr>
+        <w:t xml:space="preserve"> to</w:t>
       </w:r>
     </w:p>
     <w:p>
@@ -988,24 +1093,8 @@
         <w:rPr>
           <w:rFonts w:asciiTheme="majorHAnsi" w:hAnsiTheme="majorHAnsi"/>
         </w:rPr>
-        <w:t>xbits set which light</w:t>
-      </w:r>
-    </w:p>
-    <w:p>
-      <w:r>
-        <w:rPr>
-          <w:rFonts w:asciiTheme="majorHAnsi" w:hAnsiTheme="majorHAnsi"/>
-        </w:rPr>
-        <w:t>ybits – other info</w:t>
-      </w:r>
-    </w:p>
-    <w:p>
-      <w:pPr>
-        <w:rPr>
-          <w:rFonts w:asciiTheme="majorHAnsi" w:hAnsiTheme="majorHAnsi"/>
-          <w:b/>
-        </w:rPr>
-      </w:pPr>
+        <w:t>100 = set light color to</w:t>
+      </w:r>
     </w:p>
     <w:p>
       <w:pPr>
@@ -1028,7 +1117,77 @@
         <w:rPr>
           <w:rFonts w:asciiTheme="majorHAnsi" w:hAnsiTheme="majorHAnsi"/>
         </w:rPr>
-        <w:t>[0 0 0 x x y y y]</w:t>
+        <w:t xml:space="preserve">[0 </w:t>
+      </w:r>
+      <w:proofErr w:type="spellStart"/>
+      <w:r>
+        <w:rPr>
+          <w:rFonts w:asciiTheme="majorHAnsi" w:hAnsiTheme="majorHAnsi"/>
+        </w:rPr>
+        <w:t>0</w:t>
+      </w:r>
+      <w:proofErr w:type="spellEnd"/>
+      <w:r>
+        <w:rPr>
+          <w:rFonts w:asciiTheme="majorHAnsi" w:hAnsiTheme="majorHAnsi"/>
+        </w:rPr>
+        <w:t xml:space="preserve"> </w:t>
+      </w:r>
+      <w:proofErr w:type="spellStart"/>
+      <w:r>
+        <w:rPr>
+          <w:rFonts w:asciiTheme="majorHAnsi" w:hAnsiTheme="majorHAnsi"/>
+        </w:rPr>
+        <w:t>0</w:t>
+      </w:r>
+      <w:proofErr w:type="spellEnd"/>
+      <w:r>
+        <w:rPr>
+          <w:rFonts w:asciiTheme="majorHAnsi" w:hAnsiTheme="majorHAnsi"/>
+        </w:rPr>
+        <w:t xml:space="preserve"> x </w:t>
+      </w:r>
+      <w:proofErr w:type="spellStart"/>
+      <w:r>
+        <w:rPr>
+          <w:rFonts w:asciiTheme="majorHAnsi" w:hAnsiTheme="majorHAnsi"/>
+        </w:rPr>
+        <w:t>x</w:t>
+      </w:r>
+      <w:proofErr w:type="spellEnd"/>
+      <w:r>
+        <w:rPr>
+          <w:rFonts w:asciiTheme="majorHAnsi" w:hAnsiTheme="majorHAnsi"/>
+        </w:rPr>
+        <w:t xml:space="preserve"> y </w:t>
+      </w:r>
+      <w:proofErr w:type="spellStart"/>
+      <w:r>
+        <w:rPr>
+          <w:rFonts w:asciiTheme="majorHAnsi" w:hAnsiTheme="majorHAnsi"/>
+        </w:rPr>
+        <w:t>y</w:t>
+      </w:r>
+      <w:proofErr w:type="spellEnd"/>
+      <w:r>
+        <w:rPr>
+          <w:rFonts w:asciiTheme="majorHAnsi" w:hAnsiTheme="majorHAnsi"/>
+        </w:rPr>
+        <w:t xml:space="preserve"> </w:t>
+      </w:r>
+      <w:proofErr w:type="spellStart"/>
+      <w:r>
+        <w:rPr>
+          <w:rFonts w:asciiTheme="majorHAnsi" w:hAnsiTheme="majorHAnsi"/>
+        </w:rPr>
+        <w:t>y</w:t>
+      </w:r>
+      <w:proofErr w:type="spellEnd"/>
+      <w:r>
+        <w:rPr>
+          <w:rFonts w:asciiTheme="majorHAnsi" w:hAnsiTheme="majorHAnsi"/>
+        </w:rPr>
+        <w:t>]</w:t>
       </w:r>
     </w:p>
     <w:p>
@@ -1075,7 +1234,21 @@
           <w:rFonts w:asciiTheme="majorHAnsi" w:hAnsiTheme="majorHAnsi"/>
         </w:rPr>
         <w:tab/>
-        <w:t>0 0 = all lights</w:t>
+        <w:t xml:space="preserve">0 </w:t>
+      </w:r>
+      <w:proofErr w:type="spellStart"/>
+      <w:r>
+        <w:rPr>
+          <w:rFonts w:asciiTheme="majorHAnsi" w:hAnsiTheme="majorHAnsi"/>
+        </w:rPr>
+        <w:t>0</w:t>
+      </w:r>
+      <w:proofErr w:type="spellEnd"/>
+      <w:r>
+        <w:rPr>
+          <w:rFonts w:asciiTheme="majorHAnsi" w:hAnsiTheme="majorHAnsi"/>
+        </w:rPr>
+        <w:t xml:space="preserve"> = all lights</w:t>
       </w:r>
     </w:p>
     <w:p>
@@ -1135,7 +1308,21 @@
           <w:rFonts w:asciiTheme="majorHAnsi" w:hAnsiTheme="majorHAnsi"/>
         </w:rPr>
         <w:tab/>
-        <w:t>1 1 = light 3</w:t>
+        <w:t xml:space="preserve">1 </w:t>
+      </w:r>
+      <w:proofErr w:type="spellStart"/>
+      <w:r>
+        <w:rPr>
+          <w:rFonts w:asciiTheme="majorHAnsi" w:hAnsiTheme="majorHAnsi"/>
+        </w:rPr>
+        <w:t>1</w:t>
+      </w:r>
+      <w:proofErr w:type="spellEnd"/>
+      <w:r>
+        <w:rPr>
+          <w:rFonts w:asciiTheme="majorHAnsi" w:hAnsiTheme="majorHAnsi"/>
+        </w:rPr>
+        <w:t xml:space="preserve"> = light 3</w:t>
       </w:r>
     </w:p>
     <w:p>
@@ -1194,7 +1381,35 @@
           <w:rFonts w:asciiTheme="majorHAnsi" w:hAnsiTheme="majorHAnsi"/>
         </w:rPr>
         <w:tab/>
-        <w:t xml:space="preserve">0 0 0 = </w:t>
+        <w:t xml:space="preserve">0 </w:t>
+      </w:r>
+      <w:proofErr w:type="spellStart"/>
+      <w:r>
+        <w:rPr>
+          <w:rFonts w:asciiTheme="majorHAnsi" w:hAnsiTheme="majorHAnsi"/>
+        </w:rPr>
+        <w:t>0</w:t>
+      </w:r>
+      <w:proofErr w:type="spellEnd"/>
+      <w:r>
+        <w:rPr>
+          <w:rFonts w:asciiTheme="majorHAnsi" w:hAnsiTheme="majorHAnsi"/>
+        </w:rPr>
+        <w:t xml:space="preserve"> </w:t>
+      </w:r>
+      <w:proofErr w:type="spellStart"/>
+      <w:r>
+        <w:rPr>
+          <w:rFonts w:asciiTheme="majorHAnsi" w:hAnsiTheme="majorHAnsi"/>
+        </w:rPr>
+        <w:t>0</w:t>
+      </w:r>
+      <w:proofErr w:type="spellEnd"/>
+      <w:r>
+        <w:rPr>
+          <w:rFonts w:asciiTheme="majorHAnsi" w:hAnsiTheme="majorHAnsi"/>
+        </w:rPr>
+        <w:t xml:space="preserve"> = </w:t>
       </w:r>
       <w:r>
         <w:rPr>
@@ -1235,7 +1450,21 @@
           <w:rFonts w:asciiTheme="majorHAnsi" w:hAnsiTheme="majorHAnsi"/>
         </w:rPr>
         <w:tab/>
-        <w:t xml:space="preserve">0 0 1 = </w:t>
+        <w:t xml:space="preserve">0 </w:t>
+      </w:r>
+      <w:proofErr w:type="spellStart"/>
+      <w:r>
+        <w:rPr>
+          <w:rFonts w:asciiTheme="majorHAnsi" w:hAnsiTheme="majorHAnsi"/>
+        </w:rPr>
+        <w:t>0</w:t>
+      </w:r>
+      <w:proofErr w:type="spellEnd"/>
+      <w:r>
+        <w:rPr>
+          <w:rFonts w:asciiTheme="majorHAnsi" w:hAnsiTheme="majorHAnsi"/>
+        </w:rPr>
+        <w:t xml:space="preserve"> 1 = </w:t>
       </w:r>
       <w:r>
         <w:rPr>
@@ -1310,7 +1539,21 @@
           <w:rFonts w:asciiTheme="majorHAnsi" w:hAnsiTheme="majorHAnsi"/>
         </w:rPr>
         <w:tab/>
-        <w:t xml:space="preserve">0 1 1 = </w:t>
+        <w:t xml:space="preserve">0 1 </w:t>
+      </w:r>
+      <w:proofErr w:type="spellStart"/>
+      <w:r>
+        <w:rPr>
+          <w:rFonts w:asciiTheme="majorHAnsi" w:hAnsiTheme="majorHAnsi"/>
+        </w:rPr>
+        <w:t>1</w:t>
+      </w:r>
+      <w:proofErr w:type="spellEnd"/>
+      <w:r>
+        <w:rPr>
+          <w:rFonts w:asciiTheme="majorHAnsi" w:hAnsiTheme="majorHAnsi"/>
+        </w:rPr>
+        <w:t xml:space="preserve"> = </w:t>
       </w:r>
       <w:r>
         <w:rPr>
@@ -1344,7 +1587,21 @@
           <w:rFonts w:asciiTheme="majorHAnsi" w:hAnsiTheme="majorHAnsi"/>
         </w:rPr>
         <w:tab/>
-        <w:t xml:space="preserve">1 0 0 = </w:t>
+        <w:t xml:space="preserve">1 0 </w:t>
+      </w:r>
+      <w:proofErr w:type="spellStart"/>
+      <w:r>
+        <w:rPr>
+          <w:rFonts w:asciiTheme="majorHAnsi" w:hAnsiTheme="majorHAnsi"/>
+        </w:rPr>
+        <w:t>0</w:t>
+      </w:r>
+      <w:proofErr w:type="spellEnd"/>
+      <w:r>
+        <w:rPr>
+          <w:rFonts w:asciiTheme="majorHAnsi" w:hAnsiTheme="majorHAnsi"/>
+        </w:rPr>
+        <w:t xml:space="preserve"> = </w:t>
       </w:r>
       <w:r>
         <w:rPr>
@@ -1405,55 +1662,83 @@
           <w:rFonts w:asciiTheme="majorHAnsi" w:hAnsiTheme="majorHAnsi"/>
         </w:rPr>
         <w:tab/>
-        <w:t xml:space="preserve">1 1 0 = </w:t>
-      </w:r>
-      <w:r>
-        <w:rPr>
-          <w:rFonts w:asciiTheme="majorHAnsi" w:hAnsiTheme="majorHAnsi"/>
-          <w:b/>
-        </w:rPr>
-        <w:t>set brightness</w:t>
-      </w:r>
-      <w:r>
-        <w:rPr>
-          <w:rFonts w:asciiTheme="majorHAnsi" w:hAnsiTheme="majorHAnsi"/>
-          <w:b/>
-        </w:rPr>
-        <w:t xml:space="preserve"> medium</w:t>
-      </w:r>
-    </w:p>
-    <w:p>
-      <w:pPr>
-        <w:rPr>
-          <w:rFonts w:asciiTheme="majorHAnsi" w:hAnsiTheme="majorHAnsi"/>
-        </w:rPr>
-      </w:pPr>
-      <w:r>
-        <w:rPr>
-          <w:rFonts w:asciiTheme="majorHAnsi" w:hAnsiTheme="majorHAnsi"/>
-        </w:rPr>
-        <w:tab/>
-      </w:r>
-      <w:r>
-        <w:rPr>
-          <w:rFonts w:asciiTheme="majorHAnsi" w:hAnsiTheme="majorHAnsi"/>
-        </w:rPr>
-        <w:tab/>
-        <w:t xml:space="preserve">1 1 1 = </w:t>
-      </w:r>
-      <w:r>
-        <w:rPr>
-          <w:rFonts w:asciiTheme="majorHAnsi" w:hAnsiTheme="majorHAnsi"/>
-          <w:b/>
-        </w:rPr>
-        <w:t>set brightness</w:t>
-      </w:r>
-      <w:r>
-        <w:rPr>
-          <w:rFonts w:asciiTheme="majorHAnsi" w:hAnsiTheme="majorHAnsi"/>
-          <w:b/>
-        </w:rPr>
-        <w:t xml:space="preserve"> high</w:t>
+        <w:t xml:space="preserve">1 </w:t>
+      </w:r>
+      <w:proofErr w:type="spellStart"/>
+      <w:r>
+        <w:rPr>
+          <w:rFonts w:asciiTheme="majorHAnsi" w:hAnsiTheme="majorHAnsi"/>
+        </w:rPr>
+        <w:t>1</w:t>
+      </w:r>
+      <w:proofErr w:type="spellEnd"/>
+      <w:r>
+        <w:rPr>
+          <w:rFonts w:asciiTheme="majorHAnsi" w:hAnsiTheme="majorHAnsi"/>
+        </w:rPr>
+        <w:t xml:space="preserve"> 0 = </w:t>
+      </w:r>
+      <w:r>
+        <w:rPr>
+          <w:rFonts w:asciiTheme="majorHAnsi" w:hAnsiTheme="majorHAnsi"/>
+          <w:b/>
+        </w:rPr>
+        <w:t>set brightness medium</w:t>
+      </w:r>
+    </w:p>
+    <w:p>
+      <w:pPr>
+        <w:rPr>
+          <w:rFonts w:asciiTheme="majorHAnsi" w:hAnsiTheme="majorHAnsi"/>
+        </w:rPr>
+      </w:pPr>
+      <w:r>
+        <w:rPr>
+          <w:rFonts w:asciiTheme="majorHAnsi" w:hAnsiTheme="majorHAnsi"/>
+        </w:rPr>
+        <w:tab/>
+      </w:r>
+      <w:r>
+        <w:rPr>
+          <w:rFonts w:asciiTheme="majorHAnsi" w:hAnsiTheme="majorHAnsi"/>
+        </w:rPr>
+        <w:tab/>
+        <w:t xml:space="preserve">1 </w:t>
+      </w:r>
+      <w:proofErr w:type="spellStart"/>
+      <w:r>
+        <w:rPr>
+          <w:rFonts w:asciiTheme="majorHAnsi" w:hAnsiTheme="majorHAnsi"/>
+        </w:rPr>
+        <w:t>1</w:t>
+      </w:r>
+      <w:proofErr w:type="spellEnd"/>
+      <w:r>
+        <w:rPr>
+          <w:rFonts w:asciiTheme="majorHAnsi" w:hAnsiTheme="majorHAnsi"/>
+        </w:rPr>
+        <w:t xml:space="preserve"> </w:t>
+      </w:r>
+      <w:proofErr w:type="spellStart"/>
+      <w:r>
+        <w:rPr>
+          <w:rFonts w:asciiTheme="majorHAnsi" w:hAnsiTheme="majorHAnsi"/>
+        </w:rPr>
+        <w:t>1</w:t>
+      </w:r>
+      <w:proofErr w:type="spellEnd"/>
+      <w:r>
+        <w:rPr>
+          <w:rFonts w:asciiTheme="majorHAnsi" w:hAnsiTheme="majorHAnsi"/>
+        </w:rPr>
+        <w:t xml:space="preserve"> = </w:t>
+      </w:r>
+      <w:r>
+        <w:rPr>
+          <w:rFonts w:asciiTheme="majorHAnsi" w:hAnsiTheme="majorHAnsi"/>
+          <w:b/>
+        </w:rPr>
+        <w:t>set brightness high</w:t>
       </w:r>
     </w:p>
     <w:p>
@@ -1469,10 +1754,7 @@
         <w:pStyle w:val="Heading3"/>
       </w:pPr>
       <w:r>
-        <w:t>Two</w:t>
-      </w:r>
-      <w:r>
-        <w:t xml:space="preserve"> argument light commands</w:t>
+        <w:t>Two argument light commands</w:t>
       </w:r>
     </w:p>
     <w:p>
@@ -1497,7 +1779,89 @@
         <w:rPr>
           <w:rFonts w:asciiTheme="majorHAnsi" w:hAnsiTheme="majorHAnsi"/>
         </w:rPr>
-        <w:t>[0 0 1 x x y y y]</w:t>
+        <w:t>[</w:t>
+      </w:r>
+      <w:r>
+        <w:rPr>
+          <w:rFonts w:asciiTheme="majorHAnsi" w:hAnsiTheme="majorHAnsi"/>
+        </w:rPr>
+        <w:t>1</w:t>
+      </w:r>
+      <w:r>
+        <w:rPr>
+          <w:rFonts w:asciiTheme="majorHAnsi" w:hAnsiTheme="majorHAnsi"/>
+        </w:rPr>
+        <w:t xml:space="preserve"> </w:t>
+      </w:r>
+      <w:proofErr w:type="spellStart"/>
+      <w:r>
+        <w:rPr>
+          <w:rFonts w:asciiTheme="majorHAnsi" w:hAnsiTheme="majorHAnsi"/>
+        </w:rPr>
+        <w:t>0</w:t>
+      </w:r>
+      <w:proofErr w:type="spellEnd"/>
+      <w:r>
+        <w:rPr>
+          <w:rFonts w:asciiTheme="majorHAnsi" w:hAnsiTheme="majorHAnsi"/>
+        </w:rPr>
+        <w:t xml:space="preserve"> </w:t>
+      </w:r>
+      <w:proofErr w:type="spellStart"/>
+      <w:r>
+        <w:rPr>
+          <w:rFonts w:asciiTheme="majorHAnsi" w:hAnsiTheme="majorHAnsi"/>
+        </w:rPr>
+        <w:t>0</w:t>
+      </w:r>
+      <w:proofErr w:type="spellEnd"/>
+      <w:r>
+        <w:rPr>
+          <w:rFonts w:asciiTheme="majorHAnsi" w:hAnsiTheme="majorHAnsi"/>
+        </w:rPr>
+        <w:t xml:space="preserve"> x </w:t>
+      </w:r>
+      <w:proofErr w:type="spellStart"/>
+      <w:r>
+        <w:rPr>
+          <w:rFonts w:asciiTheme="majorHAnsi" w:hAnsiTheme="majorHAnsi"/>
+        </w:rPr>
+        <w:t>x</w:t>
+      </w:r>
+      <w:proofErr w:type="spellEnd"/>
+      <w:r>
+        <w:rPr>
+          <w:rFonts w:asciiTheme="majorHAnsi" w:hAnsiTheme="majorHAnsi"/>
+        </w:rPr>
+        <w:t xml:space="preserve"> y </w:t>
+      </w:r>
+      <w:proofErr w:type="spellStart"/>
+      <w:r>
+        <w:rPr>
+          <w:rFonts w:asciiTheme="majorHAnsi" w:hAnsiTheme="majorHAnsi"/>
+        </w:rPr>
+        <w:t>y</w:t>
+      </w:r>
+      <w:proofErr w:type="spellEnd"/>
+      <w:r>
+        <w:rPr>
+          <w:rFonts w:asciiTheme="majorHAnsi" w:hAnsiTheme="majorHAnsi"/>
+        </w:rPr>
+        <w:t xml:space="preserve"> </w:t>
+      </w:r>
+      <w:proofErr w:type="spellStart"/>
+      <w:r>
+        <w:rPr>
+          <w:rFonts w:asciiTheme="majorHAnsi" w:hAnsiTheme="majorHAnsi"/>
+        </w:rPr>
+        <w:t>y</w:t>
+      </w:r>
+      <w:proofErr w:type="spellEnd"/>
+      <w:r>
+        <w:rPr>
+          <w:rFonts w:asciiTheme="majorHAnsi" w:hAnsiTheme="majorHAnsi"/>
+        </w:rPr>
+        <w:t>]</w:t>
       </w:r>
     </w:p>
     <w:p>
@@ -1544,7 +1908,21 @@
           <w:rFonts w:asciiTheme="majorHAnsi" w:hAnsiTheme="majorHAnsi"/>
         </w:rPr>
         <w:tab/>
-        <w:t>0 0 = all lights</w:t>
+        <w:t xml:space="preserve">0 </w:t>
+      </w:r>
+      <w:proofErr w:type="spellStart"/>
+      <w:r>
+        <w:rPr>
+          <w:rFonts w:asciiTheme="majorHAnsi" w:hAnsiTheme="majorHAnsi"/>
+        </w:rPr>
+        <w:t>0</w:t>
+      </w:r>
+      <w:proofErr w:type="spellEnd"/>
+      <w:r>
+        <w:rPr>
+          <w:rFonts w:asciiTheme="majorHAnsi" w:hAnsiTheme="majorHAnsi"/>
+        </w:rPr>
+        <w:t xml:space="preserve"> = all lights</w:t>
       </w:r>
     </w:p>
     <w:p>
@@ -1604,7 +1982,21 @@
           <w:rFonts w:asciiTheme="majorHAnsi" w:hAnsiTheme="majorHAnsi"/>
         </w:rPr>
         <w:tab/>
-        <w:t>1 1 = light 3</w:t>
+        <w:t xml:space="preserve">1 </w:t>
+      </w:r>
+      <w:proofErr w:type="spellStart"/>
+      <w:r>
+        <w:rPr>
+          <w:rFonts w:asciiTheme="majorHAnsi" w:hAnsiTheme="majorHAnsi"/>
+        </w:rPr>
+        <w:t>1</w:t>
+      </w:r>
+      <w:proofErr w:type="spellEnd"/>
+      <w:r>
+        <w:rPr>
+          <w:rFonts w:asciiTheme="majorHAnsi" w:hAnsiTheme="majorHAnsi"/>
+        </w:rPr>
+        <w:t xml:space="preserve"> = light 3</w:t>
       </w:r>
     </w:p>
     <w:p>
@@ -1651,27 +2043,69 @@
           <w:rFonts w:asciiTheme="majorHAnsi" w:hAnsiTheme="majorHAnsi"/>
         </w:rPr>
         <w:tab/>
-        <w:t>0 0 0 = red</w:t>
-      </w:r>
-    </w:p>
-    <w:p>
-      <w:pPr>
-        <w:rPr>
-          <w:rFonts w:asciiTheme="majorHAnsi" w:hAnsiTheme="majorHAnsi"/>
-        </w:rPr>
-      </w:pPr>
-      <w:r>
-        <w:rPr>
-          <w:rFonts w:asciiTheme="majorHAnsi" w:hAnsiTheme="majorHAnsi"/>
-        </w:rPr>
-        <w:tab/>
-      </w:r>
-      <w:r>
-        <w:rPr>
-          <w:rFonts w:asciiTheme="majorHAnsi" w:hAnsiTheme="majorHAnsi"/>
-        </w:rPr>
-        <w:tab/>
-        <w:t>0 0 1 = orange</w:t>
+        <w:t xml:space="preserve">0 </w:t>
+      </w:r>
+      <w:proofErr w:type="spellStart"/>
+      <w:r>
+        <w:rPr>
+          <w:rFonts w:asciiTheme="majorHAnsi" w:hAnsiTheme="majorHAnsi"/>
+        </w:rPr>
+        <w:t>0</w:t>
+      </w:r>
+      <w:proofErr w:type="spellEnd"/>
+      <w:r>
+        <w:rPr>
+          <w:rFonts w:asciiTheme="majorHAnsi" w:hAnsiTheme="majorHAnsi"/>
+        </w:rPr>
+        <w:t xml:space="preserve"> </w:t>
+      </w:r>
+      <w:proofErr w:type="spellStart"/>
+      <w:r>
+        <w:rPr>
+          <w:rFonts w:asciiTheme="majorHAnsi" w:hAnsiTheme="majorHAnsi"/>
+        </w:rPr>
+        <w:t>0</w:t>
+      </w:r>
+      <w:proofErr w:type="spellEnd"/>
+      <w:r>
+        <w:rPr>
+          <w:rFonts w:asciiTheme="majorHAnsi" w:hAnsiTheme="majorHAnsi"/>
+        </w:rPr>
+        <w:t xml:space="preserve"> = red</w:t>
+      </w:r>
+    </w:p>
+    <w:p>
+      <w:pPr>
+        <w:rPr>
+          <w:rFonts w:asciiTheme="majorHAnsi" w:hAnsiTheme="majorHAnsi"/>
+        </w:rPr>
+      </w:pPr>
+      <w:r>
+        <w:rPr>
+          <w:rFonts w:asciiTheme="majorHAnsi" w:hAnsiTheme="majorHAnsi"/>
+        </w:rPr>
+        <w:tab/>
+      </w:r>
+      <w:r>
+        <w:rPr>
+          <w:rFonts w:asciiTheme="majorHAnsi" w:hAnsiTheme="majorHAnsi"/>
+        </w:rPr>
+        <w:tab/>
+        <w:t xml:space="preserve">0 </w:t>
+      </w:r>
+      <w:proofErr w:type="spellStart"/>
+      <w:r>
+        <w:rPr>
+          <w:rFonts w:asciiTheme="majorHAnsi" w:hAnsiTheme="majorHAnsi"/>
+        </w:rPr>
+        <w:t>0</w:t>
+      </w:r>
+      <w:proofErr w:type="spellEnd"/>
+      <w:r>
+        <w:rPr>
+          <w:rFonts w:asciiTheme="majorHAnsi" w:hAnsiTheme="majorHAnsi"/>
+        </w:rPr>
+        <w:t xml:space="preserve"> 1 = orange</w:t>
       </w:r>
     </w:p>
     <w:p>
@@ -1711,27 +2145,55 @@
           <w:rFonts w:asciiTheme="majorHAnsi" w:hAnsiTheme="majorHAnsi"/>
         </w:rPr>
         <w:tab/>
-        <w:t>0 1 1 = green</w:t>
-      </w:r>
-    </w:p>
-    <w:p>
-      <w:pPr>
-        <w:rPr>
-          <w:rFonts w:asciiTheme="majorHAnsi" w:hAnsiTheme="majorHAnsi"/>
-        </w:rPr>
-      </w:pPr>
-      <w:r>
-        <w:rPr>
-          <w:rFonts w:asciiTheme="majorHAnsi" w:hAnsiTheme="majorHAnsi"/>
-        </w:rPr>
-        <w:tab/>
-      </w:r>
-      <w:r>
-        <w:rPr>
-          <w:rFonts w:asciiTheme="majorHAnsi" w:hAnsiTheme="majorHAnsi"/>
-        </w:rPr>
-        <w:tab/>
-        <w:t>1 0 0 = blue</w:t>
+        <w:t xml:space="preserve">0 1 </w:t>
+      </w:r>
+      <w:proofErr w:type="spellStart"/>
+      <w:r>
+        <w:rPr>
+          <w:rFonts w:asciiTheme="majorHAnsi" w:hAnsiTheme="majorHAnsi"/>
+        </w:rPr>
+        <w:t>1</w:t>
+      </w:r>
+      <w:proofErr w:type="spellEnd"/>
+      <w:r>
+        <w:rPr>
+          <w:rFonts w:asciiTheme="majorHAnsi" w:hAnsiTheme="majorHAnsi"/>
+        </w:rPr>
+        <w:t xml:space="preserve"> = green</w:t>
+      </w:r>
+    </w:p>
+    <w:p>
+      <w:pPr>
+        <w:rPr>
+          <w:rFonts w:asciiTheme="majorHAnsi" w:hAnsiTheme="majorHAnsi"/>
+        </w:rPr>
+      </w:pPr>
+      <w:r>
+        <w:rPr>
+          <w:rFonts w:asciiTheme="majorHAnsi" w:hAnsiTheme="majorHAnsi"/>
+        </w:rPr>
+        <w:tab/>
+      </w:r>
+      <w:r>
+        <w:rPr>
+          <w:rFonts w:asciiTheme="majorHAnsi" w:hAnsiTheme="majorHAnsi"/>
+        </w:rPr>
+        <w:tab/>
+        <w:t xml:space="preserve">1 0 </w:t>
+      </w:r>
+      <w:proofErr w:type="spellStart"/>
+      <w:r>
+        <w:rPr>
+          <w:rFonts w:asciiTheme="majorHAnsi" w:hAnsiTheme="majorHAnsi"/>
+        </w:rPr>
+        <w:t>0</w:t>
+      </w:r>
+      <w:proofErr w:type="spellEnd"/>
+      <w:r>
+        <w:rPr>
+          <w:rFonts w:asciiTheme="majorHAnsi" w:hAnsiTheme="majorHAnsi"/>
+        </w:rPr>
+        <w:t xml:space="preserve"> = blue</w:t>
       </w:r>
     </w:p>
     <w:p>
@@ -1771,27 +2233,69 @@
           <w:rFonts w:asciiTheme="majorHAnsi" w:hAnsiTheme="majorHAnsi"/>
         </w:rPr>
         <w:tab/>
-        <w:t>1 1 0 = white</w:t>
-      </w:r>
-    </w:p>
-    <w:p>
-      <w:pPr>
-        <w:rPr>
-          <w:rFonts w:asciiTheme="majorHAnsi" w:hAnsiTheme="majorHAnsi"/>
-        </w:rPr>
-      </w:pPr>
-      <w:r>
-        <w:rPr>
-          <w:rFonts w:asciiTheme="majorHAnsi" w:hAnsiTheme="majorHAnsi"/>
-        </w:rPr>
-        <w:tab/>
-      </w:r>
-      <w:r>
-        <w:rPr>
-          <w:rFonts w:asciiTheme="majorHAnsi" w:hAnsiTheme="majorHAnsi"/>
-        </w:rPr>
-        <w:tab/>
-        <w:t>1 1 1 = surprise</w:t>
+        <w:t xml:space="preserve">1 </w:t>
+      </w:r>
+      <w:proofErr w:type="spellStart"/>
+      <w:r>
+        <w:rPr>
+          <w:rFonts w:asciiTheme="majorHAnsi" w:hAnsiTheme="majorHAnsi"/>
+        </w:rPr>
+        <w:t>1</w:t>
+      </w:r>
+      <w:proofErr w:type="spellEnd"/>
+      <w:r>
+        <w:rPr>
+          <w:rFonts w:asciiTheme="majorHAnsi" w:hAnsiTheme="majorHAnsi"/>
+        </w:rPr>
+        <w:t xml:space="preserve"> 0 = white</w:t>
+      </w:r>
+    </w:p>
+    <w:p>
+      <w:pPr>
+        <w:rPr>
+          <w:rFonts w:asciiTheme="majorHAnsi" w:hAnsiTheme="majorHAnsi"/>
+        </w:rPr>
+      </w:pPr>
+      <w:r>
+        <w:rPr>
+          <w:rFonts w:asciiTheme="majorHAnsi" w:hAnsiTheme="majorHAnsi"/>
+        </w:rPr>
+        <w:tab/>
+      </w:r>
+      <w:r>
+        <w:rPr>
+          <w:rFonts w:asciiTheme="majorHAnsi" w:hAnsiTheme="majorHAnsi"/>
+        </w:rPr>
+        <w:tab/>
+        <w:t xml:space="preserve">1 </w:t>
+      </w:r>
+      <w:proofErr w:type="spellStart"/>
+      <w:r>
+        <w:rPr>
+          <w:rFonts w:asciiTheme="majorHAnsi" w:hAnsiTheme="majorHAnsi"/>
+        </w:rPr>
+        <w:t>1</w:t>
+      </w:r>
+      <w:proofErr w:type="spellEnd"/>
+      <w:r>
+        <w:rPr>
+          <w:rFonts w:asciiTheme="majorHAnsi" w:hAnsiTheme="majorHAnsi"/>
+        </w:rPr>
+        <w:t xml:space="preserve"> </w:t>
+      </w:r>
+      <w:proofErr w:type="spellStart"/>
+      <w:r>
+        <w:rPr>
+          <w:rFonts w:asciiTheme="majorHAnsi" w:hAnsiTheme="majorHAnsi"/>
+        </w:rPr>
+        <w:t>1</w:t>
+      </w:r>
+      <w:proofErr w:type="spellEnd"/>
+      <w:r>
+        <w:rPr>
+          <w:rFonts w:asciiTheme="majorHAnsi" w:hAnsiTheme="majorHAnsi"/>
+        </w:rPr>
+        <w:t xml:space="preserve"> = surprise</w:t>
       </w:r>
     </w:p>
     <w:p>
@@ -1837,7 +2341,49 @@
         <w:rPr>
           <w:rFonts w:asciiTheme="majorHAnsi" w:hAnsiTheme="majorHAnsi"/>
         </w:rPr>
-        <w:t xml:space="preserve"> x x y y y]</w:t>
+        <w:t xml:space="preserve"> x </w:t>
+      </w:r>
+      <w:proofErr w:type="spellStart"/>
+      <w:r>
+        <w:rPr>
+          <w:rFonts w:asciiTheme="majorHAnsi" w:hAnsiTheme="majorHAnsi"/>
+        </w:rPr>
+        <w:t>x</w:t>
+      </w:r>
+      <w:proofErr w:type="spellEnd"/>
+      <w:r>
+        <w:rPr>
+          <w:rFonts w:asciiTheme="majorHAnsi" w:hAnsiTheme="majorHAnsi"/>
+        </w:rPr>
+        <w:t xml:space="preserve"> y </w:t>
+      </w:r>
+      <w:proofErr w:type="spellStart"/>
+      <w:r>
+        <w:rPr>
+          <w:rFonts w:asciiTheme="majorHAnsi" w:hAnsiTheme="majorHAnsi"/>
+        </w:rPr>
+        <w:t>y</w:t>
+      </w:r>
+      <w:proofErr w:type="spellEnd"/>
+      <w:r>
+        <w:rPr>
+          <w:rFonts w:asciiTheme="majorHAnsi" w:hAnsiTheme="majorHAnsi"/>
+        </w:rPr>
+        <w:t xml:space="preserve"> </w:t>
+      </w:r>
+      <w:proofErr w:type="spellStart"/>
+      <w:r>
+        <w:rPr>
+          <w:rFonts w:asciiTheme="majorHAnsi" w:hAnsiTheme="majorHAnsi"/>
+        </w:rPr>
+        <w:t>y</w:t>
+      </w:r>
+      <w:proofErr w:type="spellEnd"/>
+      <w:r>
+        <w:rPr>
+          <w:rFonts w:asciiTheme="majorHAnsi" w:hAnsiTheme="majorHAnsi"/>
+        </w:rPr>
+        <w:t>]</w:t>
       </w:r>
     </w:p>
     <w:p>
@@ -1884,7 +2430,21 @@
           <w:rFonts w:asciiTheme="majorHAnsi" w:hAnsiTheme="majorHAnsi"/>
         </w:rPr>
         <w:tab/>
-        <w:t xml:space="preserve">0 0 = all </w:t>
+        <w:t xml:space="preserve">0 </w:t>
+      </w:r>
+      <w:proofErr w:type="spellStart"/>
+      <w:r>
+        <w:rPr>
+          <w:rFonts w:asciiTheme="majorHAnsi" w:hAnsiTheme="majorHAnsi"/>
+        </w:rPr>
+        <w:t>0</w:t>
+      </w:r>
+      <w:proofErr w:type="spellEnd"/>
+      <w:r>
+        <w:rPr>
+          <w:rFonts w:asciiTheme="majorHAnsi" w:hAnsiTheme="majorHAnsi"/>
+        </w:rPr>
+        <w:t xml:space="preserve"> = all </w:t>
       </w:r>
       <w:r>
         <w:rPr>
@@ -1974,7 +2534,21 @@
           <w:rFonts w:asciiTheme="majorHAnsi" w:hAnsiTheme="majorHAnsi"/>
         </w:rPr>
         <w:tab/>
-        <w:t>1 1 = light</w:t>
+        <w:t xml:space="preserve">1 </w:t>
+      </w:r>
+      <w:proofErr w:type="spellStart"/>
+      <w:r>
+        <w:rPr>
+          <w:rFonts w:asciiTheme="majorHAnsi" w:hAnsiTheme="majorHAnsi"/>
+        </w:rPr>
+        <w:t>1</w:t>
+      </w:r>
+      <w:proofErr w:type="spellEnd"/>
+      <w:r>
+        <w:rPr>
+          <w:rFonts w:asciiTheme="majorHAnsi" w:hAnsiTheme="majorHAnsi"/>
+        </w:rPr>
+        <w:t xml:space="preserve"> = light</w:t>
       </w:r>
       <w:r>
         <w:rPr>
@@ -2033,27 +2607,69 @@
           <w:rFonts w:asciiTheme="majorHAnsi" w:hAnsiTheme="majorHAnsi"/>
         </w:rPr>
         <w:tab/>
-        <w:t>0 0 0 = red</w:t>
-      </w:r>
-    </w:p>
-    <w:p>
-      <w:pPr>
-        <w:rPr>
-          <w:rFonts w:asciiTheme="majorHAnsi" w:hAnsiTheme="majorHAnsi"/>
-        </w:rPr>
-      </w:pPr>
-      <w:r>
-        <w:rPr>
-          <w:rFonts w:asciiTheme="majorHAnsi" w:hAnsiTheme="majorHAnsi"/>
-        </w:rPr>
-        <w:tab/>
-      </w:r>
-      <w:r>
-        <w:rPr>
-          <w:rFonts w:asciiTheme="majorHAnsi" w:hAnsiTheme="majorHAnsi"/>
-        </w:rPr>
-        <w:tab/>
-        <w:t>0 0 1 = orange</w:t>
+        <w:t xml:space="preserve">0 </w:t>
+      </w:r>
+      <w:proofErr w:type="spellStart"/>
+      <w:r>
+        <w:rPr>
+          <w:rFonts w:asciiTheme="majorHAnsi" w:hAnsiTheme="majorHAnsi"/>
+        </w:rPr>
+        <w:t>0</w:t>
+      </w:r>
+      <w:proofErr w:type="spellEnd"/>
+      <w:r>
+        <w:rPr>
+          <w:rFonts w:asciiTheme="majorHAnsi" w:hAnsiTheme="majorHAnsi"/>
+        </w:rPr>
+        <w:t xml:space="preserve"> </w:t>
+      </w:r>
+      <w:proofErr w:type="spellStart"/>
+      <w:r>
+        <w:rPr>
+          <w:rFonts w:asciiTheme="majorHAnsi" w:hAnsiTheme="majorHAnsi"/>
+        </w:rPr>
+        <w:t>0</w:t>
+      </w:r>
+      <w:proofErr w:type="spellEnd"/>
+      <w:r>
+        <w:rPr>
+          <w:rFonts w:asciiTheme="majorHAnsi" w:hAnsiTheme="majorHAnsi"/>
+        </w:rPr>
+        <w:t xml:space="preserve"> = red</w:t>
+      </w:r>
+    </w:p>
+    <w:p>
+      <w:pPr>
+        <w:rPr>
+          <w:rFonts w:asciiTheme="majorHAnsi" w:hAnsiTheme="majorHAnsi"/>
+        </w:rPr>
+      </w:pPr>
+      <w:r>
+        <w:rPr>
+          <w:rFonts w:asciiTheme="majorHAnsi" w:hAnsiTheme="majorHAnsi"/>
+        </w:rPr>
+        <w:tab/>
+      </w:r>
+      <w:r>
+        <w:rPr>
+          <w:rFonts w:asciiTheme="majorHAnsi" w:hAnsiTheme="majorHAnsi"/>
+        </w:rPr>
+        <w:tab/>
+        <w:t xml:space="preserve">0 </w:t>
+      </w:r>
+      <w:proofErr w:type="spellStart"/>
+      <w:r>
+        <w:rPr>
+          <w:rFonts w:asciiTheme="majorHAnsi" w:hAnsiTheme="majorHAnsi"/>
+        </w:rPr>
+        <w:t>0</w:t>
+      </w:r>
+      <w:proofErr w:type="spellEnd"/>
+      <w:r>
+        <w:rPr>
+          <w:rFonts w:asciiTheme="majorHAnsi" w:hAnsiTheme="majorHAnsi"/>
+        </w:rPr>
+        <w:t xml:space="preserve"> 1 = orange</w:t>
       </w:r>
     </w:p>
     <w:p>
@@ -2099,7 +2715,21 @@
           <w:rFonts w:asciiTheme="majorHAnsi" w:hAnsiTheme="majorHAnsi"/>
         </w:rPr>
         <w:tab/>
-        <w:t xml:space="preserve">0 1 1 = </w:t>
+        <w:t xml:space="preserve">0 1 </w:t>
+      </w:r>
+      <w:proofErr w:type="spellStart"/>
+      <w:r>
+        <w:rPr>
+          <w:rFonts w:asciiTheme="majorHAnsi" w:hAnsiTheme="majorHAnsi"/>
+        </w:rPr>
+        <w:t>1</w:t>
+      </w:r>
+      <w:proofErr w:type="spellEnd"/>
+      <w:r>
+        <w:rPr>
+          <w:rFonts w:asciiTheme="majorHAnsi" w:hAnsiTheme="majorHAnsi"/>
+        </w:rPr>
+        <w:t xml:space="preserve"> = </w:t>
       </w:r>
       <w:r>
         <w:rPr>
@@ -2125,7 +2755,21 @@
           <w:rFonts w:asciiTheme="majorHAnsi" w:hAnsiTheme="majorHAnsi"/>
         </w:rPr>
         <w:tab/>
-        <w:t xml:space="preserve">1 0 0 = </w:t>
+        <w:t xml:space="preserve">1 0 </w:t>
+      </w:r>
+      <w:proofErr w:type="spellStart"/>
+      <w:r>
+        <w:rPr>
+          <w:rFonts w:asciiTheme="majorHAnsi" w:hAnsiTheme="majorHAnsi"/>
+        </w:rPr>
+        <w:t>0</w:t>
+      </w:r>
+      <w:proofErr w:type="spellEnd"/>
+      <w:r>
+        <w:rPr>
+          <w:rFonts w:asciiTheme="majorHAnsi" w:hAnsiTheme="majorHAnsi"/>
+        </w:rPr>
+        <w:t xml:space="preserve"> = </w:t>
       </w:r>
       <w:r>
         <w:rPr>
@@ -2177,27 +2821,69 @@
           <w:rFonts w:asciiTheme="majorHAnsi" w:hAnsiTheme="majorHAnsi"/>
         </w:rPr>
         <w:tab/>
-        <w:t>1 1 0 = white</w:t>
-      </w:r>
-    </w:p>
-    <w:p>
-      <w:pPr>
-        <w:rPr>
-          <w:rFonts w:asciiTheme="majorHAnsi" w:hAnsiTheme="majorHAnsi"/>
-        </w:rPr>
-      </w:pPr>
-      <w:r>
-        <w:rPr>
-          <w:rFonts w:asciiTheme="majorHAnsi" w:hAnsiTheme="majorHAnsi"/>
-        </w:rPr>
-        <w:tab/>
-      </w:r>
-      <w:r>
-        <w:rPr>
-          <w:rFonts w:asciiTheme="majorHAnsi" w:hAnsiTheme="majorHAnsi"/>
-        </w:rPr>
-        <w:tab/>
-        <w:t>1 1 1 = surprise</w:t>
+        <w:t xml:space="preserve">1 </w:t>
+      </w:r>
+      <w:proofErr w:type="spellStart"/>
+      <w:r>
+        <w:rPr>
+          <w:rFonts w:asciiTheme="majorHAnsi" w:hAnsiTheme="majorHAnsi"/>
+        </w:rPr>
+        <w:t>1</w:t>
+      </w:r>
+      <w:proofErr w:type="spellEnd"/>
+      <w:r>
+        <w:rPr>
+          <w:rFonts w:asciiTheme="majorHAnsi" w:hAnsiTheme="majorHAnsi"/>
+        </w:rPr>
+        <w:t xml:space="preserve"> 0 = white</w:t>
+      </w:r>
+    </w:p>
+    <w:p>
+      <w:pPr>
+        <w:rPr>
+          <w:rFonts w:asciiTheme="majorHAnsi" w:hAnsiTheme="majorHAnsi"/>
+        </w:rPr>
+      </w:pPr>
+      <w:r>
+        <w:rPr>
+          <w:rFonts w:asciiTheme="majorHAnsi" w:hAnsiTheme="majorHAnsi"/>
+        </w:rPr>
+        <w:tab/>
+      </w:r>
+      <w:r>
+        <w:rPr>
+          <w:rFonts w:asciiTheme="majorHAnsi" w:hAnsiTheme="majorHAnsi"/>
+        </w:rPr>
+        <w:tab/>
+        <w:t xml:space="preserve">1 </w:t>
+      </w:r>
+      <w:proofErr w:type="spellStart"/>
+      <w:r>
+        <w:rPr>
+          <w:rFonts w:asciiTheme="majorHAnsi" w:hAnsiTheme="majorHAnsi"/>
+        </w:rPr>
+        <w:t>1</w:t>
+      </w:r>
+      <w:proofErr w:type="spellEnd"/>
+      <w:r>
+        <w:rPr>
+          <w:rFonts w:asciiTheme="majorHAnsi" w:hAnsiTheme="majorHAnsi"/>
+        </w:rPr>
+        <w:t xml:space="preserve"> </w:t>
+      </w:r>
+      <w:proofErr w:type="spellStart"/>
+      <w:r>
+        <w:rPr>
+          <w:rFonts w:asciiTheme="majorHAnsi" w:hAnsiTheme="majorHAnsi"/>
+        </w:rPr>
+        <w:t>1</w:t>
+      </w:r>
+      <w:proofErr w:type="spellEnd"/>
+      <w:r>
+        <w:rPr>
+          <w:rFonts w:asciiTheme="majorHAnsi" w:hAnsiTheme="majorHAnsi"/>
+        </w:rPr>
+        <w:t xml:space="preserve"> = surprise</w:t>
       </w:r>
     </w:p>
     <w:p>
@@ -2205,45 +2891,71 @@
         <w:pStyle w:val="Heading3"/>
       </w:pPr>
       <w:r>
-        <w:t>Other kinds of</w:t>
-      </w:r>
-      <w:r>
-        <w:t xml:space="preserve"> light commands</w:t>
-      </w:r>
-      <w:r>
-        <w:t xml:space="preserve"> / expansion</w:t>
-      </w:r>
-    </w:p>
-    <w:p>
-      <w:pPr>
-        <w:rPr>
-          <w:rFonts w:asciiTheme="majorHAnsi" w:hAnsiTheme="majorHAnsi"/>
-        </w:rPr>
-      </w:pPr>
-      <w:r>
-        <w:rPr>
-          <w:rFonts w:asciiTheme="majorHAnsi" w:hAnsiTheme="majorHAnsi"/>
-        </w:rPr>
-        <w:t xml:space="preserve">[0 1 1 x x </w:t>
-      </w:r>
+        <w:t>Other kinds of light commands / expansion</w:t>
+      </w:r>
+    </w:p>
+    <w:p>
+      <w:pPr>
+        <w:rPr>
+          <w:rFonts w:asciiTheme="majorHAnsi" w:hAnsiTheme="majorHAnsi"/>
+        </w:rPr>
+      </w:pPr>
+      <w:r>
+        <w:rPr>
+          <w:rFonts w:asciiTheme="majorHAnsi" w:hAnsiTheme="majorHAnsi"/>
+        </w:rPr>
+        <w:t xml:space="preserve">[0 1 </w:t>
+      </w:r>
+      <w:proofErr w:type="spellStart"/>
+      <w:r>
+        <w:rPr>
+          <w:rFonts w:asciiTheme="majorHAnsi" w:hAnsiTheme="majorHAnsi"/>
+        </w:rPr>
+        <w:t>1</w:t>
+      </w:r>
+      <w:proofErr w:type="spellEnd"/>
+      <w:r>
+        <w:rPr>
+          <w:rFonts w:asciiTheme="majorHAnsi" w:hAnsiTheme="majorHAnsi"/>
+        </w:rPr>
+        <w:t xml:space="preserve"> x </w:t>
+      </w:r>
+      <w:proofErr w:type="spellStart"/>
+      <w:r>
+        <w:rPr>
+          <w:rFonts w:asciiTheme="majorHAnsi" w:hAnsiTheme="majorHAnsi"/>
+        </w:rPr>
+        <w:t>x</w:t>
+      </w:r>
+      <w:proofErr w:type="spellEnd"/>
+      <w:r>
+        <w:rPr>
+          <w:rFonts w:asciiTheme="majorHAnsi" w:hAnsiTheme="majorHAnsi"/>
+        </w:rPr>
+        <w:t xml:space="preserve"> y </w:t>
+      </w:r>
+      <w:proofErr w:type="spellStart"/>
       <w:r>
         <w:rPr>
           <w:rFonts w:asciiTheme="majorHAnsi" w:hAnsiTheme="majorHAnsi"/>
         </w:rPr>
         <w:t>y</w:t>
       </w:r>
+      <w:proofErr w:type="spellEnd"/>
       <w:r>
         <w:rPr>
           <w:rFonts w:asciiTheme="majorHAnsi" w:hAnsiTheme="majorHAnsi"/>
         </w:rPr>
         <w:t xml:space="preserve"> </w:t>
       </w:r>
-      <w:r>
-        <w:rPr>
-          <w:rFonts w:asciiTheme="majorHAnsi" w:hAnsiTheme="majorHAnsi"/>
-        </w:rPr>
-        <w:t>y y</w:t>
-      </w:r>
+      <w:proofErr w:type="spellStart"/>
+      <w:r>
+        <w:rPr>
+          <w:rFonts w:asciiTheme="majorHAnsi" w:hAnsiTheme="majorHAnsi"/>
+        </w:rPr>
+        <w:t>y</w:t>
+      </w:r>
+      <w:proofErr w:type="spellEnd"/>
       <w:r>
         <w:rPr>
           <w:rFonts w:asciiTheme="majorHAnsi" w:hAnsiTheme="majorHAnsi"/>
@@ -2263,115 +2975,750 @@
           <w:rFonts w:asciiTheme="majorHAnsi" w:hAnsiTheme="majorHAnsi"/>
         </w:rPr>
         <w:tab/>
-        <w:t>the ybits select which other command</w:t>
+        <w:t xml:space="preserve">the </w:t>
+      </w:r>
+      <w:proofErr w:type="spellStart"/>
+      <w:r>
+        <w:rPr>
+          <w:rFonts w:asciiTheme="majorHAnsi" w:hAnsiTheme="majorHAnsi"/>
+        </w:rPr>
+        <w:t>ybits</w:t>
+      </w:r>
+      <w:proofErr w:type="spellEnd"/>
+      <w:r>
+        <w:rPr>
+          <w:rFonts w:asciiTheme="majorHAnsi" w:hAnsiTheme="majorHAnsi"/>
+        </w:rPr>
+        <w:t xml:space="preserve"> select which other command</w:t>
+      </w:r>
+    </w:p>
+    <w:p>
+      <w:pPr>
+        <w:pStyle w:val="Heading4"/>
+      </w:pPr>
+      <w:r>
+        <w:t>set fade speed</w:t>
+      </w:r>
+    </w:p>
+    <w:p>
+      <w:pPr>
+        <w:rPr>
+          <w:rFonts w:asciiTheme="majorHAnsi" w:hAnsiTheme="majorHAnsi"/>
+        </w:rPr>
+      </w:pPr>
+      <w:r>
+        <w:rPr>
+          <w:rFonts w:asciiTheme="majorHAnsi" w:hAnsiTheme="majorHAnsi"/>
+        </w:rPr>
+        <w:t xml:space="preserve">[0 1 </w:t>
+      </w:r>
+      <w:proofErr w:type="spellStart"/>
+      <w:r>
+        <w:rPr>
+          <w:rFonts w:asciiTheme="majorHAnsi" w:hAnsiTheme="majorHAnsi"/>
+        </w:rPr>
+        <w:t>1</w:t>
+      </w:r>
+      <w:proofErr w:type="spellEnd"/>
+      <w:r>
+        <w:rPr>
+          <w:rFonts w:asciiTheme="majorHAnsi" w:hAnsiTheme="majorHAnsi"/>
+        </w:rPr>
+        <w:t xml:space="preserve"> x </w:t>
+      </w:r>
+      <w:proofErr w:type="spellStart"/>
+      <w:r>
+        <w:rPr>
+          <w:rFonts w:asciiTheme="majorHAnsi" w:hAnsiTheme="majorHAnsi"/>
+        </w:rPr>
+        <w:t>x</w:t>
+      </w:r>
+      <w:proofErr w:type="spellEnd"/>
+      <w:r>
+        <w:rPr>
+          <w:rFonts w:asciiTheme="majorHAnsi" w:hAnsiTheme="majorHAnsi"/>
+        </w:rPr>
+        <w:t xml:space="preserve"> </w:t>
+      </w:r>
+      <w:r>
+        <w:rPr>
+          <w:rFonts w:asciiTheme="majorHAnsi" w:hAnsiTheme="majorHAnsi"/>
+        </w:rPr>
+        <w:t xml:space="preserve">0 </w:t>
+      </w:r>
+      <w:proofErr w:type="spellStart"/>
+      <w:r>
+        <w:rPr>
+          <w:rFonts w:asciiTheme="majorHAnsi" w:hAnsiTheme="majorHAnsi"/>
+        </w:rPr>
+        <w:t>0</w:t>
+      </w:r>
+      <w:proofErr w:type="spellEnd"/>
+      <w:r>
+        <w:rPr>
+          <w:rFonts w:asciiTheme="majorHAnsi" w:hAnsiTheme="majorHAnsi"/>
+        </w:rPr>
+        <w:t xml:space="preserve"> </w:t>
+      </w:r>
+      <w:proofErr w:type="spellStart"/>
+      <w:r>
+        <w:rPr>
+          <w:rFonts w:asciiTheme="majorHAnsi" w:hAnsiTheme="majorHAnsi"/>
+        </w:rPr>
+        <w:t>0</w:t>
+      </w:r>
+      <w:proofErr w:type="spellEnd"/>
+      <w:r>
+        <w:rPr>
+          <w:rFonts w:asciiTheme="majorHAnsi" w:hAnsiTheme="majorHAnsi"/>
+        </w:rPr>
+        <w:t xml:space="preserve">] </w:t>
+      </w:r>
+    </w:p>
+    <w:p>
+      <w:pPr>
+        <w:rPr>
+          <w:rFonts w:asciiTheme="majorHAnsi" w:hAnsiTheme="majorHAnsi"/>
+        </w:rPr>
+      </w:pPr>
+      <w:proofErr w:type="spellStart"/>
+      <w:r>
+        <w:rPr>
+          <w:rFonts w:asciiTheme="majorHAnsi" w:hAnsiTheme="majorHAnsi"/>
+        </w:rPr>
+        <w:t>xbits</w:t>
+      </w:r>
+      <w:proofErr w:type="spellEnd"/>
+      <w:r>
+        <w:rPr>
+          <w:rFonts w:asciiTheme="majorHAnsi" w:hAnsiTheme="majorHAnsi"/>
+        </w:rPr>
+        <w:t xml:space="preserve"> select speed:</w:t>
+      </w:r>
+    </w:p>
+    <w:p>
+      <w:pPr>
+        <w:rPr>
+          <w:rFonts w:asciiTheme="majorHAnsi" w:hAnsiTheme="majorHAnsi"/>
+        </w:rPr>
+      </w:pPr>
+      <w:r>
+        <w:rPr>
+          <w:rFonts w:asciiTheme="majorHAnsi" w:hAnsiTheme="majorHAnsi"/>
+        </w:rPr>
+        <w:tab/>
+      </w:r>
+      <w:r>
+        <w:rPr>
+          <w:rFonts w:asciiTheme="majorHAnsi" w:hAnsiTheme="majorHAnsi"/>
+        </w:rPr>
+        <w:tab/>
+        <w:t xml:space="preserve">0 </w:t>
+      </w:r>
+      <w:proofErr w:type="spellStart"/>
+      <w:r>
+        <w:rPr>
+          <w:rFonts w:asciiTheme="majorHAnsi" w:hAnsiTheme="majorHAnsi"/>
+        </w:rPr>
+        <w:t>0</w:t>
+      </w:r>
+      <w:proofErr w:type="spellEnd"/>
+      <w:r>
+        <w:rPr>
+          <w:rFonts w:asciiTheme="majorHAnsi" w:hAnsiTheme="majorHAnsi"/>
+        </w:rPr>
+        <w:t xml:space="preserve"> = slow</w:t>
+      </w:r>
+    </w:p>
+    <w:p>
+      <w:pPr>
+        <w:rPr>
+          <w:rFonts w:asciiTheme="majorHAnsi" w:hAnsiTheme="majorHAnsi"/>
+        </w:rPr>
+      </w:pPr>
+      <w:r>
+        <w:rPr>
+          <w:rFonts w:asciiTheme="majorHAnsi" w:hAnsiTheme="majorHAnsi"/>
+        </w:rPr>
+        <w:tab/>
+      </w:r>
+      <w:r>
+        <w:rPr>
+          <w:rFonts w:asciiTheme="majorHAnsi" w:hAnsiTheme="majorHAnsi"/>
+        </w:rPr>
+        <w:tab/>
+        <w:t>0 1 = faster</w:t>
+      </w:r>
+    </w:p>
+    <w:p>
+      <w:pPr>
+        <w:rPr>
+          <w:rFonts w:asciiTheme="majorHAnsi" w:hAnsiTheme="majorHAnsi"/>
+        </w:rPr>
+      </w:pPr>
+      <w:r>
+        <w:rPr>
+          <w:rFonts w:asciiTheme="majorHAnsi" w:hAnsiTheme="majorHAnsi"/>
+        </w:rPr>
+        <w:tab/>
+      </w:r>
+      <w:r>
+        <w:rPr>
+          <w:rFonts w:asciiTheme="majorHAnsi" w:hAnsiTheme="majorHAnsi"/>
+        </w:rPr>
+        <w:tab/>
+        <w:t>1 0 = fastest</w:t>
+      </w:r>
+    </w:p>
+    <w:p>
+      <w:pPr>
+        <w:pStyle w:val="Heading2"/>
+      </w:pPr>
+      <w:r>
+        <w:t>Motor commands</w:t>
+      </w:r>
+    </w:p>
+    <w:p>
+      <w:pPr>
+        <w:rPr>
+          <w:rFonts w:asciiTheme="majorHAnsi" w:hAnsiTheme="majorHAnsi"/>
+        </w:rPr>
+      </w:pPr>
+      <w:r>
+        <w:rPr>
+          <w:rFonts w:asciiTheme="majorHAnsi" w:hAnsiTheme="majorHAnsi"/>
+        </w:rPr>
+        <w:t xml:space="preserve"> </w:t>
+      </w:r>
+      <w:r>
+        <w:rPr>
+          <w:rFonts w:asciiTheme="majorHAnsi" w:hAnsiTheme="majorHAnsi"/>
+        </w:rPr>
+        <w:t>[</w:t>
+      </w:r>
+      <w:r>
+        <w:rPr>
+          <w:rFonts w:asciiTheme="majorHAnsi" w:hAnsiTheme="majorHAnsi"/>
+        </w:rPr>
+        <w:t>0 0 1</w:t>
+      </w:r>
+      <w:r>
+        <w:rPr>
+          <w:rFonts w:asciiTheme="majorHAnsi" w:hAnsiTheme="majorHAnsi"/>
+        </w:rPr>
+        <w:t xml:space="preserve"> x </w:t>
+      </w:r>
+      <w:proofErr w:type="spellStart"/>
+      <w:r>
+        <w:rPr>
+          <w:rFonts w:asciiTheme="majorHAnsi" w:hAnsiTheme="majorHAnsi"/>
+        </w:rPr>
+        <w:t>x</w:t>
+      </w:r>
+      <w:proofErr w:type="spellEnd"/>
+      <w:r>
+        <w:rPr>
+          <w:rFonts w:asciiTheme="majorHAnsi" w:hAnsiTheme="majorHAnsi"/>
+        </w:rPr>
+        <w:t xml:space="preserve"> y </w:t>
+      </w:r>
+      <w:proofErr w:type="spellStart"/>
+      <w:r>
+        <w:rPr>
+          <w:rFonts w:asciiTheme="majorHAnsi" w:hAnsiTheme="majorHAnsi"/>
+        </w:rPr>
+        <w:t>y</w:t>
+      </w:r>
+      <w:proofErr w:type="spellEnd"/>
+      <w:r>
+        <w:rPr>
+          <w:rFonts w:asciiTheme="majorHAnsi" w:hAnsiTheme="majorHAnsi"/>
+        </w:rPr>
+        <w:t xml:space="preserve"> </w:t>
+      </w:r>
+      <w:proofErr w:type="spellStart"/>
+      <w:r>
+        <w:rPr>
+          <w:rFonts w:asciiTheme="majorHAnsi" w:hAnsiTheme="majorHAnsi"/>
+        </w:rPr>
+        <w:t>y</w:t>
+      </w:r>
+      <w:proofErr w:type="spellEnd"/>
+      <w:r>
+        <w:rPr>
+          <w:rFonts w:asciiTheme="majorHAnsi" w:hAnsiTheme="majorHAnsi"/>
+        </w:rPr>
+        <w:t>]</w:t>
+      </w:r>
+    </w:p>
+    <w:p>
+      <w:pPr>
+        <w:rPr>
+          <w:rFonts w:asciiTheme="majorHAnsi" w:hAnsiTheme="majorHAnsi"/>
+        </w:rPr>
+      </w:pPr>
+      <w:r>
+        <w:rPr>
+          <w:rFonts w:asciiTheme="majorHAnsi" w:hAnsiTheme="majorHAnsi"/>
+        </w:rPr>
+        <w:tab/>
+        <w:t xml:space="preserve">the </w:t>
+      </w:r>
+      <w:r>
+        <w:rPr>
+          <w:rFonts w:asciiTheme="majorHAnsi" w:hAnsiTheme="majorHAnsi"/>
+          <w:i/>
+        </w:rPr>
+        <w:t>x</w:t>
+      </w:r>
+      <w:r>
+        <w:rPr>
+          <w:rFonts w:asciiTheme="majorHAnsi" w:hAnsiTheme="majorHAnsi"/>
+        </w:rPr>
+        <w:t xml:space="preserve"> bits are </w:t>
+      </w:r>
+      <w:r>
+        <w:rPr>
+          <w:rFonts w:asciiTheme="majorHAnsi" w:hAnsiTheme="majorHAnsi"/>
+        </w:rPr>
+        <w:t xml:space="preserve">set to zero (need to avoid sending 0x2B, which is ASCII ‘+’, which is used by </w:t>
+      </w:r>
+      <w:proofErr w:type="spellStart"/>
+      <w:r>
+        <w:rPr>
+          <w:rFonts w:asciiTheme="majorHAnsi" w:hAnsiTheme="majorHAnsi"/>
+        </w:rPr>
+        <w:t>Adafruit</w:t>
+      </w:r>
+      <w:proofErr w:type="spellEnd"/>
+      <w:r>
+        <w:rPr>
+          <w:rFonts w:asciiTheme="majorHAnsi" w:hAnsiTheme="majorHAnsi"/>
+        </w:rPr>
+        <w:t xml:space="preserve"> </w:t>
+      </w:r>
+      <w:proofErr w:type="spellStart"/>
+      <w:r>
+        <w:rPr>
+          <w:rFonts w:asciiTheme="majorHAnsi" w:hAnsiTheme="majorHAnsi"/>
+        </w:rPr>
+        <w:t>BTLE</w:t>
+      </w:r>
+      <w:proofErr w:type="spellEnd"/>
+      <w:r>
+        <w:rPr>
+          <w:rFonts w:asciiTheme="majorHAnsi" w:hAnsiTheme="majorHAnsi"/>
+        </w:rPr>
+        <w:t xml:space="preserve"> to switch to command mode)</w:t>
       </w:r>
       <w:bookmarkStart w:id="0" w:name="_GoBack"/>
       <w:bookmarkEnd w:id="0"/>
     </w:p>
     <w:p>
       <w:pPr>
-        <w:pStyle w:val="Heading4"/>
-      </w:pPr>
-      <w:r>
-        <w:t>set fade speed</w:t>
-      </w:r>
-    </w:p>
-    <w:p>
-      <w:pPr>
-        <w:rPr>
-          <w:rFonts w:asciiTheme="majorHAnsi" w:hAnsiTheme="majorHAnsi"/>
-        </w:rPr>
-      </w:pPr>
-      <w:r>
-        <w:rPr>
-          <w:rFonts w:asciiTheme="majorHAnsi" w:hAnsiTheme="majorHAnsi"/>
-        </w:rPr>
-        <w:t xml:space="preserve">[0 1 1 x x </w:t>
-      </w:r>
-      <w:r>
-        <w:rPr>
-          <w:rFonts w:asciiTheme="majorHAnsi" w:hAnsiTheme="majorHAnsi"/>
-        </w:rPr>
-        <w:t>0 0 0</w:t>
-      </w:r>
-      <w:r>
-        <w:rPr>
-          <w:rFonts w:asciiTheme="majorHAnsi" w:hAnsiTheme="majorHAnsi"/>
-        </w:rPr>
-        <w:t xml:space="preserve">] </w:t>
-      </w:r>
-    </w:p>
-    <w:p>
-      <w:pPr>
-        <w:rPr>
-          <w:rFonts w:asciiTheme="majorHAnsi" w:hAnsiTheme="majorHAnsi"/>
-        </w:rPr>
-      </w:pPr>
-      <w:r>
-        <w:rPr>
-          <w:rFonts w:asciiTheme="majorHAnsi" w:hAnsiTheme="majorHAnsi"/>
-        </w:rPr>
-        <w:t>xbits select speed:</w:t>
-      </w:r>
-    </w:p>
-    <w:p>
-      <w:pPr>
-        <w:rPr>
-          <w:rFonts w:asciiTheme="majorHAnsi" w:hAnsiTheme="majorHAnsi"/>
-        </w:rPr>
-      </w:pPr>
-      <w:r>
-        <w:rPr>
-          <w:rFonts w:asciiTheme="majorHAnsi" w:hAnsiTheme="majorHAnsi"/>
-        </w:rPr>
-        <w:tab/>
-      </w:r>
-      <w:r>
-        <w:rPr>
-          <w:rFonts w:asciiTheme="majorHAnsi" w:hAnsiTheme="majorHAnsi"/>
-        </w:rPr>
-        <w:tab/>
-        <w:t>0 0 = slow</w:t>
-      </w:r>
-    </w:p>
-    <w:p>
-      <w:pPr>
-        <w:rPr>
-          <w:rFonts w:asciiTheme="majorHAnsi" w:hAnsiTheme="majorHAnsi"/>
-        </w:rPr>
-      </w:pPr>
-      <w:r>
-        <w:rPr>
-          <w:rFonts w:asciiTheme="majorHAnsi" w:hAnsiTheme="majorHAnsi"/>
-        </w:rPr>
-        <w:tab/>
-      </w:r>
-      <w:r>
-        <w:rPr>
-          <w:rFonts w:asciiTheme="majorHAnsi" w:hAnsiTheme="majorHAnsi"/>
-        </w:rPr>
-        <w:tab/>
-        <w:t>0 1 = faster</w:t>
-      </w:r>
-    </w:p>
-    <w:p>
-      <w:pPr>
-        <w:rPr>
-          <w:rFonts w:asciiTheme="majorHAnsi" w:hAnsiTheme="majorHAnsi"/>
-        </w:rPr>
-      </w:pPr>
-      <w:r>
-        <w:rPr>
-          <w:rFonts w:asciiTheme="majorHAnsi" w:hAnsiTheme="majorHAnsi"/>
-        </w:rPr>
-        <w:tab/>
-      </w:r>
-      <w:r>
-        <w:rPr>
-          <w:rFonts w:asciiTheme="majorHAnsi" w:hAnsiTheme="majorHAnsi"/>
-        </w:rPr>
-        <w:tab/>
-        <w:t>1 0 = fastest</w:t>
+        <w:rPr>
+          <w:rFonts w:asciiTheme="majorHAnsi" w:hAnsiTheme="majorHAnsi"/>
+        </w:rPr>
+      </w:pPr>
+      <w:r>
+        <w:rPr>
+          <w:rFonts w:asciiTheme="majorHAnsi" w:hAnsiTheme="majorHAnsi"/>
+        </w:rPr>
+        <w:tab/>
+        <w:t xml:space="preserve">the </w:t>
+      </w:r>
+      <w:r>
+        <w:rPr>
+          <w:rFonts w:asciiTheme="majorHAnsi" w:hAnsiTheme="majorHAnsi"/>
+          <w:i/>
+        </w:rPr>
+        <w:t>y</w:t>
+      </w:r>
+      <w:r>
+        <w:rPr>
+          <w:rFonts w:asciiTheme="majorHAnsi" w:hAnsiTheme="majorHAnsi"/>
+        </w:rPr>
+        <w:t xml:space="preserve"> bits select which motor command: </w:t>
+      </w:r>
+    </w:p>
+    <w:p>
+      <w:pPr>
+        <w:rPr>
+          <w:rFonts w:asciiTheme="majorHAnsi" w:hAnsiTheme="majorHAnsi"/>
+        </w:rPr>
+      </w:pPr>
+      <w:r>
+        <w:rPr>
+          <w:rFonts w:asciiTheme="majorHAnsi" w:hAnsiTheme="majorHAnsi"/>
+        </w:rPr>
+        <w:tab/>
+      </w:r>
+      <w:r>
+        <w:rPr>
+          <w:rFonts w:asciiTheme="majorHAnsi" w:hAnsiTheme="majorHAnsi"/>
+        </w:rPr>
+        <w:tab/>
+        <w:t xml:space="preserve">0 </w:t>
+      </w:r>
+      <w:proofErr w:type="spellStart"/>
+      <w:r>
+        <w:rPr>
+          <w:rFonts w:asciiTheme="majorHAnsi" w:hAnsiTheme="majorHAnsi"/>
+        </w:rPr>
+        <w:t>0</w:t>
+      </w:r>
+      <w:proofErr w:type="spellEnd"/>
+      <w:r>
+        <w:rPr>
+          <w:rFonts w:asciiTheme="majorHAnsi" w:hAnsiTheme="majorHAnsi"/>
+        </w:rPr>
+        <w:t xml:space="preserve"> </w:t>
+      </w:r>
+      <w:proofErr w:type="spellStart"/>
+      <w:r>
+        <w:rPr>
+          <w:rFonts w:asciiTheme="majorHAnsi" w:hAnsiTheme="majorHAnsi"/>
+        </w:rPr>
+        <w:t>0</w:t>
+      </w:r>
+      <w:proofErr w:type="spellEnd"/>
+      <w:r>
+        <w:rPr>
+          <w:rFonts w:asciiTheme="majorHAnsi" w:hAnsiTheme="majorHAnsi"/>
+        </w:rPr>
+        <w:t xml:space="preserve"> = </w:t>
+      </w:r>
+      <w:r>
+        <w:rPr>
+          <w:rFonts w:asciiTheme="majorHAnsi" w:hAnsiTheme="majorHAnsi"/>
+          <w:b/>
+        </w:rPr>
+        <w:t>turn</w:t>
+      </w:r>
+      <w:r>
+        <w:rPr>
+          <w:rFonts w:asciiTheme="majorHAnsi" w:hAnsiTheme="majorHAnsi"/>
+        </w:rPr>
+        <w:t xml:space="preserve"> </w:t>
+      </w:r>
+      <w:r>
+        <w:rPr>
+          <w:rFonts w:asciiTheme="majorHAnsi" w:hAnsiTheme="majorHAnsi"/>
+          <w:b/>
+        </w:rPr>
+        <w:t>on</w:t>
+      </w:r>
+      <w:r>
+        <w:rPr>
+          <w:rFonts w:asciiTheme="majorHAnsi" w:hAnsiTheme="majorHAnsi"/>
+          <w:b/>
+        </w:rPr>
+        <w:t xml:space="preserve"> motor</w:t>
+      </w:r>
+    </w:p>
+    <w:p>
+      <w:pPr>
+        <w:rPr>
+          <w:rFonts w:asciiTheme="majorHAnsi" w:hAnsiTheme="majorHAnsi"/>
+        </w:rPr>
+      </w:pPr>
+      <w:r>
+        <w:rPr>
+          <w:rFonts w:asciiTheme="majorHAnsi" w:hAnsiTheme="majorHAnsi"/>
+        </w:rPr>
+        <w:tab/>
+      </w:r>
+      <w:r>
+        <w:rPr>
+          <w:rFonts w:asciiTheme="majorHAnsi" w:hAnsiTheme="majorHAnsi"/>
+        </w:rPr>
+        <w:tab/>
+        <w:t xml:space="preserve">0 </w:t>
+      </w:r>
+      <w:proofErr w:type="spellStart"/>
+      <w:r>
+        <w:rPr>
+          <w:rFonts w:asciiTheme="majorHAnsi" w:hAnsiTheme="majorHAnsi"/>
+        </w:rPr>
+        <w:t>0</w:t>
+      </w:r>
+      <w:proofErr w:type="spellEnd"/>
+      <w:r>
+        <w:rPr>
+          <w:rFonts w:asciiTheme="majorHAnsi" w:hAnsiTheme="majorHAnsi"/>
+        </w:rPr>
+        <w:t xml:space="preserve"> 1 = </w:t>
+      </w:r>
+      <w:r>
+        <w:rPr>
+          <w:rFonts w:asciiTheme="majorHAnsi" w:hAnsiTheme="majorHAnsi"/>
+          <w:b/>
+        </w:rPr>
+        <w:t>turn</w:t>
+      </w:r>
+      <w:r>
+        <w:rPr>
+          <w:rFonts w:asciiTheme="majorHAnsi" w:hAnsiTheme="majorHAnsi"/>
+        </w:rPr>
+        <w:t xml:space="preserve"> </w:t>
+      </w:r>
+      <w:r>
+        <w:rPr>
+          <w:rFonts w:asciiTheme="majorHAnsi" w:hAnsiTheme="majorHAnsi"/>
+          <w:b/>
+        </w:rPr>
+        <w:t>off</w:t>
+      </w:r>
+      <w:r>
+        <w:rPr>
+          <w:rFonts w:asciiTheme="majorHAnsi" w:hAnsiTheme="majorHAnsi"/>
+          <w:b/>
+        </w:rPr>
+        <w:t xml:space="preserve"> motor</w:t>
+      </w:r>
+    </w:p>
+    <w:p>
+      <w:pPr>
+        <w:rPr>
+          <w:rFonts w:asciiTheme="majorHAnsi" w:hAnsiTheme="majorHAnsi"/>
+        </w:rPr>
+      </w:pPr>
+      <w:r>
+        <w:rPr>
+          <w:rFonts w:asciiTheme="majorHAnsi" w:hAnsiTheme="majorHAnsi"/>
+        </w:rPr>
+        <w:tab/>
+      </w:r>
+      <w:r>
+        <w:rPr>
+          <w:rFonts w:asciiTheme="majorHAnsi" w:hAnsiTheme="majorHAnsi"/>
+        </w:rPr>
+        <w:tab/>
+        <w:t xml:space="preserve">0 1 0 = </w:t>
+      </w:r>
+      <w:r>
+        <w:rPr>
+          <w:rFonts w:asciiTheme="majorHAnsi" w:hAnsiTheme="majorHAnsi"/>
+          <w:b/>
+        </w:rPr>
+        <w:t>reverse</w:t>
+      </w:r>
+      <w:r>
+        <w:rPr>
+          <w:rFonts w:asciiTheme="majorHAnsi" w:hAnsiTheme="majorHAnsi"/>
+          <w:b/>
+        </w:rPr>
+        <w:t xml:space="preserve"> motor direction</w:t>
+      </w:r>
+    </w:p>
+    <w:p>
+      <w:pPr>
+        <w:rPr>
+          <w:rFonts w:asciiTheme="majorHAnsi" w:hAnsiTheme="majorHAnsi"/>
+        </w:rPr>
+      </w:pPr>
+      <w:r>
+        <w:rPr>
+          <w:rFonts w:asciiTheme="majorHAnsi" w:hAnsiTheme="majorHAnsi"/>
+        </w:rPr>
+        <w:tab/>
+      </w:r>
+      <w:r>
+        <w:rPr>
+          <w:rFonts w:asciiTheme="majorHAnsi" w:hAnsiTheme="majorHAnsi"/>
+        </w:rPr>
+        <w:tab/>
+        <w:t xml:space="preserve">0 1 </w:t>
+      </w:r>
+      <w:proofErr w:type="spellStart"/>
+      <w:r>
+        <w:rPr>
+          <w:rFonts w:asciiTheme="majorHAnsi" w:hAnsiTheme="majorHAnsi"/>
+        </w:rPr>
+        <w:t>1</w:t>
+      </w:r>
+      <w:proofErr w:type="spellEnd"/>
+      <w:r>
+        <w:rPr>
+          <w:rFonts w:asciiTheme="majorHAnsi" w:hAnsiTheme="majorHAnsi"/>
+        </w:rPr>
+        <w:t xml:space="preserve"> = </w:t>
+      </w:r>
+      <w:r>
+        <w:rPr>
+          <w:rFonts w:asciiTheme="majorHAnsi" w:hAnsiTheme="majorHAnsi"/>
+          <w:b/>
+        </w:rPr>
+        <w:t>toggle</w:t>
+      </w:r>
+      <w:r>
+        <w:rPr>
+          <w:rFonts w:asciiTheme="majorHAnsi" w:hAnsiTheme="majorHAnsi"/>
+          <w:b/>
+        </w:rPr>
+        <w:t xml:space="preserve"> motor</w:t>
+      </w:r>
+    </w:p>
+    <w:p>
+      <w:pPr>
+        <w:rPr>
+          <w:rFonts w:asciiTheme="majorHAnsi" w:hAnsiTheme="majorHAnsi"/>
+        </w:rPr>
+      </w:pPr>
+      <w:r>
+        <w:rPr>
+          <w:rFonts w:asciiTheme="majorHAnsi" w:hAnsiTheme="majorHAnsi"/>
+        </w:rPr>
+        <w:tab/>
+      </w:r>
+      <w:r>
+        <w:rPr>
+          <w:rFonts w:asciiTheme="majorHAnsi" w:hAnsiTheme="majorHAnsi"/>
+        </w:rPr>
+        <w:tab/>
+        <w:t xml:space="preserve">1 0 </w:t>
+      </w:r>
+      <w:proofErr w:type="spellStart"/>
+      <w:r>
+        <w:rPr>
+          <w:rFonts w:asciiTheme="majorHAnsi" w:hAnsiTheme="majorHAnsi"/>
+        </w:rPr>
+        <w:t>0</w:t>
+      </w:r>
+      <w:proofErr w:type="spellEnd"/>
+      <w:r>
+        <w:rPr>
+          <w:rFonts w:asciiTheme="majorHAnsi" w:hAnsiTheme="majorHAnsi"/>
+        </w:rPr>
+        <w:t xml:space="preserve"> = </w:t>
+      </w:r>
+      <w:r>
+        <w:rPr>
+          <w:rFonts w:asciiTheme="majorHAnsi" w:hAnsiTheme="majorHAnsi"/>
+          <w:b/>
+        </w:rPr>
+        <w:t xml:space="preserve">set </w:t>
+      </w:r>
+      <w:r>
+        <w:rPr>
+          <w:rFonts w:asciiTheme="majorHAnsi" w:hAnsiTheme="majorHAnsi"/>
+          <w:b/>
+        </w:rPr>
+        <w:t xml:space="preserve">motor </w:t>
+      </w:r>
+      <w:r>
+        <w:rPr>
+          <w:rFonts w:asciiTheme="majorHAnsi" w:hAnsiTheme="majorHAnsi"/>
+          <w:b/>
+        </w:rPr>
+        <w:t>speed slow</w:t>
+      </w:r>
+    </w:p>
+    <w:p>
+      <w:pPr>
+        <w:rPr>
+          <w:rFonts w:asciiTheme="majorHAnsi" w:hAnsiTheme="majorHAnsi"/>
+        </w:rPr>
+      </w:pPr>
+      <w:r>
+        <w:rPr>
+          <w:rFonts w:asciiTheme="majorHAnsi" w:hAnsiTheme="majorHAnsi"/>
+        </w:rPr>
+        <w:tab/>
+      </w:r>
+      <w:r>
+        <w:rPr>
+          <w:rFonts w:asciiTheme="majorHAnsi" w:hAnsiTheme="majorHAnsi"/>
+        </w:rPr>
+        <w:tab/>
+        <w:t xml:space="preserve">1 0 1 = </w:t>
+      </w:r>
+      <w:r>
+        <w:rPr>
+          <w:rFonts w:asciiTheme="majorHAnsi" w:hAnsiTheme="majorHAnsi"/>
+          <w:b/>
+        </w:rPr>
+        <w:t xml:space="preserve">set </w:t>
+      </w:r>
+      <w:r>
+        <w:rPr>
+          <w:rFonts w:asciiTheme="majorHAnsi" w:hAnsiTheme="majorHAnsi"/>
+          <w:b/>
+        </w:rPr>
+        <w:t xml:space="preserve">motor </w:t>
+      </w:r>
+      <w:r>
+        <w:rPr>
+          <w:rFonts w:asciiTheme="majorHAnsi" w:hAnsiTheme="majorHAnsi"/>
+          <w:b/>
+        </w:rPr>
+        <w:t>speed faster</w:t>
+      </w:r>
+    </w:p>
+    <w:p>
+      <w:pPr>
+        <w:rPr>
+          <w:rFonts w:asciiTheme="majorHAnsi" w:hAnsiTheme="majorHAnsi"/>
+        </w:rPr>
+      </w:pPr>
+      <w:r>
+        <w:rPr>
+          <w:rFonts w:asciiTheme="majorHAnsi" w:hAnsiTheme="majorHAnsi"/>
+        </w:rPr>
+        <w:tab/>
+      </w:r>
+      <w:r>
+        <w:rPr>
+          <w:rFonts w:asciiTheme="majorHAnsi" w:hAnsiTheme="majorHAnsi"/>
+        </w:rPr>
+        <w:tab/>
+      </w:r>
+      <w:r>
+        <w:rPr>
+          <w:rFonts w:asciiTheme="majorHAnsi" w:hAnsiTheme="majorHAnsi"/>
+        </w:rPr>
+        <w:t xml:space="preserve">1 </w:t>
+      </w:r>
+      <w:proofErr w:type="spellStart"/>
+      <w:r>
+        <w:rPr>
+          <w:rFonts w:asciiTheme="majorHAnsi" w:hAnsiTheme="majorHAnsi"/>
+        </w:rPr>
+        <w:t>1</w:t>
+      </w:r>
+      <w:proofErr w:type="spellEnd"/>
+      <w:r>
+        <w:rPr>
+          <w:rFonts w:asciiTheme="majorHAnsi" w:hAnsiTheme="majorHAnsi"/>
+        </w:rPr>
+        <w:t xml:space="preserve"> 0</w:t>
+      </w:r>
+      <w:r>
+        <w:rPr>
+          <w:rFonts w:asciiTheme="majorHAnsi" w:hAnsiTheme="majorHAnsi"/>
+        </w:rPr>
+        <w:t xml:space="preserve"> = </w:t>
+      </w:r>
+      <w:r>
+        <w:rPr>
+          <w:rFonts w:asciiTheme="majorHAnsi" w:hAnsiTheme="majorHAnsi"/>
+          <w:b/>
+        </w:rPr>
+        <w:t xml:space="preserve">set </w:t>
+      </w:r>
+      <w:r>
+        <w:rPr>
+          <w:rFonts w:asciiTheme="majorHAnsi" w:hAnsiTheme="majorHAnsi"/>
+          <w:b/>
+        </w:rPr>
+        <w:t xml:space="preserve">motor </w:t>
+      </w:r>
+      <w:r>
+        <w:rPr>
+          <w:rFonts w:asciiTheme="majorHAnsi" w:hAnsiTheme="majorHAnsi"/>
+          <w:b/>
+        </w:rPr>
+        <w:t>speed fastest</w:t>
       </w:r>
     </w:p>
     <w:p>
@@ -2379,15 +3726,115 @@
         <w:pStyle w:val="Heading2"/>
       </w:pPr>
       <w:r>
-        <w:t>Motor commands</w:t>
-      </w:r>
-    </w:p>
-    <w:p>
-      <w:pPr>
-        <w:rPr>
-          <w:rFonts w:asciiTheme="majorHAnsi" w:hAnsiTheme="majorHAnsi"/>
-        </w:rPr>
-      </w:pPr>
+        <w:t>S</w:t>
+      </w:r>
+      <w:r>
+        <w:t>ensor</w:t>
+      </w:r>
+      <w:r>
+        <w:t xml:space="preserve"> codes</w:t>
+      </w:r>
+    </w:p>
+    <w:p>
+      <w:pPr>
+        <w:rPr>
+          <w:rFonts w:asciiTheme="majorHAnsi" w:hAnsiTheme="majorHAnsi"/>
+        </w:rPr>
+      </w:pPr>
+      <w:r>
+        <w:rPr>
+          <w:rFonts w:asciiTheme="majorHAnsi" w:hAnsiTheme="majorHAnsi"/>
+        </w:rPr>
+        <w:t>N</w:t>
+      </w:r>
+      <w:r>
+        <w:rPr>
+          <w:rFonts w:asciiTheme="majorHAnsi" w:hAnsiTheme="majorHAnsi"/>
+        </w:rPr>
+        <w:t xml:space="preserve">o </w:t>
+      </w:r>
+      <w:r>
+        <w:rPr>
+          <w:rFonts w:asciiTheme="majorHAnsi" w:hAnsiTheme="majorHAnsi"/>
+        </w:rPr>
+        <w:t xml:space="preserve">sensor related </w:t>
+      </w:r>
+      <w:r>
+        <w:rPr>
+          <w:rFonts w:asciiTheme="majorHAnsi" w:hAnsiTheme="majorHAnsi"/>
+        </w:rPr>
+        <w:t xml:space="preserve">commands </w:t>
+      </w:r>
+      <w:r>
+        <w:rPr>
+          <w:rFonts w:asciiTheme="majorHAnsi" w:hAnsiTheme="majorHAnsi"/>
+        </w:rPr>
+        <w:t xml:space="preserve">sent </w:t>
+      </w:r>
+      <w:r>
+        <w:rPr>
+          <w:rFonts w:asciiTheme="majorHAnsi" w:hAnsiTheme="majorHAnsi"/>
+        </w:rPr>
+        <w:t xml:space="preserve">from Scratch are necessary. The </w:t>
+      </w:r>
+      <w:proofErr w:type="spellStart"/>
+      <w:r>
+        <w:rPr>
+          <w:rFonts w:asciiTheme="majorHAnsi" w:hAnsiTheme="majorHAnsi"/>
+        </w:rPr>
+        <w:t>A</w:t>
+      </w:r>
+      <w:r>
+        <w:rPr>
+          <w:rFonts w:asciiTheme="majorHAnsi" w:hAnsiTheme="majorHAnsi"/>
+        </w:rPr>
+        <w:t>rduino</w:t>
+      </w:r>
+      <w:proofErr w:type="spellEnd"/>
+      <w:r>
+        <w:rPr>
+          <w:rFonts w:asciiTheme="majorHAnsi" w:hAnsiTheme="majorHAnsi"/>
+        </w:rPr>
+        <w:t xml:space="preserve"> will do edge detection</w:t>
+      </w:r>
+      <w:r>
+        <w:rPr>
+          <w:rFonts w:asciiTheme="majorHAnsi" w:hAnsiTheme="majorHAnsi"/>
+        </w:rPr>
+        <w:t xml:space="preserve"> in its main event loop</w:t>
+      </w:r>
+      <w:r>
+        <w:rPr>
+          <w:rFonts w:asciiTheme="majorHAnsi" w:hAnsiTheme="majorHAnsi"/>
+        </w:rPr>
+        <w:t xml:space="preserve"> and transmit </w:t>
+      </w:r>
+      <w:r>
+        <w:rPr>
+          <w:rFonts w:asciiTheme="majorHAnsi" w:hAnsiTheme="majorHAnsi"/>
+        </w:rPr>
+        <w:t>a byte to Scratch only when it detects an edge. The Scratch when blocks trigger on receipt of a byte.</w:t>
+      </w:r>
+    </w:p>
+    <w:p>
+      <w:pPr>
+        <w:rPr>
+          <w:rFonts w:asciiTheme="majorHAnsi" w:hAnsiTheme="majorHAnsi"/>
+        </w:rPr>
+      </w:pPr>
+    </w:p>
+    <w:p>
+      <w:pPr>
+        <w:rPr>
+          <w:rFonts w:asciiTheme="majorHAnsi" w:hAnsiTheme="majorHAnsi"/>
+        </w:rPr>
+      </w:pPr>
+      <w:r>
+        <w:rPr>
+          <w:rFonts w:asciiTheme="majorHAnsi" w:hAnsiTheme="majorHAnsi"/>
+        </w:rPr>
+        <w:t>A</w:t>
+      </w:r>
       <w:r>
         <w:rPr>
           <w:rFonts w:asciiTheme="majorHAnsi" w:hAnsiTheme="majorHAnsi"/>
@@ -2398,88 +3845,61 @@
         <w:rPr>
           <w:rFonts w:asciiTheme="majorHAnsi" w:hAnsiTheme="majorHAnsi"/>
         </w:rPr>
-        <w:t>[1 0 0 x x y y y]</w:t>
-      </w:r>
-    </w:p>
-    <w:p>
-      <w:pPr>
-        <w:rPr>
-          <w:rFonts w:asciiTheme="majorHAnsi" w:hAnsiTheme="majorHAnsi"/>
-        </w:rPr>
-      </w:pPr>
-      <w:r>
-        <w:rPr>
-          <w:rFonts w:asciiTheme="majorHAnsi" w:hAnsiTheme="majorHAnsi"/>
-        </w:rPr>
-        <w:tab/>
-        <w:t xml:space="preserve">the </w:t>
-      </w:r>
-      <w:r>
-        <w:rPr>
-          <w:rFonts w:asciiTheme="majorHAnsi" w:hAnsiTheme="majorHAnsi"/>
-          <w:i/>
-        </w:rPr>
-        <w:t>x</w:t>
-      </w:r>
-      <w:r>
-        <w:rPr>
-          <w:rFonts w:asciiTheme="majorHAnsi" w:hAnsiTheme="majorHAnsi"/>
-        </w:rPr>
-        <w:t xml:space="preserve"> bits are currently unused</w:t>
-      </w:r>
-    </w:p>
-    <w:p>
-      <w:pPr>
-        <w:rPr>
-          <w:rFonts w:asciiTheme="majorHAnsi" w:hAnsiTheme="majorHAnsi"/>
-        </w:rPr>
-      </w:pPr>
-      <w:r>
-        <w:rPr>
-          <w:rFonts w:asciiTheme="majorHAnsi" w:hAnsiTheme="majorHAnsi"/>
-        </w:rPr>
-        <w:tab/>
-        <w:t xml:space="preserve">the </w:t>
-      </w:r>
-      <w:r>
-        <w:rPr>
-          <w:rFonts w:asciiTheme="majorHAnsi" w:hAnsiTheme="majorHAnsi"/>
-          <w:i/>
-        </w:rPr>
-        <w:t>y</w:t>
-      </w:r>
-      <w:r>
-        <w:rPr>
-          <w:rFonts w:asciiTheme="majorHAnsi" w:hAnsiTheme="majorHAnsi"/>
-        </w:rPr>
-        <w:t xml:space="preserve"> bits select which motor command: </w:t>
-      </w:r>
-    </w:p>
-    <w:p>
-      <w:pPr>
-        <w:rPr>
-          <w:rFonts w:asciiTheme="majorHAnsi" w:hAnsiTheme="majorHAnsi"/>
-        </w:rPr>
-      </w:pPr>
-      <w:r>
-        <w:rPr>
-          <w:rFonts w:asciiTheme="majorHAnsi" w:hAnsiTheme="majorHAnsi"/>
-        </w:rPr>
-        <w:tab/>
-      </w:r>
-      <w:r>
-        <w:rPr>
-          <w:rFonts w:asciiTheme="majorHAnsi" w:hAnsiTheme="majorHAnsi"/>
-        </w:rPr>
-        <w:tab/>
-        <w:t xml:space="preserve">0 0 0 = </w:t>
-      </w:r>
-      <w:r>
-        <w:rPr>
-          <w:rFonts w:asciiTheme="majorHAnsi" w:hAnsiTheme="majorHAnsi"/>
-          <w:b/>
-        </w:rPr>
-        <w:t>turn</w:t>
+        <w:t>“</w:t>
+      </w:r>
+      <w:r>
+        <w:rPr>
+          <w:rFonts w:asciiTheme="majorHAnsi" w:hAnsiTheme="majorHAnsi"/>
+        </w:rPr>
+        <w:t>0</w:t>
+      </w:r>
+      <w:r>
+        <w:rPr>
+          <w:rFonts w:asciiTheme="majorHAnsi" w:hAnsiTheme="majorHAnsi"/>
+        </w:rPr>
+        <w:t xml:space="preserve">” signifies </w:t>
+      </w:r>
+      <w:r>
+        <w:rPr>
+          <w:rFonts w:asciiTheme="majorHAnsi" w:hAnsiTheme="majorHAnsi"/>
+        </w:rPr>
+        <w:t xml:space="preserve">a “falling </w:t>
+      </w:r>
+      <w:r>
+        <w:rPr>
+          <w:rFonts w:asciiTheme="majorHAnsi" w:hAnsiTheme="majorHAnsi"/>
+        </w:rPr>
+        <w:t>edge</w:t>
+      </w:r>
+      <w:r>
+        <w:rPr>
+          <w:rFonts w:asciiTheme="majorHAnsi" w:hAnsiTheme="majorHAnsi"/>
+        </w:rPr>
+        <w:t xml:space="preserve">” – a transition from a high resistance to a low resistance state,  </w:t>
+      </w:r>
+      <w:r>
+        <w:rPr>
+          <w:rFonts w:asciiTheme="majorHAnsi" w:hAnsiTheme="majorHAnsi"/>
+        </w:rPr>
+        <w:t xml:space="preserve">that occurs </w:t>
+      </w:r>
+      <w:r>
+        <w:rPr>
+          <w:rFonts w:asciiTheme="majorHAnsi" w:hAnsiTheme="majorHAnsi"/>
+        </w:rPr>
+        <w:t xml:space="preserve">when the metal clips are connected </w:t>
+      </w:r>
+      <w:r>
+        <w:rPr>
+          <w:rFonts w:asciiTheme="majorHAnsi" w:hAnsiTheme="majorHAnsi"/>
+        </w:rPr>
+        <w:t xml:space="preserve">. </w:t>
+      </w:r>
+      <w:r>
+        <w:rPr>
+          <w:rFonts w:asciiTheme="majorHAnsi" w:hAnsiTheme="majorHAnsi"/>
+        </w:rPr>
+        <w:t>A</w:t>
       </w:r>
       <w:r>
         <w:rPr>
@@ -2490,43 +3910,62 @@
       <w:r>
         <w:rPr>
           <w:rFonts w:asciiTheme="majorHAnsi" w:hAnsiTheme="majorHAnsi"/>
-          <w:b/>
-        </w:rPr>
-        <w:t>on</w:t>
-      </w:r>
-      <w:r>
-        <w:rPr>
-          <w:rFonts w:asciiTheme="majorHAnsi" w:hAnsiTheme="majorHAnsi"/>
-          <w:b/>
-        </w:rPr>
-        <w:t xml:space="preserve"> motor</w:t>
-      </w:r>
-    </w:p>
-    <w:p>
-      <w:pPr>
-        <w:rPr>
-          <w:rFonts w:asciiTheme="majorHAnsi" w:hAnsiTheme="majorHAnsi"/>
-        </w:rPr>
-      </w:pPr>
-      <w:r>
-        <w:rPr>
-          <w:rFonts w:asciiTheme="majorHAnsi" w:hAnsiTheme="majorHAnsi"/>
-        </w:rPr>
-        <w:tab/>
-      </w:r>
-      <w:r>
-        <w:rPr>
-          <w:rFonts w:asciiTheme="majorHAnsi" w:hAnsiTheme="majorHAnsi"/>
-        </w:rPr>
-        <w:tab/>
-        <w:t xml:space="preserve">0 0 1 = </w:t>
-      </w:r>
-      <w:r>
-        <w:rPr>
-          <w:rFonts w:asciiTheme="majorHAnsi" w:hAnsiTheme="majorHAnsi"/>
-          <w:b/>
-        </w:rPr>
-        <w:t>turn</w:t>
+        </w:rPr>
+        <w:t>“</w:t>
+      </w:r>
+      <w:r>
+        <w:rPr>
+          <w:rFonts w:asciiTheme="majorHAnsi" w:hAnsiTheme="majorHAnsi"/>
+        </w:rPr>
+        <w:t>1</w:t>
+      </w:r>
+      <w:r>
+        <w:rPr>
+          <w:rFonts w:asciiTheme="majorHAnsi" w:hAnsiTheme="majorHAnsi"/>
+        </w:rPr>
+        <w:t>” signifies</w:t>
+      </w:r>
+      <w:r>
+        <w:rPr>
+          <w:rFonts w:asciiTheme="majorHAnsi" w:hAnsiTheme="majorHAnsi"/>
+        </w:rPr>
+        <w:t xml:space="preserve"> a </w:t>
+      </w:r>
+      <w:r>
+        <w:rPr>
+          <w:rFonts w:asciiTheme="majorHAnsi" w:hAnsiTheme="majorHAnsi"/>
+        </w:rPr>
+        <w:t>“rising</w:t>
+      </w:r>
+      <w:r>
+        <w:rPr>
+          <w:rFonts w:asciiTheme="majorHAnsi" w:hAnsiTheme="majorHAnsi"/>
+        </w:rPr>
+        <w:t xml:space="preserve"> edge</w:t>
+      </w:r>
+      <w:r>
+        <w:rPr>
+          <w:rFonts w:asciiTheme="majorHAnsi" w:hAnsiTheme="majorHAnsi"/>
+        </w:rPr>
+        <w:t xml:space="preserve">” – a transition from a low resistance to a high resistance state, </w:t>
+      </w:r>
+      <w:r>
+        <w:rPr>
+          <w:rFonts w:asciiTheme="majorHAnsi" w:hAnsiTheme="majorHAnsi"/>
+        </w:rPr>
+        <w:t>that occurs</w:t>
+      </w:r>
+      <w:r>
+        <w:rPr>
+          <w:rFonts w:asciiTheme="majorHAnsi" w:hAnsiTheme="majorHAnsi"/>
+        </w:rPr>
+        <w:t xml:space="preserve"> when the metal clips are disconnected</w:t>
+      </w:r>
+      <w:r>
+        <w:rPr>
+          <w:rFonts w:asciiTheme="majorHAnsi" w:hAnsiTheme="majorHAnsi"/>
+        </w:rPr>
+        <w:t>.</w:t>
       </w:r>
       <w:r>
         <w:rPr>
@@ -2534,340 +3973,55 @@
         </w:rPr>
         <w:t xml:space="preserve"> </w:t>
       </w:r>
-      <w:r>
-        <w:rPr>
-          <w:rFonts w:asciiTheme="majorHAnsi" w:hAnsiTheme="majorHAnsi"/>
-          <w:b/>
-        </w:rPr>
-        <w:t>off</w:t>
-      </w:r>
-      <w:r>
-        <w:rPr>
-          <w:rFonts w:asciiTheme="majorHAnsi" w:hAnsiTheme="majorHAnsi"/>
-          <w:b/>
-        </w:rPr>
-        <w:t xml:space="preserve"> motor</w:t>
-      </w:r>
-    </w:p>
-    <w:p>
-      <w:pPr>
-        <w:rPr>
-          <w:rFonts w:asciiTheme="majorHAnsi" w:hAnsiTheme="majorHAnsi"/>
-        </w:rPr>
-      </w:pPr>
-      <w:r>
-        <w:rPr>
-          <w:rFonts w:asciiTheme="majorHAnsi" w:hAnsiTheme="majorHAnsi"/>
-        </w:rPr>
-        <w:tab/>
-      </w:r>
-      <w:r>
-        <w:rPr>
-          <w:rFonts w:asciiTheme="majorHAnsi" w:hAnsiTheme="majorHAnsi"/>
-        </w:rPr>
-        <w:tab/>
-        <w:t xml:space="preserve">0 1 0 = </w:t>
-      </w:r>
-      <w:r>
-        <w:rPr>
-          <w:rFonts w:asciiTheme="majorHAnsi" w:hAnsiTheme="majorHAnsi"/>
-          <w:b/>
-        </w:rPr>
-        <w:t>reverse</w:t>
-      </w:r>
-      <w:r>
-        <w:rPr>
-          <w:rFonts w:asciiTheme="majorHAnsi" w:hAnsiTheme="majorHAnsi"/>
-          <w:b/>
-        </w:rPr>
-        <w:t xml:space="preserve"> motor direction</w:t>
-      </w:r>
-    </w:p>
-    <w:p>
-      <w:pPr>
-        <w:rPr>
-          <w:rFonts w:asciiTheme="majorHAnsi" w:hAnsiTheme="majorHAnsi"/>
-        </w:rPr>
-      </w:pPr>
-      <w:r>
-        <w:rPr>
-          <w:rFonts w:asciiTheme="majorHAnsi" w:hAnsiTheme="majorHAnsi"/>
-        </w:rPr>
-        <w:tab/>
-      </w:r>
-      <w:r>
-        <w:rPr>
-          <w:rFonts w:asciiTheme="majorHAnsi" w:hAnsiTheme="majorHAnsi"/>
-        </w:rPr>
-        <w:tab/>
-        <w:t xml:space="preserve">0 1 1 = </w:t>
-      </w:r>
-      <w:r>
-        <w:rPr>
-          <w:rFonts w:asciiTheme="majorHAnsi" w:hAnsiTheme="majorHAnsi"/>
-          <w:b/>
-        </w:rPr>
-        <w:t>toggle</w:t>
-      </w:r>
-      <w:r>
-        <w:rPr>
-          <w:rFonts w:asciiTheme="majorHAnsi" w:hAnsiTheme="majorHAnsi"/>
-          <w:b/>
-        </w:rPr>
-        <w:t xml:space="preserve"> motor</w:t>
-      </w:r>
-    </w:p>
-    <w:p>
-      <w:pPr>
-        <w:rPr>
-          <w:rFonts w:asciiTheme="majorHAnsi" w:hAnsiTheme="majorHAnsi"/>
-        </w:rPr>
-      </w:pPr>
-      <w:r>
-        <w:rPr>
-          <w:rFonts w:asciiTheme="majorHAnsi" w:hAnsiTheme="majorHAnsi"/>
-        </w:rPr>
-        <w:tab/>
-      </w:r>
-      <w:r>
-        <w:rPr>
-          <w:rFonts w:asciiTheme="majorHAnsi" w:hAnsiTheme="majorHAnsi"/>
-        </w:rPr>
-        <w:tab/>
-        <w:t xml:space="preserve">1 0 0 = </w:t>
-      </w:r>
-      <w:r>
-        <w:rPr>
-          <w:rFonts w:asciiTheme="majorHAnsi" w:hAnsiTheme="majorHAnsi"/>
-          <w:b/>
-        </w:rPr>
-        <w:t xml:space="preserve">set </w:t>
-      </w:r>
-      <w:r>
-        <w:rPr>
-          <w:rFonts w:asciiTheme="majorHAnsi" w:hAnsiTheme="majorHAnsi"/>
-          <w:b/>
-        </w:rPr>
-        <w:t xml:space="preserve">motor </w:t>
-      </w:r>
-      <w:r>
-        <w:rPr>
-          <w:rFonts w:asciiTheme="majorHAnsi" w:hAnsiTheme="majorHAnsi"/>
-          <w:b/>
-        </w:rPr>
-        <w:t>speed slow</w:t>
-      </w:r>
-    </w:p>
-    <w:p>
-      <w:pPr>
-        <w:rPr>
-          <w:rFonts w:asciiTheme="majorHAnsi" w:hAnsiTheme="majorHAnsi"/>
-        </w:rPr>
-      </w:pPr>
-      <w:r>
-        <w:rPr>
-          <w:rFonts w:asciiTheme="majorHAnsi" w:hAnsiTheme="majorHAnsi"/>
-        </w:rPr>
-        <w:tab/>
-      </w:r>
-      <w:r>
-        <w:rPr>
-          <w:rFonts w:asciiTheme="majorHAnsi" w:hAnsiTheme="majorHAnsi"/>
-        </w:rPr>
-        <w:tab/>
-        <w:t xml:space="preserve">1 0 1 = </w:t>
-      </w:r>
-      <w:r>
-        <w:rPr>
-          <w:rFonts w:asciiTheme="majorHAnsi" w:hAnsiTheme="majorHAnsi"/>
-          <w:b/>
-        </w:rPr>
-        <w:t xml:space="preserve">set </w:t>
-      </w:r>
-      <w:r>
-        <w:rPr>
-          <w:rFonts w:asciiTheme="majorHAnsi" w:hAnsiTheme="majorHAnsi"/>
-          <w:b/>
-        </w:rPr>
-        <w:t xml:space="preserve">motor </w:t>
-      </w:r>
-      <w:r>
-        <w:rPr>
-          <w:rFonts w:asciiTheme="majorHAnsi" w:hAnsiTheme="majorHAnsi"/>
-          <w:b/>
-        </w:rPr>
-        <w:t>speed faster</w:t>
-      </w:r>
-    </w:p>
-    <w:p>
-      <w:pPr>
-        <w:rPr>
-          <w:rFonts w:asciiTheme="majorHAnsi" w:hAnsiTheme="majorHAnsi"/>
-        </w:rPr>
-      </w:pPr>
-      <w:r>
-        <w:rPr>
-          <w:rFonts w:asciiTheme="majorHAnsi" w:hAnsiTheme="majorHAnsi"/>
-        </w:rPr>
-        <w:tab/>
-      </w:r>
-      <w:r>
-        <w:rPr>
-          <w:rFonts w:asciiTheme="majorHAnsi" w:hAnsiTheme="majorHAnsi"/>
-        </w:rPr>
-        <w:tab/>
-      </w:r>
-      <w:r>
-        <w:rPr>
-          <w:rFonts w:asciiTheme="majorHAnsi" w:hAnsiTheme="majorHAnsi"/>
-        </w:rPr>
-        <w:t>1 1 0</w:t>
-      </w:r>
-      <w:r>
-        <w:rPr>
-          <w:rFonts w:asciiTheme="majorHAnsi" w:hAnsiTheme="majorHAnsi"/>
-        </w:rPr>
-        <w:t xml:space="preserve"> = </w:t>
-      </w:r>
-      <w:r>
-        <w:rPr>
-          <w:rFonts w:asciiTheme="majorHAnsi" w:hAnsiTheme="majorHAnsi"/>
-          <w:b/>
-        </w:rPr>
-        <w:t xml:space="preserve">set </w:t>
-      </w:r>
-      <w:r>
-        <w:rPr>
-          <w:rFonts w:asciiTheme="majorHAnsi" w:hAnsiTheme="majorHAnsi"/>
-          <w:b/>
-        </w:rPr>
-        <w:t xml:space="preserve">motor </w:t>
-      </w:r>
-      <w:r>
-        <w:rPr>
-          <w:rFonts w:asciiTheme="majorHAnsi" w:hAnsiTheme="majorHAnsi"/>
-          <w:b/>
-        </w:rPr>
-        <w:t>speed fastest</w:t>
-      </w:r>
-    </w:p>
-    <w:p>
-      <w:pPr>
-        <w:pStyle w:val="Heading2"/>
-      </w:pPr>
-      <w:r>
-        <w:t>S</w:t>
-      </w:r>
-      <w:r>
-        <w:t>ensor</w:t>
-      </w:r>
-      <w:r>
-        <w:t xml:space="preserve"> codes</w:t>
-      </w:r>
-    </w:p>
-    <w:p>
-      <w:pPr>
-        <w:rPr>
-          <w:rFonts w:asciiTheme="majorHAnsi" w:hAnsiTheme="majorHAnsi"/>
-        </w:rPr>
-      </w:pPr>
-      <w:r>
-        <w:rPr>
-          <w:rFonts w:asciiTheme="majorHAnsi" w:hAnsiTheme="majorHAnsi"/>
-        </w:rPr>
-        <w:t>N</w:t>
-      </w:r>
-      <w:r>
-        <w:rPr>
-          <w:rFonts w:asciiTheme="majorHAnsi" w:hAnsiTheme="majorHAnsi"/>
-        </w:rPr>
-        <w:t xml:space="preserve">o </w:t>
-      </w:r>
-      <w:r>
-        <w:rPr>
-          <w:rFonts w:asciiTheme="majorHAnsi" w:hAnsiTheme="majorHAnsi"/>
-        </w:rPr>
-        <w:t xml:space="preserve">sensor related </w:t>
-      </w:r>
-      <w:r>
-        <w:rPr>
-          <w:rFonts w:asciiTheme="majorHAnsi" w:hAnsiTheme="majorHAnsi"/>
-        </w:rPr>
-        <w:t xml:space="preserve">commands </w:t>
-      </w:r>
-      <w:r>
-        <w:rPr>
-          <w:rFonts w:asciiTheme="majorHAnsi" w:hAnsiTheme="majorHAnsi"/>
-        </w:rPr>
-        <w:t xml:space="preserve">sent </w:t>
-      </w:r>
-      <w:r>
-        <w:rPr>
-          <w:rFonts w:asciiTheme="majorHAnsi" w:hAnsiTheme="majorHAnsi"/>
-        </w:rPr>
-        <w:t>from Scratch are necessary. The A</w:t>
-      </w:r>
-      <w:r>
-        <w:rPr>
-          <w:rFonts w:asciiTheme="majorHAnsi" w:hAnsiTheme="majorHAnsi"/>
-        </w:rPr>
-        <w:t>rduino will do edge detection</w:t>
-      </w:r>
-      <w:r>
-        <w:rPr>
-          <w:rFonts w:asciiTheme="majorHAnsi" w:hAnsiTheme="majorHAnsi"/>
-        </w:rPr>
-        <w:t xml:space="preserve"> in its main event loop</w:t>
-      </w:r>
-      <w:r>
-        <w:rPr>
-          <w:rFonts w:asciiTheme="majorHAnsi" w:hAnsiTheme="majorHAnsi"/>
-        </w:rPr>
-        <w:t xml:space="preserve"> and transmit </w:t>
-      </w:r>
-      <w:r>
-        <w:rPr>
-          <w:rFonts w:asciiTheme="majorHAnsi" w:hAnsiTheme="majorHAnsi"/>
-        </w:rPr>
-        <w:t>a byte to Scratch only when it detects an edge. The Scratch when blocks trigger on receipt of a byte.</w:t>
-      </w:r>
-    </w:p>
-    <w:p>
-      <w:pPr>
-        <w:rPr>
-          <w:rFonts w:asciiTheme="majorHAnsi" w:hAnsiTheme="majorHAnsi"/>
-        </w:rPr>
-      </w:pPr>
-    </w:p>
-    <w:p>
-      <w:pPr>
-        <w:rPr>
-          <w:rFonts w:asciiTheme="majorHAnsi" w:hAnsiTheme="majorHAnsi"/>
-        </w:rPr>
-      </w:pPr>
-      <w:r>
-        <w:rPr>
-          <w:rFonts w:asciiTheme="majorHAnsi" w:hAnsiTheme="majorHAnsi"/>
-        </w:rPr>
-        <w:t>A</w:t>
-      </w:r>
-      <w:r>
-        <w:rPr>
-          <w:rFonts w:asciiTheme="majorHAnsi" w:hAnsiTheme="majorHAnsi"/>
-        </w:rPr>
-        <w:t xml:space="preserve"> </w:t>
-      </w:r>
-      <w:r>
-        <w:rPr>
-          <w:rFonts w:asciiTheme="majorHAnsi" w:hAnsiTheme="majorHAnsi"/>
-        </w:rPr>
-        <w:t>“</w:t>
-      </w:r>
-      <w:r>
-        <w:rPr>
-          <w:rFonts w:asciiTheme="majorHAnsi" w:hAnsiTheme="majorHAnsi"/>
-        </w:rPr>
-        <w:t>0</w:t>
+    </w:p>
+    <w:p>
+      <w:pPr>
+        <w:rPr>
+          <w:rFonts w:asciiTheme="majorHAnsi" w:hAnsiTheme="majorHAnsi"/>
+        </w:rPr>
+      </w:pPr>
+    </w:p>
+    <w:p>
+      <w:pPr>
+        <w:rPr>
+          <w:rFonts w:asciiTheme="majorHAnsi" w:hAnsiTheme="majorHAnsi"/>
+        </w:rPr>
+      </w:pPr>
+      <w:r>
+        <w:rPr>
+          <w:rFonts w:asciiTheme="majorHAnsi" w:hAnsiTheme="majorHAnsi"/>
+        </w:rPr>
+        <w:t xml:space="preserve">A “2” signifies </w:t>
+      </w:r>
+      <w:r>
+        <w:rPr>
+          <w:rFonts w:asciiTheme="majorHAnsi" w:hAnsiTheme="majorHAnsi"/>
+        </w:rPr>
+        <w:t xml:space="preserve"> a transition though a threshold  that </w:t>
+      </w:r>
+      <w:r>
+        <w:rPr>
+          <w:rFonts w:asciiTheme="majorHAnsi" w:hAnsiTheme="majorHAnsi"/>
+        </w:rPr>
+        <w:t>occurs when</w:t>
+      </w:r>
+      <w:r>
+        <w:rPr>
+          <w:rFonts w:asciiTheme="majorHAnsi" w:hAnsiTheme="majorHAnsi"/>
+        </w:rPr>
+        <w:t xml:space="preserve"> a shadow falls on a light sensor</w:t>
+      </w:r>
+      <w:r>
+        <w:rPr>
+          <w:rFonts w:asciiTheme="majorHAnsi" w:hAnsiTheme="majorHAnsi"/>
+        </w:rPr>
+        <w:t xml:space="preserve"> . A “</w:t>
+      </w:r>
+      <w:r>
+        <w:rPr>
+          <w:rFonts w:asciiTheme="majorHAnsi" w:hAnsiTheme="majorHAnsi"/>
+        </w:rPr>
+        <w:t>3</w:t>
       </w:r>
       <w:r>
         <w:rPr>
@@ -2879,178 +4033,16 @@
         <w:rPr>
           <w:rFonts w:asciiTheme="majorHAnsi" w:hAnsiTheme="majorHAnsi"/>
         </w:rPr>
-        <w:t xml:space="preserve">a “falling </w:t>
-      </w:r>
-      <w:r>
-        <w:rPr>
-          <w:rFonts w:asciiTheme="majorHAnsi" w:hAnsiTheme="majorHAnsi"/>
-        </w:rPr>
-        <w:t>edge</w:t>
-      </w:r>
-      <w:r>
-        <w:rPr>
-          <w:rFonts w:asciiTheme="majorHAnsi" w:hAnsiTheme="majorHAnsi"/>
-        </w:rPr>
-        <w:t xml:space="preserve">” – a transition from a high resistance to a low resistance state,  </w:t>
-      </w:r>
-      <w:r>
-        <w:rPr>
-          <w:rFonts w:asciiTheme="majorHAnsi" w:hAnsiTheme="majorHAnsi"/>
-        </w:rPr>
-        <w:t xml:space="preserve">that occurs </w:t>
-      </w:r>
-      <w:r>
-        <w:rPr>
-          <w:rFonts w:asciiTheme="majorHAnsi" w:hAnsiTheme="majorHAnsi"/>
-        </w:rPr>
-        <w:t xml:space="preserve">when the metal clips are connected </w:t>
-      </w:r>
-      <w:r>
-        <w:rPr>
-          <w:rFonts w:asciiTheme="majorHAnsi" w:hAnsiTheme="majorHAnsi"/>
-        </w:rPr>
-        <w:t xml:space="preserve">. </w:t>
-      </w:r>
-      <w:r>
-        <w:rPr>
-          <w:rFonts w:asciiTheme="majorHAnsi" w:hAnsiTheme="majorHAnsi"/>
-        </w:rPr>
-        <w:t>A</w:t>
-      </w:r>
-      <w:r>
-        <w:rPr>
-          <w:rFonts w:asciiTheme="majorHAnsi" w:hAnsiTheme="majorHAnsi"/>
-        </w:rPr>
-        <w:t xml:space="preserve"> </w:t>
-      </w:r>
-      <w:r>
-        <w:rPr>
-          <w:rFonts w:asciiTheme="majorHAnsi" w:hAnsiTheme="majorHAnsi"/>
-        </w:rPr>
-        <w:t>“</w:t>
-      </w:r>
-      <w:r>
-        <w:rPr>
-          <w:rFonts w:asciiTheme="majorHAnsi" w:hAnsiTheme="majorHAnsi"/>
-        </w:rPr>
-        <w:t>1</w:t>
-      </w:r>
-      <w:r>
-        <w:rPr>
-          <w:rFonts w:asciiTheme="majorHAnsi" w:hAnsiTheme="majorHAnsi"/>
-        </w:rPr>
-        <w:t>” signifies</w:t>
-      </w:r>
-      <w:r>
-        <w:rPr>
-          <w:rFonts w:asciiTheme="majorHAnsi" w:hAnsiTheme="majorHAnsi"/>
-        </w:rPr>
-        <w:t xml:space="preserve"> a </w:t>
-      </w:r>
-      <w:r>
-        <w:rPr>
-          <w:rFonts w:asciiTheme="majorHAnsi" w:hAnsiTheme="majorHAnsi"/>
-        </w:rPr>
-        <w:t>“rising</w:t>
-      </w:r>
-      <w:r>
-        <w:rPr>
-          <w:rFonts w:asciiTheme="majorHAnsi" w:hAnsiTheme="majorHAnsi"/>
-        </w:rPr>
-        <w:t xml:space="preserve"> edge</w:t>
-      </w:r>
-      <w:r>
-        <w:rPr>
-          <w:rFonts w:asciiTheme="majorHAnsi" w:hAnsiTheme="majorHAnsi"/>
-        </w:rPr>
-        <w:t xml:space="preserve">” – a transition from a low resistance to a high resistance state, </w:t>
-      </w:r>
-      <w:r>
-        <w:rPr>
-          <w:rFonts w:asciiTheme="majorHAnsi" w:hAnsiTheme="majorHAnsi"/>
-        </w:rPr>
-        <w:t>that occurs</w:t>
-      </w:r>
-      <w:r>
-        <w:rPr>
-          <w:rFonts w:asciiTheme="majorHAnsi" w:hAnsiTheme="majorHAnsi"/>
-        </w:rPr>
-        <w:t xml:space="preserve"> when the metal clips are disconnected</w:t>
-      </w:r>
-      <w:r>
-        <w:rPr>
-          <w:rFonts w:asciiTheme="majorHAnsi" w:hAnsiTheme="majorHAnsi"/>
-        </w:rPr>
-        <w:t>.</w:t>
-      </w:r>
-      <w:r>
-        <w:rPr>
-          <w:rFonts w:asciiTheme="majorHAnsi" w:hAnsiTheme="majorHAnsi"/>
-        </w:rPr>
-        <w:t xml:space="preserve"> </w:t>
-      </w:r>
-    </w:p>
-    <w:p>
-      <w:pPr>
-        <w:rPr>
-          <w:rFonts w:asciiTheme="majorHAnsi" w:hAnsiTheme="majorHAnsi"/>
-        </w:rPr>
-      </w:pPr>
-    </w:p>
-    <w:p>
-      <w:pPr>
-        <w:rPr>
-          <w:rFonts w:asciiTheme="majorHAnsi" w:hAnsiTheme="majorHAnsi"/>
-        </w:rPr>
-      </w:pPr>
-      <w:r>
-        <w:rPr>
-          <w:rFonts w:asciiTheme="majorHAnsi" w:hAnsiTheme="majorHAnsi"/>
-        </w:rPr>
-        <w:t xml:space="preserve">A “2” signifies </w:t>
-      </w:r>
-      <w:r>
-        <w:rPr>
-          <w:rFonts w:asciiTheme="majorHAnsi" w:hAnsiTheme="majorHAnsi"/>
-        </w:rPr>
-        <w:t xml:space="preserve"> a transition though a threshold  that </w:t>
-      </w:r>
-      <w:r>
-        <w:rPr>
-          <w:rFonts w:asciiTheme="majorHAnsi" w:hAnsiTheme="majorHAnsi"/>
-        </w:rPr>
-        <w:t>occurs when</w:t>
-      </w:r>
-      <w:r>
-        <w:rPr>
-          <w:rFonts w:asciiTheme="majorHAnsi" w:hAnsiTheme="majorHAnsi"/>
-        </w:rPr>
-        <w:t xml:space="preserve"> a shadow falls on a light sensor</w:t>
-      </w:r>
-      <w:r>
-        <w:rPr>
-          <w:rFonts w:asciiTheme="majorHAnsi" w:hAnsiTheme="majorHAnsi"/>
-        </w:rPr>
-        <w:t xml:space="preserve"> . A “</w:t>
-      </w:r>
-      <w:r>
-        <w:rPr>
-          <w:rFonts w:asciiTheme="majorHAnsi" w:hAnsiTheme="majorHAnsi"/>
-        </w:rPr>
-        <w:t>3</w:t>
-      </w:r>
-      <w:r>
-        <w:rPr>
-          <w:rFonts w:asciiTheme="majorHAnsi" w:hAnsiTheme="majorHAnsi"/>
-        </w:rPr>
-        <w:t xml:space="preserve">” signifies </w:t>
-      </w:r>
-      <w:r>
-        <w:rPr>
-          <w:rFonts w:asciiTheme="majorHAnsi" w:hAnsiTheme="majorHAnsi"/>
-        </w:rPr>
-        <w:t>a transition though a threshold  that occurs when a light shines  on thesensor</w:t>
-      </w:r>
+        <w:t xml:space="preserve">a transition though a threshold  that occurs when a light shines  on </w:t>
+      </w:r>
+      <w:proofErr w:type="spellStart"/>
+      <w:r>
+        <w:rPr>
+          <w:rFonts w:asciiTheme="majorHAnsi" w:hAnsiTheme="majorHAnsi"/>
+        </w:rPr>
+        <w:t>thesensor</w:t>
+      </w:r>
+      <w:proofErr w:type="spellEnd"/>
     </w:p>
     <w:sectPr>
       <w:pgSz w:w="12240" w:h="15840"/>

</xml_diff>

<commit_message>
updated Blocks documentation to include new command numbers to avoid sending '+' character to Bluetooth UART
</commit_message>
<xml_diff>
--- a/Blocks/Light Play 2 Blocks.docx
+++ b/Blocks/Light Play 2 Blocks.docx
@@ -3081,19 +3081,26 @@
           <w:rFonts w:asciiTheme="majorHAnsi" w:hAnsiTheme="majorHAnsi"/>
         </w:rPr>
       </w:pPr>
-      <w:proofErr w:type="spellStart"/>
-      <w:r>
-        <w:rPr>
-          <w:rFonts w:asciiTheme="majorHAnsi" w:hAnsiTheme="majorHAnsi"/>
-        </w:rPr>
-        <w:t>xbits</w:t>
-      </w:r>
-      <w:proofErr w:type="spellEnd"/>
-      <w:r>
-        <w:rPr>
-          <w:rFonts w:asciiTheme="majorHAnsi" w:hAnsiTheme="majorHAnsi"/>
-        </w:rPr>
-        <w:t xml:space="preserve"> select speed:</w:t>
+      <w:bookmarkStart w:id="0" w:name="_GoBack"/>
+      <w:r>
+        <w:rPr>
+          <w:rFonts w:asciiTheme="majorHAnsi" w:hAnsiTheme="majorHAnsi"/>
+          <w:i/>
+        </w:rPr>
+        <w:t>x</w:t>
+      </w:r>
+      <w:bookmarkEnd w:id="0"/>
+      <w:r>
+        <w:rPr>
+          <w:rFonts w:asciiTheme="majorHAnsi" w:hAnsiTheme="majorHAnsi"/>
+        </w:rPr>
+        <w:t xml:space="preserve"> </w:t>
+      </w:r>
+      <w:r>
+        <w:rPr>
+          <w:rFonts w:asciiTheme="majorHAnsi" w:hAnsiTheme="majorHAnsi"/>
+        </w:rPr>
+        <w:t>bits select speed:</w:t>
       </w:r>
     </w:p>
     <w:p>
@@ -3311,8 +3318,6 @@
         </w:rPr>
         <w:t xml:space="preserve"> to switch to command mode)</w:t>
       </w:r>
-      <w:bookmarkStart w:id="0" w:name="_GoBack"/>
-      <w:bookmarkEnd w:id="0"/>
     </w:p>
     <w:p>
       <w:pPr>

</xml_diff>

<commit_message>
blocks document to give byte codes for new iPad command
</commit_message>
<xml_diff>
--- a/Blocks/Light Play 2 Blocks.docx
+++ b/Blocks/Light Play 2 Blocks.docx
@@ -895,7 +895,77 @@
         <w:rPr>
           <w:rFonts w:asciiTheme="majorHAnsi" w:hAnsiTheme="majorHAnsi"/>
         </w:rPr>
-        <w:t>[u u u x x y y y]</w:t>
+        <w:t xml:space="preserve">[u </w:t>
+      </w:r>
+      <w:proofErr w:type="spellStart"/>
+      <w:r>
+        <w:rPr>
+          <w:rFonts w:asciiTheme="majorHAnsi" w:hAnsiTheme="majorHAnsi"/>
+        </w:rPr>
+        <w:t>u</w:t>
+      </w:r>
+      <w:proofErr w:type="spellEnd"/>
+      <w:r>
+        <w:rPr>
+          <w:rFonts w:asciiTheme="majorHAnsi" w:hAnsiTheme="majorHAnsi"/>
+        </w:rPr>
+        <w:t xml:space="preserve"> </w:t>
+      </w:r>
+      <w:proofErr w:type="spellStart"/>
+      <w:r>
+        <w:rPr>
+          <w:rFonts w:asciiTheme="majorHAnsi" w:hAnsiTheme="majorHAnsi"/>
+        </w:rPr>
+        <w:t>u</w:t>
+      </w:r>
+      <w:proofErr w:type="spellEnd"/>
+      <w:r>
+        <w:rPr>
+          <w:rFonts w:asciiTheme="majorHAnsi" w:hAnsiTheme="majorHAnsi"/>
+        </w:rPr>
+        <w:t xml:space="preserve"> x </w:t>
+      </w:r>
+      <w:proofErr w:type="spellStart"/>
+      <w:r>
+        <w:rPr>
+          <w:rFonts w:asciiTheme="majorHAnsi" w:hAnsiTheme="majorHAnsi"/>
+        </w:rPr>
+        <w:t>x</w:t>
+      </w:r>
+      <w:proofErr w:type="spellEnd"/>
+      <w:r>
+        <w:rPr>
+          <w:rFonts w:asciiTheme="majorHAnsi" w:hAnsiTheme="majorHAnsi"/>
+        </w:rPr>
+        <w:t xml:space="preserve"> y </w:t>
+      </w:r>
+      <w:proofErr w:type="spellStart"/>
+      <w:r>
+        <w:rPr>
+          <w:rFonts w:asciiTheme="majorHAnsi" w:hAnsiTheme="majorHAnsi"/>
+        </w:rPr>
+        <w:t>y</w:t>
+      </w:r>
+      <w:proofErr w:type="spellEnd"/>
+      <w:r>
+        <w:rPr>
+          <w:rFonts w:asciiTheme="majorHAnsi" w:hAnsiTheme="majorHAnsi"/>
+        </w:rPr>
+        <w:t xml:space="preserve"> </w:t>
+      </w:r>
+      <w:proofErr w:type="spellStart"/>
+      <w:r>
+        <w:rPr>
+          <w:rFonts w:asciiTheme="majorHAnsi" w:hAnsiTheme="majorHAnsi"/>
+        </w:rPr>
+        <w:t>y</w:t>
+      </w:r>
+      <w:proofErr w:type="spellEnd"/>
+      <w:r>
+        <w:rPr>
+          <w:rFonts w:asciiTheme="majorHAnsi" w:hAnsiTheme="majorHAnsi"/>
+        </w:rPr>
+        <w:t>]</w:t>
       </w:r>
     </w:p>
     <w:p>
@@ -1033,7 +1103,77 @@
         <w:rPr>
           <w:rFonts w:asciiTheme="majorHAnsi" w:hAnsiTheme="majorHAnsi"/>
         </w:rPr>
-        <w:t>[0 0 0 x x y y y]</w:t>
+        <w:t xml:space="preserve">[0 </w:t>
+      </w:r>
+      <w:proofErr w:type="spellStart"/>
+      <w:r>
+        <w:rPr>
+          <w:rFonts w:asciiTheme="majorHAnsi" w:hAnsiTheme="majorHAnsi"/>
+        </w:rPr>
+        <w:t>0</w:t>
+      </w:r>
+      <w:proofErr w:type="spellEnd"/>
+      <w:r>
+        <w:rPr>
+          <w:rFonts w:asciiTheme="majorHAnsi" w:hAnsiTheme="majorHAnsi"/>
+        </w:rPr>
+        <w:t xml:space="preserve"> </w:t>
+      </w:r>
+      <w:proofErr w:type="spellStart"/>
+      <w:r>
+        <w:rPr>
+          <w:rFonts w:asciiTheme="majorHAnsi" w:hAnsiTheme="majorHAnsi"/>
+        </w:rPr>
+        <w:t>0</w:t>
+      </w:r>
+      <w:proofErr w:type="spellEnd"/>
+      <w:r>
+        <w:rPr>
+          <w:rFonts w:asciiTheme="majorHAnsi" w:hAnsiTheme="majorHAnsi"/>
+        </w:rPr>
+        <w:t xml:space="preserve"> x </w:t>
+      </w:r>
+      <w:proofErr w:type="spellStart"/>
+      <w:r>
+        <w:rPr>
+          <w:rFonts w:asciiTheme="majorHAnsi" w:hAnsiTheme="majorHAnsi"/>
+        </w:rPr>
+        <w:t>x</w:t>
+      </w:r>
+      <w:proofErr w:type="spellEnd"/>
+      <w:r>
+        <w:rPr>
+          <w:rFonts w:asciiTheme="majorHAnsi" w:hAnsiTheme="majorHAnsi"/>
+        </w:rPr>
+        <w:t xml:space="preserve"> y </w:t>
+      </w:r>
+      <w:proofErr w:type="spellStart"/>
+      <w:r>
+        <w:rPr>
+          <w:rFonts w:asciiTheme="majorHAnsi" w:hAnsiTheme="majorHAnsi"/>
+        </w:rPr>
+        <w:t>y</w:t>
+      </w:r>
+      <w:proofErr w:type="spellEnd"/>
+      <w:r>
+        <w:rPr>
+          <w:rFonts w:asciiTheme="majorHAnsi" w:hAnsiTheme="majorHAnsi"/>
+        </w:rPr>
+        <w:t xml:space="preserve"> </w:t>
+      </w:r>
+      <w:proofErr w:type="spellStart"/>
+      <w:r>
+        <w:rPr>
+          <w:rFonts w:asciiTheme="majorHAnsi" w:hAnsiTheme="majorHAnsi"/>
+        </w:rPr>
+        <w:t>y</w:t>
+      </w:r>
+      <w:proofErr w:type="spellEnd"/>
+      <w:r>
+        <w:rPr>
+          <w:rFonts w:asciiTheme="majorHAnsi" w:hAnsiTheme="majorHAnsi"/>
+        </w:rPr>
+        <w:t>]</w:t>
       </w:r>
     </w:p>
     <w:p>
@@ -1080,7 +1220,21 @@
           <w:rFonts w:asciiTheme="majorHAnsi" w:hAnsiTheme="majorHAnsi"/>
         </w:rPr>
         <w:tab/>
-        <w:t>0 0 = all lights</w:t>
+        <w:t xml:space="preserve">0 </w:t>
+      </w:r>
+      <w:proofErr w:type="spellStart"/>
+      <w:r>
+        <w:rPr>
+          <w:rFonts w:asciiTheme="majorHAnsi" w:hAnsiTheme="majorHAnsi"/>
+        </w:rPr>
+        <w:t>0</w:t>
+      </w:r>
+      <w:proofErr w:type="spellEnd"/>
+      <w:r>
+        <w:rPr>
+          <w:rFonts w:asciiTheme="majorHAnsi" w:hAnsiTheme="majorHAnsi"/>
+        </w:rPr>
+        <w:t xml:space="preserve"> = all lights</w:t>
       </w:r>
     </w:p>
     <w:p>
@@ -1140,7 +1294,21 @@
           <w:rFonts w:asciiTheme="majorHAnsi" w:hAnsiTheme="majorHAnsi"/>
         </w:rPr>
         <w:tab/>
-        <w:t>1 1 = light 3</w:t>
+        <w:t xml:space="preserve">1 </w:t>
+      </w:r>
+      <w:proofErr w:type="spellStart"/>
+      <w:r>
+        <w:rPr>
+          <w:rFonts w:asciiTheme="majorHAnsi" w:hAnsiTheme="majorHAnsi"/>
+        </w:rPr>
+        <w:t>1</w:t>
+      </w:r>
+      <w:proofErr w:type="spellEnd"/>
+      <w:r>
+        <w:rPr>
+          <w:rFonts w:asciiTheme="majorHAnsi" w:hAnsiTheme="majorHAnsi"/>
+        </w:rPr>
+        <w:t xml:space="preserve"> = light 3</w:t>
       </w:r>
     </w:p>
     <w:p>
@@ -1199,7 +1367,35 @@
           <w:rFonts w:asciiTheme="majorHAnsi" w:hAnsiTheme="majorHAnsi"/>
         </w:rPr>
         <w:tab/>
-        <w:t xml:space="preserve">0 0 0 = </w:t>
+        <w:t xml:space="preserve">0 </w:t>
+      </w:r>
+      <w:proofErr w:type="spellStart"/>
+      <w:r>
+        <w:rPr>
+          <w:rFonts w:asciiTheme="majorHAnsi" w:hAnsiTheme="majorHAnsi"/>
+        </w:rPr>
+        <w:t>0</w:t>
+      </w:r>
+      <w:proofErr w:type="spellEnd"/>
+      <w:r>
+        <w:rPr>
+          <w:rFonts w:asciiTheme="majorHAnsi" w:hAnsiTheme="majorHAnsi"/>
+        </w:rPr>
+        <w:t xml:space="preserve"> </w:t>
+      </w:r>
+      <w:proofErr w:type="spellStart"/>
+      <w:r>
+        <w:rPr>
+          <w:rFonts w:asciiTheme="majorHAnsi" w:hAnsiTheme="majorHAnsi"/>
+        </w:rPr>
+        <w:t>0</w:t>
+      </w:r>
+      <w:proofErr w:type="spellEnd"/>
+      <w:r>
+        <w:rPr>
+          <w:rFonts w:asciiTheme="majorHAnsi" w:hAnsiTheme="majorHAnsi"/>
+        </w:rPr>
+        <w:t xml:space="preserve"> = </w:t>
       </w:r>
       <w:r>
         <w:rPr>
@@ -1240,7 +1436,21 @@
           <w:rFonts w:asciiTheme="majorHAnsi" w:hAnsiTheme="majorHAnsi"/>
         </w:rPr>
         <w:tab/>
-        <w:t xml:space="preserve">0 0 1 = </w:t>
+        <w:t xml:space="preserve">0 </w:t>
+      </w:r>
+      <w:proofErr w:type="spellStart"/>
+      <w:r>
+        <w:rPr>
+          <w:rFonts w:asciiTheme="majorHAnsi" w:hAnsiTheme="majorHAnsi"/>
+        </w:rPr>
+        <w:t>0</w:t>
+      </w:r>
+      <w:proofErr w:type="spellEnd"/>
+      <w:r>
+        <w:rPr>
+          <w:rFonts w:asciiTheme="majorHAnsi" w:hAnsiTheme="majorHAnsi"/>
+        </w:rPr>
+        <w:t xml:space="preserve"> 1 = </w:t>
       </w:r>
       <w:r>
         <w:rPr>
@@ -1315,7 +1525,21 @@
           <w:rFonts w:asciiTheme="majorHAnsi" w:hAnsiTheme="majorHAnsi"/>
         </w:rPr>
         <w:tab/>
-        <w:t xml:space="preserve">0 1 1 = </w:t>
+        <w:t xml:space="preserve">0 1 </w:t>
+      </w:r>
+      <w:proofErr w:type="spellStart"/>
+      <w:r>
+        <w:rPr>
+          <w:rFonts w:asciiTheme="majorHAnsi" w:hAnsiTheme="majorHAnsi"/>
+        </w:rPr>
+        <w:t>1</w:t>
+      </w:r>
+      <w:proofErr w:type="spellEnd"/>
+      <w:r>
+        <w:rPr>
+          <w:rFonts w:asciiTheme="majorHAnsi" w:hAnsiTheme="majorHAnsi"/>
+        </w:rPr>
+        <w:t xml:space="preserve"> = </w:t>
       </w:r>
       <w:r>
         <w:rPr>
@@ -1349,7 +1573,21 @@
           <w:rFonts w:asciiTheme="majorHAnsi" w:hAnsiTheme="majorHAnsi"/>
         </w:rPr>
         <w:tab/>
-        <w:t xml:space="preserve">1 0 0 = </w:t>
+        <w:t xml:space="preserve">1 0 </w:t>
+      </w:r>
+      <w:proofErr w:type="spellStart"/>
+      <w:r>
+        <w:rPr>
+          <w:rFonts w:asciiTheme="majorHAnsi" w:hAnsiTheme="majorHAnsi"/>
+        </w:rPr>
+        <w:t>0</w:t>
+      </w:r>
+      <w:proofErr w:type="spellEnd"/>
+      <w:r>
+        <w:rPr>
+          <w:rFonts w:asciiTheme="majorHAnsi" w:hAnsiTheme="majorHAnsi"/>
+        </w:rPr>
+        <w:t xml:space="preserve"> = </w:t>
       </w:r>
       <w:r>
         <w:rPr>
@@ -1410,7 +1648,21 @@
           <w:rFonts w:asciiTheme="majorHAnsi" w:hAnsiTheme="majorHAnsi"/>
         </w:rPr>
         <w:tab/>
-        <w:t xml:space="preserve">1 1 0 = </w:t>
+        <w:t xml:space="preserve">1 </w:t>
+      </w:r>
+      <w:proofErr w:type="spellStart"/>
+      <w:r>
+        <w:rPr>
+          <w:rFonts w:asciiTheme="majorHAnsi" w:hAnsiTheme="majorHAnsi"/>
+        </w:rPr>
+        <w:t>1</w:t>
+      </w:r>
+      <w:proofErr w:type="spellEnd"/>
+      <w:r>
+        <w:rPr>
+          <w:rFonts w:asciiTheme="majorHAnsi" w:hAnsiTheme="majorHAnsi"/>
+        </w:rPr>
+        <w:t xml:space="preserve"> 0 = </w:t>
       </w:r>
       <w:r>
         <w:rPr>
@@ -1437,7 +1689,35 @@
           <w:rFonts w:asciiTheme="majorHAnsi" w:hAnsiTheme="majorHAnsi"/>
         </w:rPr>
         <w:tab/>
-        <w:t xml:space="preserve">1 1 1 = </w:t>
+        <w:t xml:space="preserve">1 </w:t>
+      </w:r>
+      <w:proofErr w:type="spellStart"/>
+      <w:r>
+        <w:rPr>
+          <w:rFonts w:asciiTheme="majorHAnsi" w:hAnsiTheme="majorHAnsi"/>
+        </w:rPr>
+        <w:t>1</w:t>
+      </w:r>
+      <w:proofErr w:type="spellEnd"/>
+      <w:r>
+        <w:rPr>
+          <w:rFonts w:asciiTheme="majorHAnsi" w:hAnsiTheme="majorHAnsi"/>
+        </w:rPr>
+        <w:t xml:space="preserve"> </w:t>
+      </w:r>
+      <w:proofErr w:type="spellStart"/>
+      <w:r>
+        <w:rPr>
+          <w:rFonts w:asciiTheme="majorHAnsi" w:hAnsiTheme="majorHAnsi"/>
+        </w:rPr>
+        <w:t>1</w:t>
+      </w:r>
+      <w:proofErr w:type="spellEnd"/>
+      <w:r>
+        <w:rPr>
+          <w:rFonts w:asciiTheme="majorHAnsi" w:hAnsiTheme="majorHAnsi"/>
+        </w:rPr>
+        <w:t xml:space="preserve"> = </w:t>
       </w:r>
       <w:r>
         <w:rPr>
@@ -1499,17 +1779,61 @@
         </w:rPr>
         <w:t xml:space="preserve"> 0 </w:t>
       </w:r>
+      <w:proofErr w:type="spellStart"/>
       <w:r>
         <w:rPr>
           <w:rFonts w:asciiTheme="majorHAnsi" w:hAnsiTheme="majorHAnsi"/>
         </w:rPr>
         <w:t>0</w:t>
       </w:r>
-      <w:r>
-        <w:rPr>
-          <w:rFonts w:asciiTheme="majorHAnsi" w:hAnsiTheme="majorHAnsi"/>
-        </w:rPr>
-        <w:t xml:space="preserve"> x x y y y]</w:t>
+      <w:proofErr w:type="spellEnd"/>
+      <w:r>
+        <w:rPr>
+          <w:rFonts w:asciiTheme="majorHAnsi" w:hAnsiTheme="majorHAnsi"/>
+        </w:rPr>
+        <w:t xml:space="preserve"> x </w:t>
+      </w:r>
+      <w:proofErr w:type="spellStart"/>
+      <w:r>
+        <w:rPr>
+          <w:rFonts w:asciiTheme="majorHAnsi" w:hAnsiTheme="majorHAnsi"/>
+        </w:rPr>
+        <w:t>x</w:t>
+      </w:r>
+      <w:proofErr w:type="spellEnd"/>
+      <w:r>
+        <w:rPr>
+          <w:rFonts w:asciiTheme="majorHAnsi" w:hAnsiTheme="majorHAnsi"/>
+        </w:rPr>
+        <w:t xml:space="preserve"> y </w:t>
+      </w:r>
+      <w:proofErr w:type="spellStart"/>
+      <w:r>
+        <w:rPr>
+          <w:rFonts w:asciiTheme="majorHAnsi" w:hAnsiTheme="majorHAnsi"/>
+        </w:rPr>
+        <w:t>y</w:t>
+      </w:r>
+      <w:proofErr w:type="spellEnd"/>
+      <w:r>
+        <w:rPr>
+          <w:rFonts w:asciiTheme="majorHAnsi" w:hAnsiTheme="majorHAnsi"/>
+        </w:rPr>
+        <w:t xml:space="preserve"> </w:t>
+      </w:r>
+      <w:proofErr w:type="spellStart"/>
+      <w:r>
+        <w:rPr>
+          <w:rFonts w:asciiTheme="majorHAnsi" w:hAnsiTheme="majorHAnsi"/>
+        </w:rPr>
+        <w:t>y</w:t>
+      </w:r>
+      <w:proofErr w:type="spellEnd"/>
+      <w:r>
+        <w:rPr>
+          <w:rFonts w:asciiTheme="majorHAnsi" w:hAnsiTheme="majorHAnsi"/>
+        </w:rPr>
+        <w:t>]</w:t>
       </w:r>
     </w:p>
     <w:p>
@@ -1556,7 +1880,21 @@
           <w:rFonts w:asciiTheme="majorHAnsi" w:hAnsiTheme="majorHAnsi"/>
         </w:rPr>
         <w:tab/>
-        <w:t>0 0 = all lights</w:t>
+        <w:t xml:space="preserve">0 </w:t>
+      </w:r>
+      <w:proofErr w:type="spellStart"/>
+      <w:r>
+        <w:rPr>
+          <w:rFonts w:asciiTheme="majorHAnsi" w:hAnsiTheme="majorHAnsi"/>
+        </w:rPr>
+        <w:t>0</w:t>
+      </w:r>
+      <w:proofErr w:type="spellEnd"/>
+      <w:r>
+        <w:rPr>
+          <w:rFonts w:asciiTheme="majorHAnsi" w:hAnsiTheme="majorHAnsi"/>
+        </w:rPr>
+        <w:t xml:space="preserve"> = all lights</w:t>
       </w:r>
     </w:p>
     <w:p>
@@ -1616,7 +1954,21 @@
           <w:rFonts w:asciiTheme="majorHAnsi" w:hAnsiTheme="majorHAnsi"/>
         </w:rPr>
         <w:tab/>
-        <w:t>1 1 = light 3</w:t>
+        <w:t xml:space="preserve">1 </w:t>
+      </w:r>
+      <w:proofErr w:type="spellStart"/>
+      <w:r>
+        <w:rPr>
+          <w:rFonts w:asciiTheme="majorHAnsi" w:hAnsiTheme="majorHAnsi"/>
+        </w:rPr>
+        <w:t>1</w:t>
+      </w:r>
+      <w:proofErr w:type="spellEnd"/>
+      <w:r>
+        <w:rPr>
+          <w:rFonts w:asciiTheme="majorHAnsi" w:hAnsiTheme="majorHAnsi"/>
+        </w:rPr>
+        <w:t xml:space="preserve"> = light 3</w:t>
       </w:r>
     </w:p>
     <w:p>
@@ -1663,27 +2015,69 @@
           <w:rFonts w:asciiTheme="majorHAnsi" w:hAnsiTheme="majorHAnsi"/>
         </w:rPr>
         <w:tab/>
-        <w:t>0 0 0 = red</w:t>
-      </w:r>
-    </w:p>
-    <w:p>
-      <w:pPr>
-        <w:rPr>
-          <w:rFonts w:asciiTheme="majorHAnsi" w:hAnsiTheme="majorHAnsi"/>
-        </w:rPr>
-      </w:pPr>
-      <w:r>
-        <w:rPr>
-          <w:rFonts w:asciiTheme="majorHAnsi" w:hAnsiTheme="majorHAnsi"/>
-        </w:rPr>
-        <w:tab/>
-      </w:r>
-      <w:r>
-        <w:rPr>
-          <w:rFonts w:asciiTheme="majorHAnsi" w:hAnsiTheme="majorHAnsi"/>
-        </w:rPr>
-        <w:tab/>
-        <w:t>0 0 1 = orange</w:t>
+        <w:t xml:space="preserve">0 </w:t>
+      </w:r>
+      <w:proofErr w:type="spellStart"/>
+      <w:r>
+        <w:rPr>
+          <w:rFonts w:asciiTheme="majorHAnsi" w:hAnsiTheme="majorHAnsi"/>
+        </w:rPr>
+        <w:t>0</w:t>
+      </w:r>
+      <w:proofErr w:type="spellEnd"/>
+      <w:r>
+        <w:rPr>
+          <w:rFonts w:asciiTheme="majorHAnsi" w:hAnsiTheme="majorHAnsi"/>
+        </w:rPr>
+        <w:t xml:space="preserve"> </w:t>
+      </w:r>
+      <w:proofErr w:type="spellStart"/>
+      <w:r>
+        <w:rPr>
+          <w:rFonts w:asciiTheme="majorHAnsi" w:hAnsiTheme="majorHAnsi"/>
+        </w:rPr>
+        <w:t>0</w:t>
+      </w:r>
+      <w:proofErr w:type="spellEnd"/>
+      <w:r>
+        <w:rPr>
+          <w:rFonts w:asciiTheme="majorHAnsi" w:hAnsiTheme="majorHAnsi"/>
+        </w:rPr>
+        <w:t xml:space="preserve"> = red</w:t>
+      </w:r>
+    </w:p>
+    <w:p>
+      <w:pPr>
+        <w:rPr>
+          <w:rFonts w:asciiTheme="majorHAnsi" w:hAnsiTheme="majorHAnsi"/>
+        </w:rPr>
+      </w:pPr>
+      <w:r>
+        <w:rPr>
+          <w:rFonts w:asciiTheme="majorHAnsi" w:hAnsiTheme="majorHAnsi"/>
+        </w:rPr>
+        <w:tab/>
+      </w:r>
+      <w:r>
+        <w:rPr>
+          <w:rFonts w:asciiTheme="majorHAnsi" w:hAnsiTheme="majorHAnsi"/>
+        </w:rPr>
+        <w:tab/>
+        <w:t xml:space="preserve">0 </w:t>
+      </w:r>
+      <w:proofErr w:type="spellStart"/>
+      <w:r>
+        <w:rPr>
+          <w:rFonts w:asciiTheme="majorHAnsi" w:hAnsiTheme="majorHAnsi"/>
+        </w:rPr>
+        <w:t>0</w:t>
+      </w:r>
+      <w:proofErr w:type="spellEnd"/>
+      <w:r>
+        <w:rPr>
+          <w:rFonts w:asciiTheme="majorHAnsi" w:hAnsiTheme="majorHAnsi"/>
+        </w:rPr>
+        <w:t xml:space="preserve"> 1 = orange</w:t>
       </w:r>
     </w:p>
     <w:p>
@@ -1723,28 +2117,55 @@
           <w:rFonts w:asciiTheme="majorHAnsi" w:hAnsiTheme="majorHAnsi"/>
         </w:rPr>
         <w:tab/>
-        <w:t>0 1 1 = green</w:t>
-      </w:r>
-    </w:p>
-    <w:p>
-      <w:pPr>
-        <w:rPr>
-          <w:rFonts w:asciiTheme="majorHAnsi" w:hAnsiTheme="majorHAnsi"/>
-        </w:rPr>
-      </w:pPr>
-      <w:r>
-        <w:rPr>
-          <w:rFonts w:asciiTheme="majorHAnsi" w:hAnsiTheme="majorHAnsi"/>
-        </w:rPr>
-        <w:lastRenderedPageBreak/>
-        <w:tab/>
-      </w:r>
-      <w:r>
-        <w:rPr>
-          <w:rFonts w:asciiTheme="majorHAnsi" w:hAnsiTheme="majorHAnsi"/>
-        </w:rPr>
-        <w:tab/>
-        <w:t>1 0 0 = blue</w:t>
+        <w:t xml:space="preserve">0 1 </w:t>
+      </w:r>
+      <w:proofErr w:type="spellStart"/>
+      <w:r>
+        <w:rPr>
+          <w:rFonts w:asciiTheme="majorHAnsi" w:hAnsiTheme="majorHAnsi"/>
+        </w:rPr>
+        <w:t>1</w:t>
+      </w:r>
+      <w:proofErr w:type="spellEnd"/>
+      <w:r>
+        <w:rPr>
+          <w:rFonts w:asciiTheme="majorHAnsi" w:hAnsiTheme="majorHAnsi"/>
+        </w:rPr>
+        <w:t xml:space="preserve"> = green</w:t>
+      </w:r>
+    </w:p>
+    <w:p>
+      <w:pPr>
+        <w:rPr>
+          <w:rFonts w:asciiTheme="majorHAnsi" w:hAnsiTheme="majorHAnsi"/>
+        </w:rPr>
+      </w:pPr>
+      <w:r>
+        <w:rPr>
+          <w:rFonts w:asciiTheme="majorHAnsi" w:hAnsiTheme="majorHAnsi"/>
+        </w:rPr>
+        <w:tab/>
+      </w:r>
+      <w:r>
+        <w:rPr>
+          <w:rFonts w:asciiTheme="majorHAnsi" w:hAnsiTheme="majorHAnsi"/>
+        </w:rPr>
+        <w:tab/>
+        <w:t xml:space="preserve">1 0 </w:t>
+      </w:r>
+      <w:proofErr w:type="spellStart"/>
+      <w:r>
+        <w:rPr>
+          <w:rFonts w:asciiTheme="majorHAnsi" w:hAnsiTheme="majorHAnsi"/>
+        </w:rPr>
+        <w:t>0</w:t>
+      </w:r>
+      <w:proofErr w:type="spellEnd"/>
+      <w:r>
+        <w:rPr>
+          <w:rFonts w:asciiTheme="majorHAnsi" w:hAnsiTheme="majorHAnsi"/>
+        </w:rPr>
+        <w:t xml:space="preserve"> = blue</w:t>
       </w:r>
     </w:p>
     <w:p>
@@ -1784,27 +2205,69 @@
           <w:rFonts w:asciiTheme="majorHAnsi" w:hAnsiTheme="majorHAnsi"/>
         </w:rPr>
         <w:tab/>
-        <w:t>1 1 0 = white</w:t>
-      </w:r>
-    </w:p>
-    <w:p>
-      <w:pPr>
-        <w:rPr>
-          <w:rFonts w:asciiTheme="majorHAnsi" w:hAnsiTheme="majorHAnsi"/>
-        </w:rPr>
-      </w:pPr>
-      <w:r>
-        <w:rPr>
-          <w:rFonts w:asciiTheme="majorHAnsi" w:hAnsiTheme="majorHAnsi"/>
-        </w:rPr>
-        <w:tab/>
-      </w:r>
-      <w:r>
-        <w:rPr>
-          <w:rFonts w:asciiTheme="majorHAnsi" w:hAnsiTheme="majorHAnsi"/>
-        </w:rPr>
-        <w:tab/>
-        <w:t>1 1 1 = surprise</w:t>
+        <w:t xml:space="preserve">1 </w:t>
+      </w:r>
+      <w:proofErr w:type="spellStart"/>
+      <w:r>
+        <w:rPr>
+          <w:rFonts w:asciiTheme="majorHAnsi" w:hAnsiTheme="majorHAnsi"/>
+        </w:rPr>
+        <w:t>1</w:t>
+      </w:r>
+      <w:proofErr w:type="spellEnd"/>
+      <w:r>
+        <w:rPr>
+          <w:rFonts w:asciiTheme="majorHAnsi" w:hAnsiTheme="majorHAnsi"/>
+        </w:rPr>
+        <w:t xml:space="preserve"> 0 = white</w:t>
+      </w:r>
+    </w:p>
+    <w:p>
+      <w:pPr>
+        <w:rPr>
+          <w:rFonts w:asciiTheme="majorHAnsi" w:hAnsiTheme="majorHAnsi"/>
+        </w:rPr>
+      </w:pPr>
+      <w:r>
+        <w:rPr>
+          <w:rFonts w:asciiTheme="majorHAnsi" w:hAnsiTheme="majorHAnsi"/>
+        </w:rPr>
+        <w:tab/>
+      </w:r>
+      <w:r>
+        <w:rPr>
+          <w:rFonts w:asciiTheme="majorHAnsi" w:hAnsiTheme="majorHAnsi"/>
+        </w:rPr>
+        <w:tab/>
+        <w:t xml:space="preserve">1 </w:t>
+      </w:r>
+      <w:proofErr w:type="spellStart"/>
+      <w:r>
+        <w:rPr>
+          <w:rFonts w:asciiTheme="majorHAnsi" w:hAnsiTheme="majorHAnsi"/>
+        </w:rPr>
+        <w:t>1</w:t>
+      </w:r>
+      <w:proofErr w:type="spellEnd"/>
+      <w:r>
+        <w:rPr>
+          <w:rFonts w:asciiTheme="majorHAnsi" w:hAnsiTheme="majorHAnsi"/>
+        </w:rPr>
+        <w:t xml:space="preserve"> </w:t>
+      </w:r>
+      <w:proofErr w:type="spellStart"/>
+      <w:r>
+        <w:rPr>
+          <w:rFonts w:asciiTheme="majorHAnsi" w:hAnsiTheme="majorHAnsi"/>
+        </w:rPr>
+        <w:t>1</w:t>
+      </w:r>
+      <w:proofErr w:type="spellEnd"/>
+      <w:r>
+        <w:rPr>
+          <w:rFonts w:asciiTheme="majorHAnsi" w:hAnsiTheme="majorHAnsi"/>
+        </w:rPr>
+        <w:t xml:space="preserve"> = surprise</w:t>
       </w:r>
     </w:p>
     <w:p>
@@ -1850,7 +2313,49 @@
         <w:rPr>
           <w:rFonts w:asciiTheme="majorHAnsi" w:hAnsiTheme="majorHAnsi"/>
         </w:rPr>
-        <w:t xml:space="preserve"> x x y y y]</w:t>
+        <w:t xml:space="preserve"> x </w:t>
+      </w:r>
+      <w:proofErr w:type="spellStart"/>
+      <w:r>
+        <w:rPr>
+          <w:rFonts w:asciiTheme="majorHAnsi" w:hAnsiTheme="majorHAnsi"/>
+        </w:rPr>
+        <w:t>x</w:t>
+      </w:r>
+      <w:proofErr w:type="spellEnd"/>
+      <w:r>
+        <w:rPr>
+          <w:rFonts w:asciiTheme="majorHAnsi" w:hAnsiTheme="majorHAnsi"/>
+        </w:rPr>
+        <w:t xml:space="preserve"> y </w:t>
+      </w:r>
+      <w:proofErr w:type="spellStart"/>
+      <w:r>
+        <w:rPr>
+          <w:rFonts w:asciiTheme="majorHAnsi" w:hAnsiTheme="majorHAnsi"/>
+        </w:rPr>
+        <w:t>y</w:t>
+      </w:r>
+      <w:proofErr w:type="spellEnd"/>
+      <w:r>
+        <w:rPr>
+          <w:rFonts w:asciiTheme="majorHAnsi" w:hAnsiTheme="majorHAnsi"/>
+        </w:rPr>
+        <w:t xml:space="preserve"> </w:t>
+      </w:r>
+      <w:proofErr w:type="spellStart"/>
+      <w:r>
+        <w:rPr>
+          <w:rFonts w:asciiTheme="majorHAnsi" w:hAnsiTheme="majorHAnsi"/>
+        </w:rPr>
+        <w:t>y</w:t>
+      </w:r>
+      <w:proofErr w:type="spellEnd"/>
+      <w:r>
+        <w:rPr>
+          <w:rFonts w:asciiTheme="majorHAnsi" w:hAnsiTheme="majorHAnsi"/>
+        </w:rPr>
+        <w:t>]</w:t>
       </w:r>
     </w:p>
     <w:p>
@@ -1897,7 +2402,21 @@
           <w:rFonts w:asciiTheme="majorHAnsi" w:hAnsiTheme="majorHAnsi"/>
         </w:rPr>
         <w:tab/>
-        <w:t xml:space="preserve">0 0 = all </w:t>
+        <w:t xml:space="preserve">0 </w:t>
+      </w:r>
+      <w:proofErr w:type="spellStart"/>
+      <w:r>
+        <w:rPr>
+          <w:rFonts w:asciiTheme="majorHAnsi" w:hAnsiTheme="majorHAnsi"/>
+        </w:rPr>
+        <w:t>0</w:t>
+      </w:r>
+      <w:proofErr w:type="spellEnd"/>
+      <w:r>
+        <w:rPr>
+          <w:rFonts w:asciiTheme="majorHAnsi" w:hAnsiTheme="majorHAnsi"/>
+        </w:rPr>
+        <w:t xml:space="preserve"> = all </w:t>
       </w:r>
       <w:r>
         <w:rPr>
@@ -1987,7 +2506,21 @@
           <w:rFonts w:asciiTheme="majorHAnsi" w:hAnsiTheme="majorHAnsi"/>
         </w:rPr>
         <w:tab/>
-        <w:t>1 1 = light</w:t>
+        <w:t xml:space="preserve">1 </w:t>
+      </w:r>
+      <w:proofErr w:type="spellStart"/>
+      <w:r>
+        <w:rPr>
+          <w:rFonts w:asciiTheme="majorHAnsi" w:hAnsiTheme="majorHAnsi"/>
+        </w:rPr>
+        <w:t>1</w:t>
+      </w:r>
+      <w:proofErr w:type="spellEnd"/>
+      <w:r>
+        <w:rPr>
+          <w:rFonts w:asciiTheme="majorHAnsi" w:hAnsiTheme="majorHAnsi"/>
+        </w:rPr>
+        <w:t xml:space="preserve"> = light</w:t>
       </w:r>
       <w:r>
         <w:rPr>
@@ -2046,27 +2579,69 @@
           <w:rFonts w:asciiTheme="majorHAnsi" w:hAnsiTheme="majorHAnsi"/>
         </w:rPr>
         <w:tab/>
-        <w:t>0 0 0 = red</w:t>
-      </w:r>
-    </w:p>
-    <w:p>
-      <w:pPr>
-        <w:rPr>
-          <w:rFonts w:asciiTheme="majorHAnsi" w:hAnsiTheme="majorHAnsi"/>
-        </w:rPr>
-      </w:pPr>
-      <w:r>
-        <w:rPr>
-          <w:rFonts w:asciiTheme="majorHAnsi" w:hAnsiTheme="majorHAnsi"/>
-        </w:rPr>
-        <w:tab/>
-      </w:r>
-      <w:r>
-        <w:rPr>
-          <w:rFonts w:asciiTheme="majorHAnsi" w:hAnsiTheme="majorHAnsi"/>
-        </w:rPr>
-        <w:tab/>
-        <w:t>0 0 1 = orange</w:t>
+        <w:t xml:space="preserve">0 </w:t>
+      </w:r>
+      <w:proofErr w:type="spellStart"/>
+      <w:r>
+        <w:rPr>
+          <w:rFonts w:asciiTheme="majorHAnsi" w:hAnsiTheme="majorHAnsi"/>
+        </w:rPr>
+        <w:t>0</w:t>
+      </w:r>
+      <w:proofErr w:type="spellEnd"/>
+      <w:r>
+        <w:rPr>
+          <w:rFonts w:asciiTheme="majorHAnsi" w:hAnsiTheme="majorHAnsi"/>
+        </w:rPr>
+        <w:t xml:space="preserve"> </w:t>
+      </w:r>
+      <w:proofErr w:type="spellStart"/>
+      <w:r>
+        <w:rPr>
+          <w:rFonts w:asciiTheme="majorHAnsi" w:hAnsiTheme="majorHAnsi"/>
+        </w:rPr>
+        <w:t>0</w:t>
+      </w:r>
+      <w:proofErr w:type="spellEnd"/>
+      <w:r>
+        <w:rPr>
+          <w:rFonts w:asciiTheme="majorHAnsi" w:hAnsiTheme="majorHAnsi"/>
+        </w:rPr>
+        <w:t xml:space="preserve"> = red</w:t>
+      </w:r>
+    </w:p>
+    <w:p>
+      <w:pPr>
+        <w:rPr>
+          <w:rFonts w:asciiTheme="majorHAnsi" w:hAnsiTheme="majorHAnsi"/>
+        </w:rPr>
+      </w:pPr>
+      <w:r>
+        <w:rPr>
+          <w:rFonts w:asciiTheme="majorHAnsi" w:hAnsiTheme="majorHAnsi"/>
+        </w:rPr>
+        <w:tab/>
+      </w:r>
+      <w:r>
+        <w:rPr>
+          <w:rFonts w:asciiTheme="majorHAnsi" w:hAnsiTheme="majorHAnsi"/>
+        </w:rPr>
+        <w:tab/>
+        <w:t xml:space="preserve">0 </w:t>
+      </w:r>
+      <w:proofErr w:type="spellStart"/>
+      <w:r>
+        <w:rPr>
+          <w:rFonts w:asciiTheme="majorHAnsi" w:hAnsiTheme="majorHAnsi"/>
+        </w:rPr>
+        <w:t>0</w:t>
+      </w:r>
+      <w:proofErr w:type="spellEnd"/>
+      <w:r>
+        <w:rPr>
+          <w:rFonts w:asciiTheme="majorHAnsi" w:hAnsiTheme="majorHAnsi"/>
+        </w:rPr>
+        <w:t xml:space="preserve"> 1 = orange</w:t>
       </w:r>
     </w:p>
     <w:p>
@@ -2112,7 +2687,21 @@
           <w:rFonts w:asciiTheme="majorHAnsi" w:hAnsiTheme="majorHAnsi"/>
         </w:rPr>
         <w:tab/>
-        <w:t xml:space="preserve">0 1 1 = </w:t>
+        <w:t xml:space="preserve">0 1 </w:t>
+      </w:r>
+      <w:proofErr w:type="spellStart"/>
+      <w:r>
+        <w:rPr>
+          <w:rFonts w:asciiTheme="majorHAnsi" w:hAnsiTheme="majorHAnsi"/>
+        </w:rPr>
+        <w:t>1</w:t>
+      </w:r>
+      <w:proofErr w:type="spellEnd"/>
+      <w:r>
+        <w:rPr>
+          <w:rFonts w:asciiTheme="majorHAnsi" w:hAnsiTheme="majorHAnsi"/>
+        </w:rPr>
+        <w:t xml:space="preserve"> = </w:t>
       </w:r>
       <w:r>
         <w:rPr>
@@ -2138,7 +2727,21 @@
           <w:rFonts w:asciiTheme="majorHAnsi" w:hAnsiTheme="majorHAnsi"/>
         </w:rPr>
         <w:tab/>
-        <w:t xml:space="preserve">1 0 0 = </w:t>
+        <w:t xml:space="preserve">1 0 </w:t>
+      </w:r>
+      <w:proofErr w:type="spellStart"/>
+      <w:r>
+        <w:rPr>
+          <w:rFonts w:asciiTheme="majorHAnsi" w:hAnsiTheme="majorHAnsi"/>
+        </w:rPr>
+        <w:t>0</w:t>
+      </w:r>
+      <w:proofErr w:type="spellEnd"/>
+      <w:r>
+        <w:rPr>
+          <w:rFonts w:asciiTheme="majorHAnsi" w:hAnsiTheme="majorHAnsi"/>
+        </w:rPr>
+        <w:t xml:space="preserve"> = </w:t>
       </w:r>
       <w:r>
         <w:rPr>
@@ -2190,27 +2793,69 @@
           <w:rFonts w:asciiTheme="majorHAnsi" w:hAnsiTheme="majorHAnsi"/>
         </w:rPr>
         <w:tab/>
-        <w:t>1 1 0 = white</w:t>
-      </w:r>
-    </w:p>
-    <w:p>
-      <w:pPr>
-        <w:rPr>
-          <w:rFonts w:asciiTheme="majorHAnsi" w:hAnsiTheme="majorHAnsi"/>
-        </w:rPr>
-      </w:pPr>
-      <w:r>
-        <w:rPr>
-          <w:rFonts w:asciiTheme="majorHAnsi" w:hAnsiTheme="majorHAnsi"/>
-        </w:rPr>
-        <w:tab/>
-      </w:r>
-      <w:r>
-        <w:rPr>
-          <w:rFonts w:asciiTheme="majorHAnsi" w:hAnsiTheme="majorHAnsi"/>
-        </w:rPr>
-        <w:tab/>
-        <w:t>1 1 1 = surprise</w:t>
+        <w:t xml:space="preserve">1 </w:t>
+      </w:r>
+      <w:proofErr w:type="spellStart"/>
+      <w:r>
+        <w:rPr>
+          <w:rFonts w:asciiTheme="majorHAnsi" w:hAnsiTheme="majorHAnsi"/>
+        </w:rPr>
+        <w:t>1</w:t>
+      </w:r>
+      <w:proofErr w:type="spellEnd"/>
+      <w:r>
+        <w:rPr>
+          <w:rFonts w:asciiTheme="majorHAnsi" w:hAnsiTheme="majorHAnsi"/>
+        </w:rPr>
+        <w:t xml:space="preserve"> 0 = white</w:t>
+      </w:r>
+    </w:p>
+    <w:p>
+      <w:pPr>
+        <w:rPr>
+          <w:rFonts w:asciiTheme="majorHAnsi" w:hAnsiTheme="majorHAnsi"/>
+        </w:rPr>
+      </w:pPr>
+      <w:r>
+        <w:rPr>
+          <w:rFonts w:asciiTheme="majorHAnsi" w:hAnsiTheme="majorHAnsi"/>
+        </w:rPr>
+        <w:tab/>
+      </w:r>
+      <w:r>
+        <w:rPr>
+          <w:rFonts w:asciiTheme="majorHAnsi" w:hAnsiTheme="majorHAnsi"/>
+        </w:rPr>
+        <w:tab/>
+        <w:t xml:space="preserve">1 </w:t>
+      </w:r>
+      <w:proofErr w:type="spellStart"/>
+      <w:r>
+        <w:rPr>
+          <w:rFonts w:asciiTheme="majorHAnsi" w:hAnsiTheme="majorHAnsi"/>
+        </w:rPr>
+        <w:t>1</w:t>
+      </w:r>
+      <w:proofErr w:type="spellEnd"/>
+      <w:r>
+        <w:rPr>
+          <w:rFonts w:asciiTheme="majorHAnsi" w:hAnsiTheme="majorHAnsi"/>
+        </w:rPr>
+        <w:t xml:space="preserve"> </w:t>
+      </w:r>
+      <w:proofErr w:type="spellStart"/>
+      <w:r>
+        <w:rPr>
+          <w:rFonts w:asciiTheme="majorHAnsi" w:hAnsiTheme="majorHAnsi"/>
+        </w:rPr>
+        <w:t>1</w:t>
+      </w:r>
+      <w:proofErr w:type="spellEnd"/>
+      <w:r>
+        <w:rPr>
+          <w:rFonts w:asciiTheme="majorHAnsi" w:hAnsiTheme="majorHAnsi"/>
+        </w:rPr>
+        <w:t xml:space="preserve"> = surprise</w:t>
       </w:r>
     </w:p>
     <w:p>
@@ -2231,7 +2876,63 @@
         <w:rPr>
           <w:rFonts w:asciiTheme="majorHAnsi" w:hAnsiTheme="majorHAnsi"/>
         </w:rPr>
-        <w:t>[0 1 1 x x y y y]</w:t>
+        <w:t xml:space="preserve">[0 1 </w:t>
+      </w:r>
+      <w:proofErr w:type="spellStart"/>
+      <w:r>
+        <w:rPr>
+          <w:rFonts w:asciiTheme="majorHAnsi" w:hAnsiTheme="majorHAnsi"/>
+        </w:rPr>
+        <w:t>1</w:t>
+      </w:r>
+      <w:proofErr w:type="spellEnd"/>
+      <w:r>
+        <w:rPr>
+          <w:rFonts w:asciiTheme="majorHAnsi" w:hAnsiTheme="majorHAnsi"/>
+        </w:rPr>
+        <w:t xml:space="preserve"> x </w:t>
+      </w:r>
+      <w:proofErr w:type="spellStart"/>
+      <w:r>
+        <w:rPr>
+          <w:rFonts w:asciiTheme="majorHAnsi" w:hAnsiTheme="majorHAnsi"/>
+        </w:rPr>
+        <w:t>x</w:t>
+      </w:r>
+      <w:proofErr w:type="spellEnd"/>
+      <w:r>
+        <w:rPr>
+          <w:rFonts w:asciiTheme="majorHAnsi" w:hAnsiTheme="majorHAnsi"/>
+        </w:rPr>
+        <w:t xml:space="preserve"> y </w:t>
+      </w:r>
+      <w:proofErr w:type="spellStart"/>
+      <w:r>
+        <w:rPr>
+          <w:rFonts w:asciiTheme="majorHAnsi" w:hAnsiTheme="majorHAnsi"/>
+        </w:rPr>
+        <w:t>y</w:t>
+      </w:r>
+      <w:proofErr w:type="spellEnd"/>
+      <w:r>
+        <w:rPr>
+          <w:rFonts w:asciiTheme="majorHAnsi" w:hAnsiTheme="majorHAnsi"/>
+        </w:rPr>
+        <w:t xml:space="preserve"> </w:t>
+      </w:r>
+      <w:proofErr w:type="spellStart"/>
+      <w:r>
+        <w:rPr>
+          <w:rFonts w:asciiTheme="majorHAnsi" w:hAnsiTheme="majorHAnsi"/>
+        </w:rPr>
+        <w:t>y</w:t>
+      </w:r>
+      <w:proofErr w:type="spellEnd"/>
+      <w:r>
+        <w:rPr>
+          <w:rFonts w:asciiTheme="majorHAnsi" w:hAnsiTheme="majorHAnsi"/>
+        </w:rPr>
+        <w:t>]</w:t>
       </w:r>
       <w:r>
         <w:rPr>
@@ -2286,14 +2987,64 @@
         <w:rPr>
           <w:rFonts w:asciiTheme="majorHAnsi" w:hAnsiTheme="majorHAnsi"/>
         </w:rPr>
-        <w:t xml:space="preserve">[0 1 1 x x </w:t>
-      </w:r>
-      <w:r>
-        <w:rPr>
-          <w:rFonts w:asciiTheme="majorHAnsi" w:hAnsiTheme="majorHAnsi"/>
-        </w:rPr>
-        <w:t>0 0 0</w:t>
-      </w:r>
+        <w:t xml:space="preserve">[0 1 </w:t>
+      </w:r>
+      <w:proofErr w:type="spellStart"/>
+      <w:r>
+        <w:rPr>
+          <w:rFonts w:asciiTheme="majorHAnsi" w:hAnsiTheme="majorHAnsi"/>
+        </w:rPr>
+        <w:t>1</w:t>
+      </w:r>
+      <w:proofErr w:type="spellEnd"/>
+      <w:r>
+        <w:rPr>
+          <w:rFonts w:asciiTheme="majorHAnsi" w:hAnsiTheme="majorHAnsi"/>
+        </w:rPr>
+        <w:t xml:space="preserve"> x </w:t>
+      </w:r>
+      <w:proofErr w:type="spellStart"/>
+      <w:r>
+        <w:rPr>
+          <w:rFonts w:asciiTheme="majorHAnsi" w:hAnsiTheme="majorHAnsi"/>
+        </w:rPr>
+        <w:t>x</w:t>
+      </w:r>
+      <w:proofErr w:type="spellEnd"/>
+      <w:r>
+        <w:rPr>
+          <w:rFonts w:asciiTheme="majorHAnsi" w:hAnsiTheme="majorHAnsi"/>
+        </w:rPr>
+        <w:t xml:space="preserve"> </w:t>
+      </w:r>
+      <w:r>
+        <w:rPr>
+          <w:rFonts w:asciiTheme="majorHAnsi" w:hAnsiTheme="majorHAnsi"/>
+        </w:rPr>
+        <w:t xml:space="preserve">0 </w:t>
+      </w:r>
+      <w:proofErr w:type="spellStart"/>
+      <w:r>
+        <w:rPr>
+          <w:rFonts w:asciiTheme="majorHAnsi" w:hAnsiTheme="majorHAnsi"/>
+        </w:rPr>
+        <w:t>0</w:t>
+      </w:r>
+      <w:proofErr w:type="spellEnd"/>
+      <w:r>
+        <w:rPr>
+          <w:rFonts w:asciiTheme="majorHAnsi" w:hAnsiTheme="majorHAnsi"/>
+        </w:rPr>
+        <w:t xml:space="preserve"> </w:t>
+      </w:r>
+      <w:proofErr w:type="spellStart"/>
+      <w:r>
+        <w:rPr>
+          <w:rFonts w:asciiTheme="majorHAnsi" w:hAnsiTheme="majorHAnsi"/>
+        </w:rPr>
+        <w:t>0</w:t>
+      </w:r>
+      <w:proofErr w:type="spellEnd"/>
       <w:r>
         <w:rPr>
           <w:rFonts w:asciiTheme="majorHAnsi" w:hAnsiTheme="majorHAnsi"/>
@@ -2344,7 +3095,21 @@
           <w:rFonts w:asciiTheme="majorHAnsi" w:hAnsiTheme="majorHAnsi"/>
         </w:rPr>
         <w:tab/>
-        <w:t>0 0 = slow</w:t>
+        <w:t xml:space="preserve">0 </w:t>
+      </w:r>
+      <w:proofErr w:type="spellStart"/>
+      <w:r>
+        <w:rPr>
+          <w:rFonts w:asciiTheme="majorHAnsi" w:hAnsiTheme="majorHAnsi"/>
+        </w:rPr>
+        <w:t>0</w:t>
+      </w:r>
+      <w:proofErr w:type="spellEnd"/>
+      <w:r>
+        <w:rPr>
+          <w:rFonts w:asciiTheme="majorHAnsi" w:hAnsiTheme="majorHAnsi"/>
+        </w:rPr>
+        <w:t xml:space="preserve"> = slow</w:t>
       </w:r>
     </w:p>
     <w:p>
@@ -2389,610 +3154,1346 @@
     </w:p>
     <w:p>
       <w:pPr>
+        <w:rPr>
+          <w:rFonts w:asciiTheme="majorHAnsi" w:hAnsiTheme="majorHAnsi"/>
+        </w:rPr>
+      </w:pPr>
+    </w:p>
+    <w:p>
+      <w:pPr>
+        <w:pStyle w:val="Heading4"/>
+      </w:pPr>
+      <w:proofErr w:type="spellStart"/>
+      <w:r>
+        <w:t>se</w:t>
+      </w:r>
+      <w:r>
+        <w:t>tcolor</w:t>
+      </w:r>
+      <w:proofErr w:type="spellEnd"/>
+      <w:r>
+        <w:t xml:space="preserve"> to  black </w:t>
+      </w:r>
+      <w:r>
+        <w:rPr>
+          <w:i w:val="0"/>
+        </w:rPr>
+        <w:t>(</w:t>
+      </w:r>
+      <w:proofErr w:type="spellStart"/>
+      <w:r>
+        <w:rPr>
+          <w:i w:val="0"/>
+        </w:rPr>
+        <w:t>iPad</w:t>
+      </w:r>
+      <w:proofErr w:type="spellEnd"/>
+      <w:r>
+        <w:rPr>
+          <w:i w:val="0"/>
+        </w:rPr>
+        <w:t xml:space="preserve"> only)</w:t>
+      </w:r>
+    </w:p>
+    <w:p>
+      <w:pPr>
+        <w:rPr>
+          <w:rFonts w:asciiTheme="majorHAnsi" w:hAnsiTheme="majorHAnsi"/>
+        </w:rPr>
+      </w:pPr>
+      <w:r>
+        <w:rPr>
+          <w:rFonts w:asciiTheme="majorHAnsi" w:hAnsiTheme="majorHAnsi"/>
+        </w:rPr>
+        <w:t xml:space="preserve">[0 1 </w:t>
+      </w:r>
+      <w:proofErr w:type="spellStart"/>
+      <w:r>
+        <w:rPr>
+          <w:rFonts w:asciiTheme="majorHAnsi" w:hAnsiTheme="majorHAnsi"/>
+        </w:rPr>
+        <w:t>1</w:t>
+      </w:r>
+      <w:proofErr w:type="spellEnd"/>
+      <w:r>
+        <w:rPr>
+          <w:rFonts w:asciiTheme="majorHAnsi" w:hAnsiTheme="majorHAnsi"/>
+        </w:rPr>
+        <w:t xml:space="preserve"> x </w:t>
+      </w:r>
+      <w:proofErr w:type="spellStart"/>
+      <w:r>
+        <w:rPr>
+          <w:rFonts w:asciiTheme="majorHAnsi" w:hAnsiTheme="majorHAnsi"/>
+        </w:rPr>
+        <w:t>x</w:t>
+      </w:r>
+      <w:proofErr w:type="spellEnd"/>
+      <w:r>
+        <w:rPr>
+          <w:rFonts w:asciiTheme="majorHAnsi" w:hAnsiTheme="majorHAnsi"/>
+        </w:rPr>
+        <w:t xml:space="preserve"> </w:t>
+      </w:r>
+      <w:r>
+        <w:rPr>
+          <w:rFonts w:asciiTheme="majorHAnsi" w:hAnsiTheme="majorHAnsi"/>
+        </w:rPr>
+        <w:t xml:space="preserve">0 </w:t>
+      </w:r>
+      <w:proofErr w:type="spellStart"/>
+      <w:r>
+        <w:rPr>
+          <w:rFonts w:asciiTheme="majorHAnsi" w:hAnsiTheme="majorHAnsi"/>
+        </w:rPr>
+        <w:t>0</w:t>
+      </w:r>
+      <w:proofErr w:type="spellEnd"/>
+      <w:r>
+        <w:rPr>
+          <w:rFonts w:asciiTheme="majorHAnsi" w:hAnsiTheme="majorHAnsi"/>
+        </w:rPr>
+        <w:t xml:space="preserve"> 1</w:t>
+      </w:r>
+      <w:r>
+        <w:rPr>
+          <w:rFonts w:asciiTheme="majorHAnsi" w:hAnsiTheme="majorHAnsi"/>
+        </w:rPr>
+        <w:t xml:space="preserve">] </w:t>
+      </w:r>
+    </w:p>
+    <w:p>
+      <w:pPr>
+        <w:rPr>
+          <w:rFonts w:asciiTheme="majorHAnsi" w:hAnsiTheme="majorHAnsi"/>
+        </w:rPr>
+      </w:pPr>
+      <w:r>
+        <w:rPr>
+          <w:rFonts w:asciiTheme="majorHAnsi" w:hAnsiTheme="majorHAnsi"/>
+        </w:rPr>
+        <w:tab/>
+        <w:t xml:space="preserve">the </w:t>
+      </w:r>
+      <w:r>
+        <w:rPr>
+          <w:rFonts w:asciiTheme="majorHAnsi" w:hAnsiTheme="majorHAnsi"/>
+          <w:i/>
+        </w:rPr>
+        <w:t>x</w:t>
+      </w:r>
+      <w:r>
+        <w:rPr>
+          <w:rFonts w:asciiTheme="majorHAnsi" w:hAnsiTheme="majorHAnsi"/>
+        </w:rPr>
+        <w:t xml:space="preserve"> bits select which light: </w:t>
+      </w:r>
+    </w:p>
+    <w:p>
+      <w:pPr>
+        <w:rPr>
+          <w:rFonts w:asciiTheme="majorHAnsi" w:hAnsiTheme="majorHAnsi"/>
+        </w:rPr>
+      </w:pPr>
+      <w:r>
+        <w:rPr>
+          <w:rFonts w:asciiTheme="majorHAnsi" w:hAnsiTheme="majorHAnsi"/>
+        </w:rPr>
+        <w:tab/>
+      </w:r>
+      <w:r>
+        <w:rPr>
+          <w:rFonts w:asciiTheme="majorHAnsi" w:hAnsiTheme="majorHAnsi"/>
+        </w:rPr>
+        <w:tab/>
+        <w:t xml:space="preserve">0 </w:t>
+      </w:r>
+      <w:proofErr w:type="spellStart"/>
+      <w:r>
+        <w:rPr>
+          <w:rFonts w:asciiTheme="majorHAnsi" w:hAnsiTheme="majorHAnsi"/>
+        </w:rPr>
+        <w:t>0</w:t>
+      </w:r>
+      <w:proofErr w:type="spellEnd"/>
+      <w:r>
+        <w:rPr>
+          <w:rFonts w:asciiTheme="majorHAnsi" w:hAnsiTheme="majorHAnsi"/>
+        </w:rPr>
+        <w:t xml:space="preserve"> = all lights</w:t>
+      </w:r>
+    </w:p>
+    <w:p>
+      <w:pPr>
+        <w:rPr>
+          <w:rFonts w:asciiTheme="majorHAnsi" w:hAnsiTheme="majorHAnsi"/>
+        </w:rPr>
+      </w:pPr>
+      <w:r>
+        <w:rPr>
+          <w:rFonts w:asciiTheme="majorHAnsi" w:hAnsiTheme="majorHAnsi"/>
+        </w:rPr>
+        <w:tab/>
+      </w:r>
+      <w:r>
+        <w:rPr>
+          <w:rFonts w:asciiTheme="majorHAnsi" w:hAnsiTheme="majorHAnsi"/>
+        </w:rPr>
+        <w:tab/>
+        <w:t>0 1 = light 1</w:t>
+      </w:r>
+    </w:p>
+    <w:p>
+      <w:pPr>
+        <w:rPr>
+          <w:rFonts w:asciiTheme="majorHAnsi" w:hAnsiTheme="majorHAnsi"/>
+        </w:rPr>
+      </w:pPr>
+      <w:r>
+        <w:rPr>
+          <w:rFonts w:asciiTheme="majorHAnsi" w:hAnsiTheme="majorHAnsi"/>
+        </w:rPr>
+        <w:tab/>
+      </w:r>
+      <w:r>
+        <w:rPr>
+          <w:rFonts w:asciiTheme="majorHAnsi" w:hAnsiTheme="majorHAnsi"/>
+        </w:rPr>
+        <w:tab/>
+        <w:t>1 0 = light 2</w:t>
+      </w:r>
+    </w:p>
+    <w:p>
+      <w:pPr>
+        <w:rPr>
+          <w:rFonts w:asciiTheme="majorHAnsi" w:hAnsiTheme="majorHAnsi"/>
+        </w:rPr>
+      </w:pPr>
+      <w:r>
+        <w:rPr>
+          <w:rFonts w:asciiTheme="majorHAnsi" w:hAnsiTheme="majorHAnsi"/>
+        </w:rPr>
+        <w:tab/>
+      </w:r>
+      <w:r>
+        <w:rPr>
+          <w:rFonts w:asciiTheme="majorHAnsi" w:hAnsiTheme="majorHAnsi"/>
+        </w:rPr>
+        <w:tab/>
+        <w:t xml:space="preserve">1 </w:t>
+      </w:r>
+      <w:proofErr w:type="spellStart"/>
+      <w:r>
+        <w:rPr>
+          <w:rFonts w:asciiTheme="majorHAnsi" w:hAnsiTheme="majorHAnsi"/>
+        </w:rPr>
+        <w:t>1</w:t>
+      </w:r>
+      <w:proofErr w:type="spellEnd"/>
+      <w:r>
+        <w:rPr>
+          <w:rFonts w:asciiTheme="majorHAnsi" w:hAnsiTheme="majorHAnsi"/>
+        </w:rPr>
+        <w:t xml:space="preserve"> = light 3</w:t>
+      </w:r>
+    </w:p>
+    <w:p>
+      <w:pPr>
+        <w:pStyle w:val="Heading4"/>
+      </w:pPr>
+      <w:proofErr w:type="spellStart"/>
+      <w:r>
+        <w:t>fade</w:t>
+      </w:r>
+      <w:r>
+        <w:t>color</w:t>
+      </w:r>
+      <w:proofErr w:type="spellEnd"/>
+      <w:r>
+        <w:t xml:space="preserve"> to  black </w:t>
+      </w:r>
+      <w:r>
+        <w:rPr>
+          <w:i w:val="0"/>
+        </w:rPr>
+        <w:t>(</w:t>
+      </w:r>
+      <w:proofErr w:type="spellStart"/>
+      <w:r>
+        <w:rPr>
+          <w:i w:val="0"/>
+        </w:rPr>
+        <w:t>iPad</w:t>
+      </w:r>
+      <w:proofErr w:type="spellEnd"/>
+      <w:r>
+        <w:rPr>
+          <w:i w:val="0"/>
+        </w:rPr>
+        <w:t xml:space="preserve"> only)</w:t>
+      </w:r>
+    </w:p>
+    <w:p>
+      <w:pPr>
+        <w:rPr>
+          <w:rFonts w:asciiTheme="majorHAnsi" w:hAnsiTheme="majorHAnsi"/>
+        </w:rPr>
+      </w:pPr>
+      <w:r>
+        <w:rPr>
+          <w:rFonts w:asciiTheme="majorHAnsi" w:hAnsiTheme="majorHAnsi"/>
+        </w:rPr>
+        <w:t xml:space="preserve">[0 1 </w:t>
+      </w:r>
+      <w:proofErr w:type="spellStart"/>
+      <w:r>
+        <w:rPr>
+          <w:rFonts w:asciiTheme="majorHAnsi" w:hAnsiTheme="majorHAnsi"/>
+        </w:rPr>
+        <w:t>1</w:t>
+      </w:r>
+      <w:proofErr w:type="spellEnd"/>
+      <w:r>
+        <w:rPr>
+          <w:rFonts w:asciiTheme="majorHAnsi" w:hAnsiTheme="majorHAnsi"/>
+        </w:rPr>
+        <w:t xml:space="preserve"> x </w:t>
+      </w:r>
+      <w:proofErr w:type="spellStart"/>
+      <w:r>
+        <w:rPr>
+          <w:rFonts w:asciiTheme="majorHAnsi" w:hAnsiTheme="majorHAnsi"/>
+        </w:rPr>
+        <w:t>x</w:t>
+      </w:r>
+      <w:proofErr w:type="spellEnd"/>
+      <w:r>
+        <w:rPr>
+          <w:rFonts w:asciiTheme="majorHAnsi" w:hAnsiTheme="majorHAnsi"/>
+        </w:rPr>
+        <w:t xml:space="preserve"> </w:t>
+      </w:r>
+      <w:r>
+        <w:rPr>
+          <w:rFonts w:asciiTheme="majorHAnsi" w:hAnsiTheme="majorHAnsi"/>
+        </w:rPr>
+        <w:t>0 1 0</w:t>
+      </w:r>
+      <w:r>
+        <w:rPr>
+          <w:rFonts w:asciiTheme="majorHAnsi" w:hAnsiTheme="majorHAnsi"/>
+        </w:rPr>
+        <w:t xml:space="preserve">] </w:t>
+      </w:r>
+    </w:p>
+    <w:p>
+      <w:pPr>
+        <w:rPr>
+          <w:rFonts w:asciiTheme="majorHAnsi" w:hAnsiTheme="majorHAnsi"/>
+        </w:rPr>
+      </w:pPr>
+      <w:r>
+        <w:rPr>
+          <w:rFonts w:asciiTheme="majorHAnsi" w:hAnsiTheme="majorHAnsi"/>
+        </w:rPr>
+        <w:tab/>
+        <w:t xml:space="preserve">the </w:t>
+      </w:r>
+      <w:r>
+        <w:rPr>
+          <w:rFonts w:asciiTheme="majorHAnsi" w:hAnsiTheme="majorHAnsi"/>
+          <w:i/>
+        </w:rPr>
+        <w:t>x</w:t>
+      </w:r>
+      <w:r>
+        <w:rPr>
+          <w:rFonts w:asciiTheme="majorHAnsi" w:hAnsiTheme="majorHAnsi"/>
+        </w:rPr>
+        <w:t xml:space="preserve"> bits select which light: </w:t>
+      </w:r>
+    </w:p>
+    <w:p>
+      <w:pPr>
+        <w:rPr>
+          <w:rFonts w:asciiTheme="majorHAnsi" w:hAnsiTheme="majorHAnsi"/>
+        </w:rPr>
+      </w:pPr>
+      <w:r>
+        <w:rPr>
+          <w:rFonts w:asciiTheme="majorHAnsi" w:hAnsiTheme="majorHAnsi"/>
+        </w:rPr>
+        <w:tab/>
+      </w:r>
+      <w:r>
+        <w:rPr>
+          <w:rFonts w:asciiTheme="majorHAnsi" w:hAnsiTheme="majorHAnsi"/>
+        </w:rPr>
+        <w:tab/>
+        <w:t xml:space="preserve">0 </w:t>
+      </w:r>
+      <w:proofErr w:type="spellStart"/>
+      <w:r>
+        <w:rPr>
+          <w:rFonts w:asciiTheme="majorHAnsi" w:hAnsiTheme="majorHAnsi"/>
+        </w:rPr>
+        <w:t>0</w:t>
+      </w:r>
+      <w:proofErr w:type="spellEnd"/>
+      <w:r>
+        <w:rPr>
+          <w:rFonts w:asciiTheme="majorHAnsi" w:hAnsiTheme="majorHAnsi"/>
+        </w:rPr>
+        <w:t xml:space="preserve"> = all lights</w:t>
+      </w:r>
+    </w:p>
+    <w:p>
+      <w:pPr>
+        <w:rPr>
+          <w:rFonts w:asciiTheme="majorHAnsi" w:hAnsiTheme="majorHAnsi"/>
+        </w:rPr>
+      </w:pPr>
+      <w:r>
+        <w:rPr>
+          <w:rFonts w:asciiTheme="majorHAnsi" w:hAnsiTheme="majorHAnsi"/>
+        </w:rPr>
+        <w:tab/>
+      </w:r>
+      <w:r>
+        <w:rPr>
+          <w:rFonts w:asciiTheme="majorHAnsi" w:hAnsiTheme="majorHAnsi"/>
+        </w:rPr>
+        <w:tab/>
+        <w:t>0 1 = light 1</w:t>
+      </w:r>
+    </w:p>
+    <w:p>
+      <w:pPr>
+        <w:rPr>
+          <w:rFonts w:asciiTheme="majorHAnsi" w:hAnsiTheme="majorHAnsi"/>
+        </w:rPr>
+      </w:pPr>
+      <w:r>
+        <w:rPr>
+          <w:rFonts w:asciiTheme="majorHAnsi" w:hAnsiTheme="majorHAnsi"/>
+        </w:rPr>
+        <w:tab/>
+      </w:r>
+      <w:r>
+        <w:rPr>
+          <w:rFonts w:asciiTheme="majorHAnsi" w:hAnsiTheme="majorHAnsi"/>
+        </w:rPr>
+        <w:tab/>
+        <w:t>1 0 = light 2</w:t>
+      </w:r>
+    </w:p>
+    <w:p>
+      <w:pPr>
+        <w:rPr>
+          <w:rFonts w:asciiTheme="majorHAnsi" w:hAnsiTheme="majorHAnsi"/>
+        </w:rPr>
+      </w:pPr>
+      <w:r>
+        <w:rPr>
+          <w:rFonts w:asciiTheme="majorHAnsi" w:hAnsiTheme="majorHAnsi"/>
+        </w:rPr>
+        <w:tab/>
+      </w:r>
+      <w:r>
+        <w:rPr>
+          <w:rFonts w:asciiTheme="majorHAnsi" w:hAnsiTheme="majorHAnsi"/>
+        </w:rPr>
+        <w:tab/>
+        <w:t xml:space="preserve">1 </w:t>
+      </w:r>
+      <w:proofErr w:type="spellStart"/>
+      <w:r>
+        <w:rPr>
+          <w:rFonts w:asciiTheme="majorHAnsi" w:hAnsiTheme="majorHAnsi"/>
+        </w:rPr>
+        <w:t>1</w:t>
+      </w:r>
+      <w:proofErr w:type="spellEnd"/>
+      <w:r>
+        <w:rPr>
+          <w:rFonts w:asciiTheme="majorHAnsi" w:hAnsiTheme="majorHAnsi"/>
+        </w:rPr>
+        <w:t xml:space="preserve"> = light 3</w:t>
+      </w:r>
+    </w:p>
+    <w:p>
+      <w:pPr>
+        <w:pStyle w:val="Heading4"/>
+      </w:pPr>
+      <w:r>
+        <w:t>reset state variables</w:t>
+      </w:r>
+      <w:r>
+        <w:t xml:space="preserve"> </w:t>
+      </w:r>
+      <w:r>
+        <w:rPr>
+          <w:i w:val="0"/>
+        </w:rPr>
+        <w:t>(</w:t>
+      </w:r>
+      <w:proofErr w:type="spellStart"/>
+      <w:r>
+        <w:rPr>
+          <w:i w:val="0"/>
+        </w:rPr>
+        <w:t>iPad</w:t>
+      </w:r>
+      <w:proofErr w:type="spellEnd"/>
+      <w:r>
+        <w:rPr>
+          <w:i w:val="0"/>
+        </w:rPr>
+        <w:t xml:space="preserve"> only)</w:t>
+      </w:r>
+    </w:p>
+    <w:p>
+      <w:pPr>
+        <w:rPr>
+          <w:rFonts w:asciiTheme="majorHAnsi" w:hAnsiTheme="majorHAnsi"/>
+        </w:rPr>
+      </w:pPr>
+      <w:r>
+        <w:rPr>
+          <w:rFonts w:asciiTheme="majorHAnsi" w:hAnsiTheme="majorHAnsi"/>
+        </w:rPr>
+        <w:t xml:space="preserve">[0 1 </w:t>
+      </w:r>
+      <w:proofErr w:type="spellStart"/>
+      <w:r>
+        <w:rPr>
+          <w:rFonts w:asciiTheme="majorHAnsi" w:hAnsiTheme="majorHAnsi"/>
+        </w:rPr>
+        <w:t>1</w:t>
+      </w:r>
+      <w:proofErr w:type="spellEnd"/>
+      <w:r>
+        <w:rPr>
+          <w:rFonts w:asciiTheme="majorHAnsi" w:hAnsiTheme="majorHAnsi"/>
+        </w:rPr>
+        <w:t xml:space="preserve"> </w:t>
+      </w:r>
+      <w:r>
+        <w:rPr>
+          <w:rFonts w:asciiTheme="majorHAnsi" w:hAnsiTheme="majorHAnsi"/>
+        </w:rPr>
+        <w:t xml:space="preserve">0 </w:t>
+      </w:r>
+      <w:proofErr w:type="spellStart"/>
+      <w:r>
+        <w:rPr>
+          <w:rFonts w:asciiTheme="majorHAnsi" w:hAnsiTheme="majorHAnsi"/>
+        </w:rPr>
+        <w:t>0</w:t>
+      </w:r>
+      <w:proofErr w:type="spellEnd"/>
+      <w:r>
+        <w:rPr>
+          <w:rFonts w:asciiTheme="majorHAnsi" w:hAnsiTheme="majorHAnsi"/>
+        </w:rPr>
+        <w:t xml:space="preserve"> 0 1 </w:t>
+      </w:r>
+      <w:proofErr w:type="spellStart"/>
+      <w:r>
+        <w:rPr>
+          <w:rFonts w:asciiTheme="majorHAnsi" w:hAnsiTheme="majorHAnsi"/>
+        </w:rPr>
+        <w:t>1</w:t>
+      </w:r>
+      <w:proofErr w:type="spellEnd"/>
+      <w:r>
+        <w:rPr>
+          <w:rFonts w:asciiTheme="majorHAnsi" w:hAnsiTheme="majorHAnsi"/>
+        </w:rPr>
+        <w:t xml:space="preserve">] </w:t>
+      </w:r>
+    </w:p>
+    <w:p>
+      <w:pPr>
         <w:pStyle w:val="Heading2"/>
       </w:pPr>
-      <w:r>
-        <w:t>Motor commands</w:t>
-      </w:r>
-    </w:p>
-    <w:p>
-      <w:pPr>
-        <w:rPr>
-          <w:rFonts w:asciiTheme="majorHAnsi" w:hAnsiTheme="majorHAnsi"/>
-        </w:rPr>
-      </w:pPr>
-      <w:r>
-        <w:rPr>
-          <w:rFonts w:asciiTheme="majorHAnsi" w:hAnsiTheme="majorHAnsi"/>
-        </w:rPr>
-        <w:t xml:space="preserve"> </w:t>
-      </w:r>
-      <w:r>
-        <w:rPr>
-          <w:rFonts w:asciiTheme="majorHAnsi" w:hAnsiTheme="majorHAnsi"/>
-        </w:rPr>
-        <w:t>[</w:t>
-      </w:r>
-      <w:r>
-        <w:rPr>
-          <w:rFonts w:asciiTheme="majorHAnsi" w:hAnsiTheme="majorHAnsi"/>
-        </w:rPr>
-        <w:t>0 0 1</w:t>
-      </w:r>
-      <w:r>
-        <w:rPr>
-          <w:rFonts w:asciiTheme="majorHAnsi" w:hAnsiTheme="majorHAnsi"/>
-        </w:rPr>
-        <w:t xml:space="preserve"> x x y y y]</w:t>
-      </w:r>
-    </w:p>
-    <w:p>
-      <w:pPr>
-        <w:rPr>
-          <w:rFonts w:asciiTheme="majorHAnsi" w:hAnsiTheme="majorHAnsi"/>
-        </w:rPr>
-      </w:pPr>
-      <w:r>
-        <w:rPr>
-          <w:rFonts w:asciiTheme="majorHAnsi" w:hAnsiTheme="majorHAnsi"/>
-        </w:rPr>
-        <w:tab/>
-        <w:t xml:space="preserve">the </w:t>
-      </w:r>
-      <w:r>
-        <w:rPr>
-          <w:rFonts w:asciiTheme="majorHAnsi" w:hAnsiTheme="majorHAnsi"/>
-          <w:i/>
-        </w:rPr>
-        <w:t>x</w:t>
-      </w:r>
-      <w:r>
-        <w:rPr>
-          <w:rFonts w:asciiTheme="majorHAnsi" w:hAnsiTheme="majorHAnsi"/>
-        </w:rPr>
-        <w:t xml:space="preserve"> bits are </w:t>
-      </w:r>
-      <w:r>
-        <w:rPr>
-          <w:rFonts w:asciiTheme="majorHAnsi" w:hAnsiTheme="majorHAnsi"/>
-        </w:rPr>
-        <w:t>set to zero (</w:t>
-      </w:r>
-      <w:r>
-        <w:rPr>
-          <w:rFonts w:asciiTheme="majorHAnsi" w:hAnsiTheme="majorHAnsi"/>
-        </w:rPr>
-        <w:t>it’s important</w:t>
-      </w:r>
-      <w:r>
-        <w:rPr>
-          <w:rFonts w:asciiTheme="majorHAnsi" w:hAnsiTheme="majorHAnsi"/>
-        </w:rPr>
-        <w:t xml:space="preserve"> to avoid sending</w:t>
-      </w:r>
-      <w:r>
-        <w:rPr>
-          <w:rFonts w:asciiTheme="majorHAnsi" w:hAnsiTheme="majorHAnsi"/>
-        </w:rPr>
-        <w:t xml:space="preserve"> byte</w:t>
-      </w:r>
-      <w:r>
-        <w:rPr>
-          <w:rFonts w:asciiTheme="majorHAnsi" w:hAnsiTheme="majorHAnsi"/>
-        </w:rPr>
-        <w:t xml:space="preserve"> 0x2B, which is ASCII ‘+’, </w:t>
-      </w:r>
-      <w:r>
-        <w:rPr>
-          <w:rFonts w:asciiTheme="majorHAnsi" w:hAnsiTheme="majorHAnsi"/>
-        </w:rPr>
-        <w:t>since this</w:t>
-      </w:r>
-      <w:r>
-        <w:rPr>
-          <w:rFonts w:asciiTheme="majorHAnsi" w:hAnsiTheme="majorHAnsi"/>
-        </w:rPr>
-        <w:t xml:space="preserve"> is used by</w:t>
-      </w:r>
-      <w:r>
-        <w:rPr>
-          <w:rFonts w:asciiTheme="majorHAnsi" w:hAnsiTheme="majorHAnsi"/>
-        </w:rPr>
-        <w:t xml:space="preserve"> the</w:t>
-      </w:r>
-      <w:r>
-        <w:rPr>
-          <w:rFonts w:asciiTheme="majorHAnsi" w:hAnsiTheme="majorHAnsi"/>
-        </w:rPr>
-        <w:t xml:space="preserve"> Adafruit BTLE </w:t>
-      </w:r>
-      <w:r>
-        <w:rPr>
-          <w:rFonts w:asciiTheme="majorHAnsi" w:hAnsiTheme="majorHAnsi"/>
-        </w:rPr>
-        <w:t xml:space="preserve">UART </w:t>
-      </w:r>
-      <w:r>
-        <w:rPr>
-          <w:rFonts w:asciiTheme="majorHAnsi" w:hAnsiTheme="majorHAnsi"/>
-        </w:rPr>
-        <w:t>to switch to command mode)</w:t>
-      </w:r>
-    </w:p>
-    <w:p>
-      <w:pPr>
-        <w:rPr>
-          <w:rFonts w:asciiTheme="majorHAnsi" w:hAnsiTheme="majorHAnsi"/>
-        </w:rPr>
-      </w:pPr>
-      <w:r>
-        <w:rPr>
-          <w:rFonts w:asciiTheme="majorHAnsi" w:hAnsiTheme="majorHAnsi"/>
-        </w:rPr>
-        <w:tab/>
-        <w:t xml:space="preserve">the </w:t>
-      </w:r>
-      <w:r>
-        <w:rPr>
-          <w:rFonts w:asciiTheme="majorHAnsi" w:hAnsiTheme="majorHAnsi"/>
-          <w:i/>
-        </w:rPr>
-        <w:t>y</w:t>
-      </w:r>
-      <w:r>
-        <w:rPr>
-          <w:rFonts w:asciiTheme="majorHAnsi" w:hAnsiTheme="majorHAnsi"/>
-        </w:rPr>
-        <w:t xml:space="preserve"> bits select which motor command: </w:t>
-      </w:r>
-    </w:p>
-    <w:p>
-      <w:pPr>
-        <w:rPr>
-          <w:rFonts w:asciiTheme="majorHAnsi" w:hAnsiTheme="majorHAnsi"/>
-        </w:rPr>
-      </w:pPr>
-      <w:r>
-        <w:rPr>
-          <w:rFonts w:asciiTheme="majorHAnsi" w:hAnsiTheme="majorHAnsi"/>
-        </w:rPr>
-        <w:tab/>
-      </w:r>
-      <w:r>
-        <w:rPr>
-          <w:rFonts w:asciiTheme="majorHAnsi" w:hAnsiTheme="majorHAnsi"/>
-        </w:rPr>
-        <w:tab/>
-        <w:t xml:space="preserve">0 0 0 = </w:t>
-      </w:r>
-      <w:r>
-        <w:rPr>
-          <w:rFonts w:asciiTheme="majorHAnsi" w:hAnsiTheme="majorHAnsi"/>
-          <w:b/>
-        </w:rPr>
-        <w:t>turn</w:t>
-      </w:r>
-      <w:r>
-        <w:rPr>
-          <w:rFonts w:asciiTheme="majorHAnsi" w:hAnsiTheme="majorHAnsi"/>
-        </w:rPr>
-        <w:t xml:space="preserve"> </w:t>
-      </w:r>
-      <w:r>
-        <w:rPr>
-          <w:rFonts w:asciiTheme="majorHAnsi" w:hAnsiTheme="majorHAnsi"/>
-          <w:b/>
-        </w:rPr>
-        <w:t>on</w:t>
-      </w:r>
-      <w:r>
-        <w:rPr>
-          <w:rFonts w:asciiTheme="majorHAnsi" w:hAnsiTheme="majorHAnsi"/>
-          <w:b/>
-        </w:rPr>
-        <w:t xml:space="preserve"> motor</w:t>
-      </w:r>
-    </w:p>
-    <w:p>
-      <w:pPr>
-        <w:rPr>
-          <w:rFonts w:asciiTheme="majorHAnsi" w:hAnsiTheme="majorHAnsi"/>
-        </w:rPr>
-      </w:pPr>
-      <w:r>
-        <w:rPr>
-          <w:rFonts w:asciiTheme="majorHAnsi" w:hAnsiTheme="majorHAnsi"/>
-        </w:rPr>
-        <w:tab/>
-      </w:r>
-      <w:r>
-        <w:rPr>
-          <w:rFonts w:asciiTheme="majorHAnsi" w:hAnsiTheme="majorHAnsi"/>
-        </w:rPr>
-        <w:tab/>
-        <w:t xml:space="preserve">0 0 1 = </w:t>
-      </w:r>
-      <w:r>
-        <w:rPr>
-          <w:rFonts w:asciiTheme="majorHAnsi" w:hAnsiTheme="majorHAnsi"/>
-          <w:b/>
-        </w:rPr>
-        <w:t>turn</w:t>
-      </w:r>
-      <w:r>
-        <w:rPr>
-          <w:rFonts w:asciiTheme="majorHAnsi" w:hAnsiTheme="majorHAnsi"/>
-        </w:rPr>
-        <w:t xml:space="preserve"> </w:t>
-      </w:r>
-      <w:r>
-        <w:rPr>
-          <w:rFonts w:asciiTheme="majorHAnsi" w:hAnsiTheme="majorHAnsi"/>
-          <w:b/>
-        </w:rPr>
-        <w:t>off</w:t>
-      </w:r>
-      <w:r>
-        <w:rPr>
-          <w:rFonts w:asciiTheme="majorHAnsi" w:hAnsiTheme="majorHAnsi"/>
-          <w:b/>
-        </w:rPr>
-        <w:t xml:space="preserve"> motor</w:t>
-      </w:r>
-    </w:p>
-    <w:p>
-      <w:pPr>
-        <w:rPr>
-          <w:rFonts w:asciiTheme="majorHAnsi" w:hAnsiTheme="majorHAnsi"/>
-        </w:rPr>
-      </w:pPr>
-      <w:r>
-        <w:rPr>
-          <w:rFonts w:asciiTheme="majorHAnsi" w:hAnsiTheme="majorHAnsi"/>
-        </w:rPr>
-        <w:tab/>
-      </w:r>
-      <w:r>
-        <w:rPr>
-          <w:rFonts w:asciiTheme="majorHAnsi" w:hAnsiTheme="majorHAnsi"/>
-        </w:rPr>
-        <w:tab/>
-        <w:t xml:space="preserve">0 1 0 = </w:t>
-      </w:r>
-      <w:r>
-        <w:rPr>
-          <w:rFonts w:asciiTheme="majorHAnsi" w:hAnsiTheme="majorHAnsi"/>
-          <w:b/>
-        </w:rPr>
-        <w:t>reverse</w:t>
-      </w:r>
-      <w:r>
-        <w:rPr>
-          <w:rFonts w:asciiTheme="majorHAnsi" w:hAnsiTheme="majorHAnsi"/>
-          <w:b/>
-        </w:rPr>
-        <w:t xml:space="preserve"> motor direction</w:t>
-      </w:r>
-    </w:p>
-    <w:p>
-      <w:pPr>
-        <w:rPr>
-          <w:rFonts w:asciiTheme="majorHAnsi" w:hAnsiTheme="majorHAnsi"/>
-        </w:rPr>
-      </w:pPr>
-      <w:r>
-        <w:rPr>
-          <w:rFonts w:asciiTheme="majorHAnsi" w:hAnsiTheme="majorHAnsi"/>
-        </w:rPr>
-        <w:tab/>
-      </w:r>
-      <w:r>
-        <w:rPr>
-          <w:rFonts w:asciiTheme="majorHAnsi" w:hAnsiTheme="majorHAnsi"/>
-        </w:rPr>
-        <w:tab/>
-        <w:t xml:space="preserve">0 1 1 = </w:t>
-      </w:r>
-      <w:r>
-        <w:rPr>
-          <w:rFonts w:asciiTheme="majorHAnsi" w:hAnsiTheme="majorHAnsi"/>
-          <w:b/>
-        </w:rPr>
-        <w:t>toggle</w:t>
-      </w:r>
-      <w:r>
-        <w:rPr>
-          <w:rFonts w:asciiTheme="majorHAnsi" w:hAnsiTheme="majorHAnsi"/>
-          <w:b/>
-        </w:rPr>
-        <w:t xml:space="preserve"> motor</w:t>
-      </w:r>
-    </w:p>
-    <w:p>
-      <w:pPr>
-        <w:rPr>
-          <w:rFonts w:asciiTheme="majorHAnsi" w:hAnsiTheme="majorHAnsi"/>
-        </w:rPr>
-      </w:pPr>
-      <w:r>
-        <w:rPr>
-          <w:rFonts w:asciiTheme="majorHAnsi" w:hAnsiTheme="majorHAnsi"/>
-        </w:rPr>
-        <w:tab/>
-      </w:r>
-      <w:r>
-        <w:rPr>
-          <w:rFonts w:asciiTheme="majorHAnsi" w:hAnsiTheme="majorHAnsi"/>
-        </w:rPr>
-        <w:tab/>
-        <w:t xml:space="preserve">1 0 0 = </w:t>
-      </w:r>
-      <w:r>
-        <w:rPr>
-          <w:rFonts w:asciiTheme="majorHAnsi" w:hAnsiTheme="majorHAnsi"/>
-          <w:b/>
-        </w:rPr>
-        <w:t xml:space="preserve">set </w:t>
-      </w:r>
-      <w:r>
-        <w:rPr>
-          <w:rFonts w:asciiTheme="majorHAnsi" w:hAnsiTheme="majorHAnsi"/>
-          <w:b/>
-        </w:rPr>
-        <w:t xml:space="preserve">motor </w:t>
-      </w:r>
-      <w:r>
-        <w:rPr>
-          <w:rFonts w:asciiTheme="majorHAnsi" w:hAnsiTheme="majorHAnsi"/>
-          <w:b/>
-        </w:rPr>
-        <w:t>speed slow</w:t>
-      </w:r>
-    </w:p>
-    <w:p>
-      <w:pPr>
-        <w:rPr>
-          <w:rFonts w:asciiTheme="majorHAnsi" w:hAnsiTheme="majorHAnsi"/>
-        </w:rPr>
-      </w:pPr>
-      <w:r>
-        <w:rPr>
-          <w:rFonts w:asciiTheme="majorHAnsi" w:hAnsiTheme="majorHAnsi"/>
-        </w:rPr>
-        <w:tab/>
-      </w:r>
-      <w:r>
-        <w:rPr>
-          <w:rFonts w:asciiTheme="majorHAnsi" w:hAnsiTheme="majorHAnsi"/>
-        </w:rPr>
-        <w:tab/>
-        <w:t xml:space="preserve">1 0 1 = </w:t>
-      </w:r>
-      <w:r>
-        <w:rPr>
-          <w:rFonts w:asciiTheme="majorHAnsi" w:hAnsiTheme="majorHAnsi"/>
-          <w:b/>
-        </w:rPr>
-        <w:t xml:space="preserve">set </w:t>
-      </w:r>
-      <w:r>
-        <w:rPr>
-          <w:rFonts w:asciiTheme="majorHAnsi" w:hAnsiTheme="majorHAnsi"/>
-          <w:b/>
-        </w:rPr>
-        <w:t xml:space="preserve">motor </w:t>
-      </w:r>
-      <w:r>
-        <w:rPr>
-          <w:rFonts w:asciiTheme="majorHAnsi" w:hAnsiTheme="majorHAnsi"/>
-          <w:b/>
-        </w:rPr>
-        <w:t>speed faster</w:t>
-      </w:r>
-    </w:p>
-    <w:p>
-      <w:pPr>
-        <w:rPr>
-          <w:rFonts w:asciiTheme="majorHAnsi" w:hAnsiTheme="majorHAnsi"/>
-        </w:rPr>
-      </w:pPr>
-      <w:r>
-        <w:rPr>
-          <w:rFonts w:asciiTheme="majorHAnsi" w:hAnsiTheme="majorHAnsi"/>
-        </w:rPr>
-        <w:lastRenderedPageBreak/>
-        <w:tab/>
-      </w:r>
-      <w:r>
-        <w:rPr>
-          <w:rFonts w:asciiTheme="majorHAnsi" w:hAnsiTheme="majorHAnsi"/>
-        </w:rPr>
-        <w:tab/>
-      </w:r>
-      <w:r>
-        <w:rPr>
-          <w:rFonts w:asciiTheme="majorHAnsi" w:hAnsiTheme="majorHAnsi"/>
-        </w:rPr>
-        <w:t>1 1 0</w:t>
-      </w:r>
-      <w:r>
-        <w:rPr>
-          <w:rFonts w:asciiTheme="majorHAnsi" w:hAnsiTheme="majorHAnsi"/>
-        </w:rPr>
-        <w:t xml:space="preserve"> = </w:t>
-      </w:r>
-      <w:r>
-        <w:rPr>
-          <w:rFonts w:asciiTheme="majorHAnsi" w:hAnsiTheme="majorHAnsi"/>
-          <w:b/>
-        </w:rPr>
-        <w:t xml:space="preserve">set </w:t>
-      </w:r>
-      <w:r>
-        <w:rPr>
-          <w:rFonts w:asciiTheme="majorHAnsi" w:hAnsiTheme="majorHAnsi"/>
-          <w:b/>
-        </w:rPr>
-        <w:t xml:space="preserve">motor </w:t>
-      </w:r>
-      <w:r>
-        <w:rPr>
-          <w:rFonts w:asciiTheme="majorHAnsi" w:hAnsiTheme="majorHAnsi"/>
-          <w:b/>
-        </w:rPr>
-        <w:t>speed fastest</w:t>
-      </w:r>
-    </w:p>
-    <w:p>
-      <w:pPr>
-        <w:pStyle w:val="Heading2"/>
-      </w:pPr>
-      <w:r>
-        <w:t>S</w:t>
-      </w:r>
-      <w:r>
-        <w:t>ensor</w:t>
-      </w:r>
-      <w:r>
-        <w:t xml:space="preserve"> codes</w:t>
-      </w:r>
-    </w:p>
-    <w:p>
-      <w:pPr>
-        <w:rPr>
-          <w:rFonts w:asciiTheme="majorHAnsi" w:hAnsiTheme="majorHAnsi"/>
-        </w:rPr>
-      </w:pPr>
-      <w:r>
-        <w:rPr>
-          <w:rFonts w:asciiTheme="majorHAnsi" w:hAnsiTheme="majorHAnsi"/>
-        </w:rPr>
-        <w:t>N</w:t>
-      </w:r>
-      <w:r>
-        <w:rPr>
-          <w:rFonts w:asciiTheme="majorHAnsi" w:hAnsiTheme="majorHAnsi"/>
-        </w:rPr>
-        <w:t xml:space="preserve">o </w:t>
-      </w:r>
-      <w:r>
-        <w:rPr>
-          <w:rFonts w:asciiTheme="majorHAnsi" w:hAnsiTheme="majorHAnsi"/>
-        </w:rPr>
-        <w:t xml:space="preserve">sensor related </w:t>
-      </w:r>
-      <w:r>
-        <w:rPr>
-          <w:rFonts w:asciiTheme="majorHAnsi" w:hAnsiTheme="majorHAnsi"/>
-        </w:rPr>
-        <w:t xml:space="preserve">commands </w:t>
-      </w:r>
-      <w:r>
-        <w:rPr>
-          <w:rFonts w:asciiTheme="majorHAnsi" w:hAnsiTheme="majorHAnsi"/>
-        </w:rPr>
-        <w:t xml:space="preserve">sent </w:t>
-      </w:r>
-      <w:r>
-        <w:rPr>
-          <w:rFonts w:asciiTheme="majorHAnsi" w:hAnsiTheme="majorHAnsi"/>
-        </w:rPr>
-        <w:t>from Scratch are necessary. The A</w:t>
-      </w:r>
-      <w:r>
-        <w:rPr>
-          <w:rFonts w:asciiTheme="majorHAnsi" w:hAnsiTheme="majorHAnsi"/>
-        </w:rPr>
-        <w:t>rduino will do edge detection</w:t>
-      </w:r>
-      <w:r>
-        <w:rPr>
-          <w:rFonts w:asciiTheme="majorHAnsi" w:hAnsiTheme="majorHAnsi"/>
-        </w:rPr>
-        <w:t xml:space="preserve"> in its main event loop</w:t>
-      </w:r>
-      <w:r>
-        <w:rPr>
-          <w:rFonts w:asciiTheme="majorHAnsi" w:hAnsiTheme="majorHAnsi"/>
-        </w:rPr>
-        <w:t xml:space="preserve"> and transmit </w:t>
-      </w:r>
-      <w:r>
-        <w:rPr>
-          <w:rFonts w:asciiTheme="majorHAnsi" w:hAnsiTheme="majorHAnsi"/>
-        </w:rPr>
-        <w:t>a byte to Scratch only when it detects an edge. The Scratch when blocks trigger on receipt of a byte.</w:t>
-      </w:r>
-    </w:p>
-    <w:p>
-      <w:pPr>
-        <w:rPr>
-          <w:rFonts w:asciiTheme="majorHAnsi" w:hAnsiTheme="majorHAnsi"/>
-        </w:rPr>
-      </w:pPr>
-    </w:p>
-    <w:p>
-      <w:pPr>
-        <w:rPr>
-          <w:rFonts w:asciiTheme="majorHAnsi" w:hAnsiTheme="majorHAnsi"/>
-        </w:rPr>
-      </w:pPr>
-      <w:r>
-        <w:rPr>
-          <w:rFonts w:asciiTheme="majorHAnsi" w:hAnsiTheme="majorHAnsi"/>
-        </w:rPr>
-        <w:t xml:space="preserve">Currently the Arduino firmware only checks for </w:t>
-      </w:r>
-      <w:r>
-        <w:rPr>
-          <w:rFonts w:asciiTheme="majorHAnsi" w:hAnsiTheme="majorHAnsi"/>
-        </w:rPr>
-        <w:t xml:space="preserve"> “falling </w:t>
-      </w:r>
-      <w:r>
-        <w:rPr>
-          <w:rFonts w:asciiTheme="majorHAnsi" w:hAnsiTheme="majorHAnsi"/>
-        </w:rPr>
-        <w:t>edge</w:t>
-      </w:r>
-      <w:r>
-        <w:rPr>
-          <w:rFonts w:asciiTheme="majorHAnsi" w:hAnsiTheme="majorHAnsi"/>
-        </w:rPr>
-        <w:t>s</w:t>
-      </w:r>
-      <w:r>
-        <w:rPr>
-          <w:rFonts w:asciiTheme="majorHAnsi" w:hAnsiTheme="majorHAnsi"/>
-        </w:rPr>
-        <w:t>” – a transition from a high resista</w:t>
-      </w:r>
-      <w:r>
-        <w:rPr>
-          <w:rFonts w:asciiTheme="majorHAnsi" w:hAnsiTheme="majorHAnsi"/>
-        </w:rPr>
-        <w:t xml:space="preserve">nce to a low resistance state -  </w:t>
-      </w:r>
-      <w:r>
-        <w:rPr>
-          <w:rFonts w:asciiTheme="majorHAnsi" w:hAnsiTheme="majorHAnsi"/>
-        </w:rPr>
-        <w:t xml:space="preserve">that occurs </w:t>
-      </w:r>
-      <w:r>
-        <w:rPr>
-          <w:rFonts w:asciiTheme="majorHAnsi" w:hAnsiTheme="majorHAnsi"/>
-        </w:rPr>
-        <w:t xml:space="preserve">when the metal clips are connected </w:t>
-      </w:r>
-      <w:r>
-        <w:rPr>
-          <w:rFonts w:asciiTheme="majorHAnsi" w:hAnsiTheme="majorHAnsi"/>
-        </w:rPr>
-        <w:t>. When it detects a falling edge it sends a zero. In Scratch there is a “when” block that is triggered upon receipt of a zero.</w:t>
-      </w:r>
       <w:bookmarkStart w:id="0" w:name="_GoBack"/>
       <w:bookmarkEnd w:id="0"/>
+      <w:r>
+        <w:t>Motor commands</w:t>
+      </w:r>
+    </w:p>
+    <w:p>
+      <w:pPr>
+        <w:rPr>
+          <w:rFonts w:asciiTheme="majorHAnsi" w:hAnsiTheme="majorHAnsi"/>
+        </w:rPr>
+      </w:pPr>
+      <w:r>
+        <w:rPr>
+          <w:rFonts w:asciiTheme="majorHAnsi" w:hAnsiTheme="majorHAnsi"/>
+        </w:rPr>
+        <w:t xml:space="preserve"> </w:t>
+      </w:r>
+      <w:r>
+        <w:rPr>
+          <w:rFonts w:asciiTheme="majorHAnsi" w:hAnsiTheme="majorHAnsi"/>
+        </w:rPr>
+        <w:t>[</w:t>
+      </w:r>
+      <w:r>
+        <w:rPr>
+          <w:rFonts w:asciiTheme="majorHAnsi" w:hAnsiTheme="majorHAnsi"/>
+        </w:rPr>
+        <w:t xml:space="preserve">0 </w:t>
+      </w:r>
+      <w:proofErr w:type="spellStart"/>
+      <w:r>
+        <w:rPr>
+          <w:rFonts w:asciiTheme="majorHAnsi" w:hAnsiTheme="majorHAnsi"/>
+        </w:rPr>
+        <w:t>0</w:t>
+      </w:r>
+      <w:proofErr w:type="spellEnd"/>
+      <w:r>
+        <w:rPr>
+          <w:rFonts w:asciiTheme="majorHAnsi" w:hAnsiTheme="majorHAnsi"/>
+        </w:rPr>
+        <w:t xml:space="preserve"> 1</w:t>
+      </w:r>
+      <w:r>
+        <w:rPr>
+          <w:rFonts w:asciiTheme="majorHAnsi" w:hAnsiTheme="majorHAnsi"/>
+        </w:rPr>
+        <w:t xml:space="preserve"> x </w:t>
+      </w:r>
+      <w:proofErr w:type="spellStart"/>
+      <w:r>
+        <w:rPr>
+          <w:rFonts w:asciiTheme="majorHAnsi" w:hAnsiTheme="majorHAnsi"/>
+        </w:rPr>
+        <w:t>x</w:t>
+      </w:r>
+      <w:proofErr w:type="spellEnd"/>
+      <w:r>
+        <w:rPr>
+          <w:rFonts w:asciiTheme="majorHAnsi" w:hAnsiTheme="majorHAnsi"/>
+        </w:rPr>
+        <w:t xml:space="preserve"> y </w:t>
+      </w:r>
+      <w:proofErr w:type="spellStart"/>
+      <w:r>
+        <w:rPr>
+          <w:rFonts w:asciiTheme="majorHAnsi" w:hAnsiTheme="majorHAnsi"/>
+        </w:rPr>
+        <w:t>y</w:t>
+      </w:r>
+      <w:proofErr w:type="spellEnd"/>
+      <w:r>
+        <w:rPr>
+          <w:rFonts w:asciiTheme="majorHAnsi" w:hAnsiTheme="majorHAnsi"/>
+        </w:rPr>
+        <w:t xml:space="preserve"> </w:t>
+      </w:r>
+      <w:proofErr w:type="spellStart"/>
+      <w:r>
+        <w:rPr>
+          <w:rFonts w:asciiTheme="majorHAnsi" w:hAnsiTheme="majorHAnsi"/>
+        </w:rPr>
+        <w:t>y</w:t>
+      </w:r>
+      <w:proofErr w:type="spellEnd"/>
+      <w:r>
+        <w:rPr>
+          <w:rFonts w:asciiTheme="majorHAnsi" w:hAnsiTheme="majorHAnsi"/>
+        </w:rPr>
+        <w:t>]</w:t>
+      </w:r>
+    </w:p>
+    <w:p>
+      <w:pPr>
+        <w:rPr>
+          <w:rFonts w:asciiTheme="majorHAnsi" w:hAnsiTheme="majorHAnsi"/>
+        </w:rPr>
+      </w:pPr>
+      <w:r>
+        <w:rPr>
+          <w:rFonts w:asciiTheme="majorHAnsi" w:hAnsiTheme="majorHAnsi"/>
+        </w:rPr>
+        <w:tab/>
+        <w:t xml:space="preserve">the </w:t>
+      </w:r>
+      <w:r>
+        <w:rPr>
+          <w:rFonts w:asciiTheme="majorHAnsi" w:hAnsiTheme="majorHAnsi"/>
+          <w:i/>
+        </w:rPr>
+        <w:t>x</w:t>
+      </w:r>
+      <w:r>
+        <w:rPr>
+          <w:rFonts w:asciiTheme="majorHAnsi" w:hAnsiTheme="majorHAnsi"/>
+        </w:rPr>
+        <w:t xml:space="preserve"> bits are </w:t>
+      </w:r>
+      <w:r>
+        <w:rPr>
+          <w:rFonts w:asciiTheme="majorHAnsi" w:hAnsiTheme="majorHAnsi"/>
+        </w:rPr>
+        <w:t>set to zero (</w:t>
+      </w:r>
+      <w:r>
+        <w:rPr>
+          <w:rFonts w:asciiTheme="majorHAnsi" w:hAnsiTheme="majorHAnsi"/>
+        </w:rPr>
+        <w:t>it’s important</w:t>
+      </w:r>
+      <w:r>
+        <w:rPr>
+          <w:rFonts w:asciiTheme="majorHAnsi" w:hAnsiTheme="majorHAnsi"/>
+        </w:rPr>
+        <w:t xml:space="preserve"> to avoid sending</w:t>
+      </w:r>
+      <w:r>
+        <w:rPr>
+          <w:rFonts w:asciiTheme="majorHAnsi" w:hAnsiTheme="majorHAnsi"/>
+        </w:rPr>
+        <w:t xml:space="preserve"> byte</w:t>
+      </w:r>
+      <w:r>
+        <w:rPr>
+          <w:rFonts w:asciiTheme="majorHAnsi" w:hAnsiTheme="majorHAnsi"/>
+        </w:rPr>
+        <w:t xml:space="preserve"> 0x2B, which is ASCII ‘+’, </w:t>
+      </w:r>
+      <w:r>
+        <w:rPr>
+          <w:rFonts w:asciiTheme="majorHAnsi" w:hAnsiTheme="majorHAnsi"/>
+        </w:rPr>
+        <w:t>since this</w:t>
+      </w:r>
+      <w:r>
+        <w:rPr>
+          <w:rFonts w:asciiTheme="majorHAnsi" w:hAnsiTheme="majorHAnsi"/>
+        </w:rPr>
+        <w:t xml:space="preserve"> is used by</w:t>
+      </w:r>
+      <w:r>
+        <w:rPr>
+          <w:rFonts w:asciiTheme="majorHAnsi" w:hAnsiTheme="majorHAnsi"/>
+        </w:rPr>
+        <w:t xml:space="preserve"> the</w:t>
+      </w:r>
+      <w:r>
+        <w:rPr>
+          <w:rFonts w:asciiTheme="majorHAnsi" w:hAnsiTheme="majorHAnsi"/>
+        </w:rPr>
+        <w:t xml:space="preserve"> </w:t>
+      </w:r>
+      <w:proofErr w:type="spellStart"/>
+      <w:r>
+        <w:rPr>
+          <w:rFonts w:asciiTheme="majorHAnsi" w:hAnsiTheme="majorHAnsi"/>
+        </w:rPr>
+        <w:t>Adafruit</w:t>
+      </w:r>
+      <w:proofErr w:type="spellEnd"/>
+      <w:r>
+        <w:rPr>
+          <w:rFonts w:asciiTheme="majorHAnsi" w:hAnsiTheme="majorHAnsi"/>
+        </w:rPr>
+        <w:t xml:space="preserve"> </w:t>
+      </w:r>
+      <w:proofErr w:type="spellStart"/>
+      <w:r>
+        <w:rPr>
+          <w:rFonts w:asciiTheme="majorHAnsi" w:hAnsiTheme="majorHAnsi"/>
+        </w:rPr>
+        <w:t>BTLE</w:t>
+      </w:r>
+      <w:proofErr w:type="spellEnd"/>
+      <w:r>
+        <w:rPr>
+          <w:rFonts w:asciiTheme="majorHAnsi" w:hAnsiTheme="majorHAnsi"/>
+        </w:rPr>
+        <w:t xml:space="preserve"> </w:t>
+      </w:r>
+      <w:proofErr w:type="spellStart"/>
+      <w:r>
+        <w:rPr>
+          <w:rFonts w:asciiTheme="majorHAnsi" w:hAnsiTheme="majorHAnsi"/>
+        </w:rPr>
+        <w:t>UART</w:t>
+      </w:r>
+      <w:proofErr w:type="spellEnd"/>
+      <w:r>
+        <w:rPr>
+          <w:rFonts w:asciiTheme="majorHAnsi" w:hAnsiTheme="majorHAnsi"/>
+        </w:rPr>
+        <w:t xml:space="preserve"> </w:t>
+      </w:r>
+      <w:r>
+        <w:rPr>
+          <w:rFonts w:asciiTheme="majorHAnsi" w:hAnsiTheme="majorHAnsi"/>
+        </w:rPr>
+        <w:t>to switch to command mode)</w:t>
+      </w:r>
+    </w:p>
+    <w:p>
+      <w:pPr>
+        <w:rPr>
+          <w:rFonts w:asciiTheme="majorHAnsi" w:hAnsiTheme="majorHAnsi"/>
+        </w:rPr>
+      </w:pPr>
+      <w:r>
+        <w:rPr>
+          <w:rFonts w:asciiTheme="majorHAnsi" w:hAnsiTheme="majorHAnsi"/>
+        </w:rPr>
+        <w:tab/>
+        <w:t xml:space="preserve">the </w:t>
+      </w:r>
+      <w:r>
+        <w:rPr>
+          <w:rFonts w:asciiTheme="majorHAnsi" w:hAnsiTheme="majorHAnsi"/>
+          <w:i/>
+        </w:rPr>
+        <w:t>y</w:t>
+      </w:r>
+      <w:r>
+        <w:rPr>
+          <w:rFonts w:asciiTheme="majorHAnsi" w:hAnsiTheme="majorHAnsi"/>
+        </w:rPr>
+        <w:t xml:space="preserve"> bits select which motor command: </w:t>
+      </w:r>
+    </w:p>
+    <w:p>
+      <w:pPr>
+        <w:rPr>
+          <w:rFonts w:asciiTheme="majorHAnsi" w:hAnsiTheme="majorHAnsi"/>
+        </w:rPr>
+      </w:pPr>
+      <w:r>
+        <w:rPr>
+          <w:rFonts w:asciiTheme="majorHAnsi" w:hAnsiTheme="majorHAnsi"/>
+        </w:rPr>
+        <w:tab/>
+      </w:r>
+      <w:r>
+        <w:rPr>
+          <w:rFonts w:asciiTheme="majorHAnsi" w:hAnsiTheme="majorHAnsi"/>
+        </w:rPr>
+        <w:tab/>
+        <w:t xml:space="preserve">0 </w:t>
+      </w:r>
+      <w:proofErr w:type="spellStart"/>
+      <w:r>
+        <w:rPr>
+          <w:rFonts w:asciiTheme="majorHAnsi" w:hAnsiTheme="majorHAnsi"/>
+        </w:rPr>
+        <w:t>0</w:t>
+      </w:r>
+      <w:proofErr w:type="spellEnd"/>
+      <w:r>
+        <w:rPr>
+          <w:rFonts w:asciiTheme="majorHAnsi" w:hAnsiTheme="majorHAnsi"/>
+        </w:rPr>
+        <w:t xml:space="preserve"> </w:t>
+      </w:r>
+      <w:proofErr w:type="spellStart"/>
+      <w:r>
+        <w:rPr>
+          <w:rFonts w:asciiTheme="majorHAnsi" w:hAnsiTheme="majorHAnsi"/>
+        </w:rPr>
+        <w:t>0</w:t>
+      </w:r>
+      <w:proofErr w:type="spellEnd"/>
+      <w:r>
+        <w:rPr>
+          <w:rFonts w:asciiTheme="majorHAnsi" w:hAnsiTheme="majorHAnsi"/>
+        </w:rPr>
+        <w:t xml:space="preserve"> = </w:t>
+      </w:r>
+      <w:r>
+        <w:rPr>
+          <w:rFonts w:asciiTheme="majorHAnsi" w:hAnsiTheme="majorHAnsi"/>
+          <w:b/>
+        </w:rPr>
+        <w:t>turn</w:t>
+      </w:r>
+      <w:r>
+        <w:rPr>
+          <w:rFonts w:asciiTheme="majorHAnsi" w:hAnsiTheme="majorHAnsi"/>
+        </w:rPr>
+        <w:t xml:space="preserve"> </w:t>
+      </w:r>
+      <w:r>
+        <w:rPr>
+          <w:rFonts w:asciiTheme="majorHAnsi" w:hAnsiTheme="majorHAnsi"/>
+          <w:b/>
+        </w:rPr>
+        <w:t>on</w:t>
+      </w:r>
+      <w:r>
+        <w:rPr>
+          <w:rFonts w:asciiTheme="majorHAnsi" w:hAnsiTheme="majorHAnsi"/>
+          <w:b/>
+        </w:rPr>
+        <w:t xml:space="preserve"> motor</w:t>
+      </w:r>
+    </w:p>
+    <w:p>
+      <w:pPr>
+        <w:rPr>
+          <w:rFonts w:asciiTheme="majorHAnsi" w:hAnsiTheme="majorHAnsi"/>
+        </w:rPr>
+      </w:pPr>
+      <w:r>
+        <w:rPr>
+          <w:rFonts w:asciiTheme="majorHAnsi" w:hAnsiTheme="majorHAnsi"/>
+        </w:rPr>
+        <w:tab/>
+      </w:r>
+      <w:r>
+        <w:rPr>
+          <w:rFonts w:asciiTheme="majorHAnsi" w:hAnsiTheme="majorHAnsi"/>
+        </w:rPr>
+        <w:tab/>
+        <w:t xml:space="preserve">0 </w:t>
+      </w:r>
+      <w:proofErr w:type="spellStart"/>
+      <w:r>
+        <w:rPr>
+          <w:rFonts w:asciiTheme="majorHAnsi" w:hAnsiTheme="majorHAnsi"/>
+        </w:rPr>
+        <w:t>0</w:t>
+      </w:r>
+      <w:proofErr w:type="spellEnd"/>
+      <w:r>
+        <w:rPr>
+          <w:rFonts w:asciiTheme="majorHAnsi" w:hAnsiTheme="majorHAnsi"/>
+        </w:rPr>
+        <w:t xml:space="preserve"> 1 = </w:t>
+      </w:r>
+      <w:r>
+        <w:rPr>
+          <w:rFonts w:asciiTheme="majorHAnsi" w:hAnsiTheme="majorHAnsi"/>
+          <w:b/>
+        </w:rPr>
+        <w:t>turn</w:t>
+      </w:r>
+      <w:r>
+        <w:rPr>
+          <w:rFonts w:asciiTheme="majorHAnsi" w:hAnsiTheme="majorHAnsi"/>
+        </w:rPr>
+        <w:t xml:space="preserve"> </w:t>
+      </w:r>
+      <w:r>
+        <w:rPr>
+          <w:rFonts w:asciiTheme="majorHAnsi" w:hAnsiTheme="majorHAnsi"/>
+          <w:b/>
+        </w:rPr>
+        <w:t>off</w:t>
+      </w:r>
+      <w:r>
+        <w:rPr>
+          <w:rFonts w:asciiTheme="majorHAnsi" w:hAnsiTheme="majorHAnsi"/>
+          <w:b/>
+        </w:rPr>
+        <w:t xml:space="preserve"> motor</w:t>
+      </w:r>
+    </w:p>
+    <w:p>
+      <w:pPr>
+        <w:rPr>
+          <w:rFonts w:asciiTheme="majorHAnsi" w:hAnsiTheme="majorHAnsi"/>
+        </w:rPr>
+      </w:pPr>
+      <w:r>
+        <w:rPr>
+          <w:rFonts w:asciiTheme="majorHAnsi" w:hAnsiTheme="majorHAnsi"/>
+        </w:rPr>
+        <w:tab/>
+      </w:r>
+      <w:r>
+        <w:rPr>
+          <w:rFonts w:asciiTheme="majorHAnsi" w:hAnsiTheme="majorHAnsi"/>
+        </w:rPr>
+        <w:tab/>
+        <w:t xml:space="preserve">0 1 0 = </w:t>
+      </w:r>
+      <w:r>
+        <w:rPr>
+          <w:rFonts w:asciiTheme="majorHAnsi" w:hAnsiTheme="majorHAnsi"/>
+          <w:b/>
+        </w:rPr>
+        <w:t>reverse</w:t>
+      </w:r>
+      <w:r>
+        <w:rPr>
+          <w:rFonts w:asciiTheme="majorHAnsi" w:hAnsiTheme="majorHAnsi"/>
+          <w:b/>
+        </w:rPr>
+        <w:t xml:space="preserve"> motor direction</w:t>
+      </w:r>
+    </w:p>
+    <w:p>
+      <w:pPr>
+        <w:rPr>
+          <w:rFonts w:asciiTheme="majorHAnsi" w:hAnsiTheme="majorHAnsi"/>
+        </w:rPr>
+      </w:pPr>
+      <w:r>
+        <w:rPr>
+          <w:rFonts w:asciiTheme="majorHAnsi" w:hAnsiTheme="majorHAnsi"/>
+        </w:rPr>
+        <w:tab/>
+      </w:r>
+      <w:r>
+        <w:rPr>
+          <w:rFonts w:asciiTheme="majorHAnsi" w:hAnsiTheme="majorHAnsi"/>
+        </w:rPr>
+        <w:tab/>
+        <w:t xml:space="preserve">0 1 </w:t>
+      </w:r>
+      <w:proofErr w:type="spellStart"/>
+      <w:r>
+        <w:rPr>
+          <w:rFonts w:asciiTheme="majorHAnsi" w:hAnsiTheme="majorHAnsi"/>
+        </w:rPr>
+        <w:t>1</w:t>
+      </w:r>
+      <w:proofErr w:type="spellEnd"/>
+      <w:r>
+        <w:rPr>
+          <w:rFonts w:asciiTheme="majorHAnsi" w:hAnsiTheme="majorHAnsi"/>
+        </w:rPr>
+        <w:t xml:space="preserve"> = </w:t>
+      </w:r>
+      <w:r>
+        <w:rPr>
+          <w:rFonts w:asciiTheme="majorHAnsi" w:hAnsiTheme="majorHAnsi"/>
+          <w:b/>
+        </w:rPr>
+        <w:t>toggle</w:t>
+      </w:r>
+      <w:r>
+        <w:rPr>
+          <w:rFonts w:asciiTheme="majorHAnsi" w:hAnsiTheme="majorHAnsi"/>
+          <w:b/>
+        </w:rPr>
+        <w:t xml:space="preserve"> motor</w:t>
+      </w:r>
+    </w:p>
+    <w:p>
+      <w:pPr>
+        <w:rPr>
+          <w:rFonts w:asciiTheme="majorHAnsi" w:hAnsiTheme="majorHAnsi"/>
+        </w:rPr>
+      </w:pPr>
+      <w:r>
+        <w:rPr>
+          <w:rFonts w:asciiTheme="majorHAnsi" w:hAnsiTheme="majorHAnsi"/>
+        </w:rPr>
+        <w:tab/>
+      </w:r>
+      <w:r>
+        <w:rPr>
+          <w:rFonts w:asciiTheme="majorHAnsi" w:hAnsiTheme="majorHAnsi"/>
+        </w:rPr>
+        <w:tab/>
+        <w:t xml:space="preserve">1 0 </w:t>
+      </w:r>
+      <w:proofErr w:type="spellStart"/>
+      <w:r>
+        <w:rPr>
+          <w:rFonts w:asciiTheme="majorHAnsi" w:hAnsiTheme="majorHAnsi"/>
+        </w:rPr>
+        <w:t>0</w:t>
+      </w:r>
+      <w:proofErr w:type="spellEnd"/>
+      <w:r>
+        <w:rPr>
+          <w:rFonts w:asciiTheme="majorHAnsi" w:hAnsiTheme="majorHAnsi"/>
+        </w:rPr>
+        <w:t xml:space="preserve"> = </w:t>
+      </w:r>
+      <w:r>
+        <w:rPr>
+          <w:rFonts w:asciiTheme="majorHAnsi" w:hAnsiTheme="majorHAnsi"/>
+          <w:b/>
+        </w:rPr>
+        <w:t xml:space="preserve">set </w:t>
+      </w:r>
+      <w:r>
+        <w:rPr>
+          <w:rFonts w:asciiTheme="majorHAnsi" w:hAnsiTheme="majorHAnsi"/>
+          <w:b/>
+        </w:rPr>
+        <w:t xml:space="preserve">motor </w:t>
+      </w:r>
+      <w:r>
+        <w:rPr>
+          <w:rFonts w:asciiTheme="majorHAnsi" w:hAnsiTheme="majorHAnsi"/>
+          <w:b/>
+        </w:rPr>
+        <w:t>speed slow</w:t>
+      </w:r>
+    </w:p>
+    <w:p>
+      <w:pPr>
+        <w:rPr>
+          <w:rFonts w:asciiTheme="majorHAnsi" w:hAnsiTheme="majorHAnsi"/>
+        </w:rPr>
+      </w:pPr>
+      <w:r>
+        <w:rPr>
+          <w:rFonts w:asciiTheme="majorHAnsi" w:hAnsiTheme="majorHAnsi"/>
+        </w:rPr>
+        <w:tab/>
+      </w:r>
+      <w:r>
+        <w:rPr>
+          <w:rFonts w:asciiTheme="majorHAnsi" w:hAnsiTheme="majorHAnsi"/>
+        </w:rPr>
+        <w:tab/>
+        <w:t xml:space="preserve">1 0 1 = </w:t>
+      </w:r>
+      <w:r>
+        <w:rPr>
+          <w:rFonts w:asciiTheme="majorHAnsi" w:hAnsiTheme="majorHAnsi"/>
+          <w:b/>
+        </w:rPr>
+        <w:t xml:space="preserve">set </w:t>
+      </w:r>
+      <w:r>
+        <w:rPr>
+          <w:rFonts w:asciiTheme="majorHAnsi" w:hAnsiTheme="majorHAnsi"/>
+          <w:b/>
+        </w:rPr>
+        <w:t xml:space="preserve">motor </w:t>
+      </w:r>
+      <w:r>
+        <w:rPr>
+          <w:rFonts w:asciiTheme="majorHAnsi" w:hAnsiTheme="majorHAnsi"/>
+          <w:b/>
+        </w:rPr>
+        <w:t>speed faster</w:t>
+      </w:r>
+    </w:p>
+    <w:p>
+      <w:pPr>
+        <w:rPr>
+          <w:rFonts w:asciiTheme="majorHAnsi" w:hAnsiTheme="majorHAnsi"/>
+        </w:rPr>
+      </w:pPr>
+      <w:r>
+        <w:rPr>
+          <w:rFonts w:asciiTheme="majorHAnsi" w:hAnsiTheme="majorHAnsi"/>
+        </w:rPr>
+        <w:tab/>
+      </w:r>
+      <w:r>
+        <w:rPr>
+          <w:rFonts w:asciiTheme="majorHAnsi" w:hAnsiTheme="majorHAnsi"/>
+        </w:rPr>
+        <w:tab/>
+      </w:r>
+      <w:r>
+        <w:rPr>
+          <w:rFonts w:asciiTheme="majorHAnsi" w:hAnsiTheme="majorHAnsi"/>
+        </w:rPr>
+        <w:t xml:space="preserve">1 </w:t>
+      </w:r>
+      <w:proofErr w:type="spellStart"/>
+      <w:r>
+        <w:rPr>
+          <w:rFonts w:asciiTheme="majorHAnsi" w:hAnsiTheme="majorHAnsi"/>
+        </w:rPr>
+        <w:t>1</w:t>
+      </w:r>
+      <w:proofErr w:type="spellEnd"/>
+      <w:r>
+        <w:rPr>
+          <w:rFonts w:asciiTheme="majorHAnsi" w:hAnsiTheme="majorHAnsi"/>
+        </w:rPr>
+        <w:t xml:space="preserve"> 0</w:t>
+      </w:r>
+      <w:r>
+        <w:rPr>
+          <w:rFonts w:asciiTheme="majorHAnsi" w:hAnsiTheme="majorHAnsi"/>
+        </w:rPr>
+        <w:t xml:space="preserve"> = </w:t>
+      </w:r>
+      <w:r>
+        <w:rPr>
+          <w:rFonts w:asciiTheme="majorHAnsi" w:hAnsiTheme="majorHAnsi"/>
+          <w:b/>
+        </w:rPr>
+        <w:t xml:space="preserve">set </w:t>
+      </w:r>
+      <w:r>
+        <w:rPr>
+          <w:rFonts w:asciiTheme="majorHAnsi" w:hAnsiTheme="majorHAnsi"/>
+          <w:b/>
+        </w:rPr>
+        <w:t xml:space="preserve">motor </w:t>
+      </w:r>
+      <w:r>
+        <w:rPr>
+          <w:rFonts w:asciiTheme="majorHAnsi" w:hAnsiTheme="majorHAnsi"/>
+          <w:b/>
+        </w:rPr>
+        <w:t>speed fastest</w:t>
+      </w:r>
+    </w:p>
+    <w:p>
+      <w:pPr>
+        <w:pStyle w:val="Heading2"/>
+      </w:pPr>
+      <w:r>
+        <w:t>S</w:t>
+      </w:r>
+      <w:r>
+        <w:t>ensor</w:t>
+      </w:r>
+      <w:r>
+        <w:t xml:space="preserve"> codes</w:t>
+      </w:r>
+    </w:p>
+    <w:p>
+      <w:pPr>
+        <w:rPr>
+          <w:rFonts w:asciiTheme="majorHAnsi" w:hAnsiTheme="majorHAnsi"/>
+        </w:rPr>
+      </w:pPr>
+      <w:r>
+        <w:rPr>
+          <w:rFonts w:asciiTheme="majorHAnsi" w:hAnsiTheme="majorHAnsi"/>
+        </w:rPr>
+        <w:t>N</w:t>
+      </w:r>
+      <w:r>
+        <w:rPr>
+          <w:rFonts w:asciiTheme="majorHAnsi" w:hAnsiTheme="majorHAnsi"/>
+        </w:rPr>
+        <w:t xml:space="preserve">o </w:t>
+      </w:r>
+      <w:r>
+        <w:rPr>
+          <w:rFonts w:asciiTheme="majorHAnsi" w:hAnsiTheme="majorHAnsi"/>
+        </w:rPr>
+        <w:t xml:space="preserve">sensor related </w:t>
+      </w:r>
+      <w:r>
+        <w:rPr>
+          <w:rFonts w:asciiTheme="majorHAnsi" w:hAnsiTheme="majorHAnsi"/>
+        </w:rPr>
+        <w:t xml:space="preserve">commands </w:t>
+      </w:r>
+      <w:r>
+        <w:rPr>
+          <w:rFonts w:asciiTheme="majorHAnsi" w:hAnsiTheme="majorHAnsi"/>
+        </w:rPr>
+        <w:t xml:space="preserve">sent </w:t>
+      </w:r>
+      <w:r>
+        <w:rPr>
+          <w:rFonts w:asciiTheme="majorHAnsi" w:hAnsiTheme="majorHAnsi"/>
+        </w:rPr>
+        <w:t>from Scratch are necessary. The A</w:t>
+      </w:r>
+      <w:r>
+        <w:rPr>
+          <w:rFonts w:asciiTheme="majorHAnsi" w:hAnsiTheme="majorHAnsi"/>
+        </w:rPr>
+        <w:t>rduino will do edge detection</w:t>
+      </w:r>
+      <w:r>
+        <w:rPr>
+          <w:rFonts w:asciiTheme="majorHAnsi" w:hAnsiTheme="majorHAnsi"/>
+        </w:rPr>
+        <w:t xml:space="preserve"> in its main event loop</w:t>
+      </w:r>
+      <w:r>
+        <w:rPr>
+          <w:rFonts w:asciiTheme="majorHAnsi" w:hAnsiTheme="majorHAnsi"/>
+        </w:rPr>
+        <w:t xml:space="preserve"> and transmit </w:t>
+      </w:r>
+      <w:r>
+        <w:rPr>
+          <w:rFonts w:asciiTheme="majorHAnsi" w:hAnsiTheme="majorHAnsi"/>
+        </w:rPr>
+        <w:t>a byte to Scratch only when it detects an edge. The Scratch when blocks trigger on receipt of a byte.</w:t>
+      </w:r>
+    </w:p>
+    <w:p>
+      <w:pPr>
+        <w:rPr>
+          <w:rFonts w:asciiTheme="majorHAnsi" w:hAnsiTheme="majorHAnsi"/>
+        </w:rPr>
+      </w:pPr>
+    </w:p>
+    <w:p>
+      <w:pPr>
+        <w:rPr>
+          <w:rFonts w:asciiTheme="majorHAnsi" w:hAnsiTheme="majorHAnsi"/>
+        </w:rPr>
+      </w:pPr>
+      <w:r>
+        <w:rPr>
+          <w:rFonts w:asciiTheme="majorHAnsi" w:hAnsiTheme="majorHAnsi"/>
+        </w:rPr>
+        <w:t xml:space="preserve">Currently the Arduino firmware only checks for </w:t>
+      </w:r>
+      <w:r>
+        <w:rPr>
+          <w:rFonts w:asciiTheme="majorHAnsi" w:hAnsiTheme="majorHAnsi"/>
+        </w:rPr>
+        <w:t xml:space="preserve"> “falling </w:t>
+      </w:r>
+      <w:r>
+        <w:rPr>
+          <w:rFonts w:asciiTheme="majorHAnsi" w:hAnsiTheme="majorHAnsi"/>
+        </w:rPr>
+        <w:t>edge</w:t>
+      </w:r>
+      <w:r>
+        <w:rPr>
+          <w:rFonts w:asciiTheme="majorHAnsi" w:hAnsiTheme="majorHAnsi"/>
+        </w:rPr>
+        <w:t>s</w:t>
+      </w:r>
+      <w:r>
+        <w:rPr>
+          <w:rFonts w:asciiTheme="majorHAnsi" w:hAnsiTheme="majorHAnsi"/>
+        </w:rPr>
+        <w:t>” – a transition from a high resista</w:t>
+      </w:r>
+      <w:r>
+        <w:rPr>
+          <w:rFonts w:asciiTheme="majorHAnsi" w:hAnsiTheme="majorHAnsi"/>
+        </w:rPr>
+        <w:t xml:space="preserve">nce to a low resistance state -  </w:t>
+      </w:r>
+      <w:r>
+        <w:rPr>
+          <w:rFonts w:asciiTheme="majorHAnsi" w:hAnsiTheme="majorHAnsi"/>
+        </w:rPr>
+        <w:t xml:space="preserve">that occurs </w:t>
+      </w:r>
+      <w:r>
+        <w:rPr>
+          <w:rFonts w:asciiTheme="majorHAnsi" w:hAnsiTheme="majorHAnsi"/>
+        </w:rPr>
+        <w:t xml:space="preserve">when the metal clips are connected </w:t>
+      </w:r>
+      <w:r>
+        <w:rPr>
+          <w:rFonts w:asciiTheme="majorHAnsi" w:hAnsiTheme="majorHAnsi"/>
+        </w:rPr>
+        <w:t>. When it detects a falling edge it sends a zero. In Scratch there is a “when” block that is triggered upon receipt of a zero.</w:t>
+      </w:r>
     </w:p>
     <w:p>
       <w:pPr>

</xml_diff>

<commit_message>
started work on lightplay arduino code v2
</commit_message>
<xml_diff>
--- a/Blocks/Light Play 2 Blocks.docx
+++ b/Blocks/Light Play 2 Blocks.docx
@@ -3161,19 +3161,147 @@
     </w:p>
     <w:p>
       <w:pPr>
+        <w:rPr>
+          <w:rFonts w:asciiTheme="majorHAnsi" w:hAnsiTheme="majorHAnsi"/>
+        </w:rPr>
+      </w:pPr>
+      <w:r>
+        <w:rPr>
+          <w:rFonts w:asciiTheme="majorHAnsi" w:hAnsiTheme="majorHAnsi"/>
+        </w:rPr>
+        <w:tab/>
+        <w:t xml:space="preserve">the </w:t>
+      </w:r>
+      <w:r>
+        <w:rPr>
+          <w:rFonts w:asciiTheme="majorHAnsi" w:hAnsiTheme="majorHAnsi"/>
+          <w:i/>
+        </w:rPr>
+        <w:t>x</w:t>
+      </w:r>
+      <w:r>
+        <w:rPr>
+          <w:rFonts w:asciiTheme="majorHAnsi" w:hAnsiTheme="majorHAnsi"/>
+        </w:rPr>
+        <w:t xml:space="preserve"> bits select which light: </w:t>
+      </w:r>
+    </w:p>
+    <w:p>
+      <w:pPr>
+        <w:rPr>
+          <w:rFonts w:asciiTheme="majorHAnsi" w:hAnsiTheme="majorHAnsi"/>
+        </w:rPr>
+      </w:pPr>
+      <w:r>
+        <w:rPr>
+          <w:rFonts w:asciiTheme="majorHAnsi" w:hAnsiTheme="majorHAnsi"/>
+        </w:rPr>
+        <w:tab/>
+      </w:r>
+      <w:r>
+        <w:rPr>
+          <w:rFonts w:asciiTheme="majorHAnsi" w:hAnsiTheme="majorHAnsi"/>
+        </w:rPr>
+        <w:tab/>
+        <w:t xml:space="preserve">0 </w:t>
+      </w:r>
+      <w:proofErr w:type="spellStart"/>
+      <w:r>
+        <w:rPr>
+          <w:rFonts w:asciiTheme="majorHAnsi" w:hAnsiTheme="majorHAnsi"/>
+        </w:rPr>
+        <w:t>0</w:t>
+      </w:r>
+      <w:proofErr w:type="spellEnd"/>
+      <w:r>
+        <w:rPr>
+          <w:rFonts w:asciiTheme="majorHAnsi" w:hAnsiTheme="majorHAnsi"/>
+        </w:rPr>
+        <w:t xml:space="preserve"> = all lights</w:t>
+      </w:r>
+    </w:p>
+    <w:p>
+      <w:pPr>
+        <w:rPr>
+          <w:rFonts w:asciiTheme="majorHAnsi" w:hAnsiTheme="majorHAnsi"/>
+        </w:rPr>
+      </w:pPr>
+      <w:r>
+        <w:rPr>
+          <w:rFonts w:asciiTheme="majorHAnsi" w:hAnsiTheme="majorHAnsi"/>
+        </w:rPr>
+        <w:tab/>
+      </w:r>
+      <w:r>
+        <w:rPr>
+          <w:rFonts w:asciiTheme="majorHAnsi" w:hAnsiTheme="majorHAnsi"/>
+        </w:rPr>
+        <w:tab/>
+        <w:t>0 1 = light 1</w:t>
+      </w:r>
+    </w:p>
+    <w:p>
+      <w:pPr>
+        <w:rPr>
+          <w:rFonts w:asciiTheme="majorHAnsi" w:hAnsiTheme="majorHAnsi"/>
+        </w:rPr>
+      </w:pPr>
+      <w:r>
+        <w:rPr>
+          <w:rFonts w:asciiTheme="majorHAnsi" w:hAnsiTheme="majorHAnsi"/>
+        </w:rPr>
+        <w:tab/>
+      </w:r>
+      <w:r>
+        <w:rPr>
+          <w:rFonts w:asciiTheme="majorHAnsi" w:hAnsiTheme="majorHAnsi"/>
+        </w:rPr>
+        <w:tab/>
+        <w:t>1 0 = light 2</w:t>
+      </w:r>
+    </w:p>
+    <w:p>
+      <w:pPr>
+        <w:rPr>
+          <w:rFonts w:asciiTheme="majorHAnsi" w:hAnsiTheme="majorHAnsi"/>
+        </w:rPr>
+      </w:pPr>
+      <w:r>
+        <w:rPr>
+          <w:rFonts w:asciiTheme="majorHAnsi" w:hAnsiTheme="majorHAnsi"/>
+        </w:rPr>
+        <w:tab/>
+      </w:r>
+      <w:r>
+        <w:rPr>
+          <w:rFonts w:asciiTheme="majorHAnsi" w:hAnsiTheme="majorHAnsi"/>
+        </w:rPr>
+        <w:tab/>
+        <w:t xml:space="preserve">1 </w:t>
+      </w:r>
+      <w:proofErr w:type="spellStart"/>
+      <w:r>
+        <w:rPr>
+          <w:rFonts w:asciiTheme="majorHAnsi" w:hAnsiTheme="majorHAnsi"/>
+        </w:rPr>
+        <w:t>1</w:t>
+      </w:r>
+      <w:proofErr w:type="spellEnd"/>
+      <w:r>
+        <w:rPr>
+          <w:rFonts w:asciiTheme="majorHAnsi" w:hAnsiTheme="majorHAnsi"/>
+        </w:rPr>
+        <w:t xml:space="preserve"> = light 3</w:t>
+      </w:r>
+    </w:p>
+    <w:p>
+      <w:pPr>
         <w:pStyle w:val="Heading4"/>
       </w:pPr>
-      <w:proofErr w:type="spellStart"/>
-      <w:r>
-        <w:t>se</w:t>
-      </w:r>
-      <w:r>
-        <w:t>tcolor</w:t>
-      </w:r>
-      <w:proofErr w:type="spellEnd"/>
-      <w:r>
-        <w:t xml:space="preserve"> to  black </w:t>
-      </w:r>
+      <w:r>
+        <w:t xml:space="preserve">reset state variables </w:t>
+      </w:r>
+      <w:bookmarkStart w:id="0" w:name="_GoBack"/>
       <w:r>
         <w:rPr>
           <w:i w:val="0"/>
@@ -3192,7 +3320,14 @@
         <w:rPr>
           <w:i w:val="0"/>
         </w:rPr>
-        <w:t xml:space="preserve"> only)</w:t>
+        <w:t xml:space="preserve"> only</w:t>
+      </w:r>
+      <w:bookmarkEnd w:id="0"/>
+      <w:r>
+        <w:rPr>
+          <w:i w:val="0"/>
+        </w:rPr>
+        <w:t>)</w:t>
       </w:r>
     </w:p>
     <w:p>
@@ -3219,27 +3354,7 @@
         <w:rPr>
           <w:rFonts w:asciiTheme="majorHAnsi" w:hAnsiTheme="majorHAnsi"/>
         </w:rPr>
-        <w:t xml:space="preserve"> x </w:t>
-      </w:r>
-      <w:proofErr w:type="spellStart"/>
-      <w:r>
-        <w:rPr>
-          <w:rFonts w:asciiTheme="majorHAnsi" w:hAnsiTheme="majorHAnsi"/>
-        </w:rPr>
-        <w:t>x</w:t>
-      </w:r>
-      <w:proofErr w:type="spellEnd"/>
-      <w:r>
-        <w:rPr>
-          <w:rFonts w:asciiTheme="majorHAnsi" w:hAnsiTheme="majorHAnsi"/>
-        </w:rPr>
-        <w:t xml:space="preserve"> </w:t>
-      </w:r>
-      <w:r>
-        <w:rPr>
-          <w:rFonts w:asciiTheme="majorHAnsi" w:hAnsiTheme="majorHAnsi"/>
-        </w:rPr>
-        <w:t xml:space="preserve">0 </w:t>
+        <w:t xml:space="preserve"> 0 </w:t>
       </w:r>
       <w:proofErr w:type="spellStart"/>
       <w:r>
@@ -3253,8 +3368,16 @@
         <w:rPr>
           <w:rFonts w:asciiTheme="majorHAnsi" w:hAnsiTheme="majorHAnsi"/>
         </w:rPr>
-        <w:t xml:space="preserve"> 1</w:t>
-      </w:r>
+        <w:t xml:space="preserve"> 0 1 </w:t>
+      </w:r>
+      <w:proofErr w:type="spellStart"/>
+      <w:r>
+        <w:rPr>
+          <w:rFonts w:asciiTheme="majorHAnsi" w:hAnsiTheme="majorHAnsi"/>
+        </w:rPr>
+        <w:t>1</w:t>
+      </w:r>
+      <w:proofErr w:type="spellEnd"/>
       <w:r>
         <w:rPr>
           <w:rFonts w:asciiTheme="majorHAnsi" w:hAnsiTheme="majorHAnsi"/>
@@ -3264,461 +3387,8 @@
     </w:p>
     <w:p>
       <w:pPr>
-        <w:rPr>
-          <w:rFonts w:asciiTheme="majorHAnsi" w:hAnsiTheme="majorHAnsi"/>
-        </w:rPr>
-      </w:pPr>
-      <w:r>
-        <w:rPr>
-          <w:rFonts w:asciiTheme="majorHAnsi" w:hAnsiTheme="majorHAnsi"/>
-        </w:rPr>
-        <w:tab/>
-        <w:t xml:space="preserve">the </w:t>
-      </w:r>
-      <w:r>
-        <w:rPr>
-          <w:rFonts w:asciiTheme="majorHAnsi" w:hAnsiTheme="majorHAnsi"/>
-          <w:i/>
-        </w:rPr>
-        <w:t>x</w:t>
-      </w:r>
-      <w:r>
-        <w:rPr>
-          <w:rFonts w:asciiTheme="majorHAnsi" w:hAnsiTheme="majorHAnsi"/>
-        </w:rPr>
-        <w:t xml:space="preserve"> bits select which light: </w:t>
-      </w:r>
-    </w:p>
-    <w:p>
-      <w:pPr>
-        <w:rPr>
-          <w:rFonts w:asciiTheme="majorHAnsi" w:hAnsiTheme="majorHAnsi"/>
-        </w:rPr>
-      </w:pPr>
-      <w:r>
-        <w:rPr>
-          <w:rFonts w:asciiTheme="majorHAnsi" w:hAnsiTheme="majorHAnsi"/>
-        </w:rPr>
-        <w:tab/>
-      </w:r>
-      <w:r>
-        <w:rPr>
-          <w:rFonts w:asciiTheme="majorHAnsi" w:hAnsiTheme="majorHAnsi"/>
-        </w:rPr>
-        <w:tab/>
-        <w:t xml:space="preserve">0 </w:t>
-      </w:r>
-      <w:proofErr w:type="spellStart"/>
-      <w:r>
-        <w:rPr>
-          <w:rFonts w:asciiTheme="majorHAnsi" w:hAnsiTheme="majorHAnsi"/>
-        </w:rPr>
-        <w:t>0</w:t>
-      </w:r>
-      <w:proofErr w:type="spellEnd"/>
-      <w:r>
-        <w:rPr>
-          <w:rFonts w:asciiTheme="majorHAnsi" w:hAnsiTheme="majorHAnsi"/>
-        </w:rPr>
-        <w:t xml:space="preserve"> = all lights</w:t>
-      </w:r>
-    </w:p>
-    <w:p>
-      <w:pPr>
-        <w:rPr>
-          <w:rFonts w:asciiTheme="majorHAnsi" w:hAnsiTheme="majorHAnsi"/>
-        </w:rPr>
-      </w:pPr>
-      <w:r>
-        <w:rPr>
-          <w:rFonts w:asciiTheme="majorHAnsi" w:hAnsiTheme="majorHAnsi"/>
-        </w:rPr>
-        <w:tab/>
-      </w:r>
-      <w:r>
-        <w:rPr>
-          <w:rFonts w:asciiTheme="majorHAnsi" w:hAnsiTheme="majorHAnsi"/>
-        </w:rPr>
-        <w:tab/>
-        <w:t>0 1 = light 1</w:t>
-      </w:r>
-    </w:p>
-    <w:p>
-      <w:pPr>
-        <w:rPr>
-          <w:rFonts w:asciiTheme="majorHAnsi" w:hAnsiTheme="majorHAnsi"/>
-        </w:rPr>
-      </w:pPr>
-      <w:r>
-        <w:rPr>
-          <w:rFonts w:asciiTheme="majorHAnsi" w:hAnsiTheme="majorHAnsi"/>
-        </w:rPr>
-        <w:tab/>
-      </w:r>
-      <w:r>
-        <w:rPr>
-          <w:rFonts w:asciiTheme="majorHAnsi" w:hAnsiTheme="majorHAnsi"/>
-        </w:rPr>
-        <w:tab/>
-        <w:t>1 0 = light 2</w:t>
-      </w:r>
-    </w:p>
-    <w:p>
-      <w:pPr>
-        <w:rPr>
-          <w:rFonts w:asciiTheme="majorHAnsi" w:hAnsiTheme="majorHAnsi"/>
-        </w:rPr>
-      </w:pPr>
-      <w:r>
-        <w:rPr>
-          <w:rFonts w:asciiTheme="majorHAnsi" w:hAnsiTheme="majorHAnsi"/>
-        </w:rPr>
-        <w:tab/>
-      </w:r>
-      <w:r>
-        <w:rPr>
-          <w:rFonts w:asciiTheme="majorHAnsi" w:hAnsiTheme="majorHAnsi"/>
-        </w:rPr>
-        <w:tab/>
-        <w:t xml:space="preserve">1 </w:t>
-      </w:r>
-      <w:proofErr w:type="spellStart"/>
-      <w:r>
-        <w:rPr>
-          <w:rFonts w:asciiTheme="majorHAnsi" w:hAnsiTheme="majorHAnsi"/>
-        </w:rPr>
-        <w:t>1</w:t>
-      </w:r>
-      <w:proofErr w:type="spellEnd"/>
-      <w:r>
-        <w:rPr>
-          <w:rFonts w:asciiTheme="majorHAnsi" w:hAnsiTheme="majorHAnsi"/>
-        </w:rPr>
-        <w:t xml:space="preserve"> = light 3</w:t>
-      </w:r>
-    </w:p>
-    <w:p>
-      <w:pPr>
-        <w:pStyle w:val="Heading4"/>
-      </w:pPr>
-      <w:proofErr w:type="spellStart"/>
-      <w:r>
-        <w:t>fade</w:t>
-      </w:r>
-      <w:r>
-        <w:t>color</w:t>
-      </w:r>
-      <w:proofErr w:type="spellEnd"/>
-      <w:r>
-        <w:t xml:space="preserve"> to  black </w:t>
-      </w:r>
-      <w:r>
-        <w:rPr>
-          <w:i w:val="0"/>
-        </w:rPr>
-        <w:t>(</w:t>
-      </w:r>
-      <w:proofErr w:type="spellStart"/>
-      <w:r>
-        <w:rPr>
-          <w:i w:val="0"/>
-        </w:rPr>
-        <w:t>iPad</w:t>
-      </w:r>
-      <w:proofErr w:type="spellEnd"/>
-      <w:r>
-        <w:rPr>
-          <w:i w:val="0"/>
-        </w:rPr>
-        <w:t xml:space="preserve"> only)</w:t>
-      </w:r>
-    </w:p>
-    <w:p>
-      <w:pPr>
-        <w:rPr>
-          <w:rFonts w:asciiTheme="majorHAnsi" w:hAnsiTheme="majorHAnsi"/>
-        </w:rPr>
-      </w:pPr>
-      <w:r>
-        <w:rPr>
-          <w:rFonts w:asciiTheme="majorHAnsi" w:hAnsiTheme="majorHAnsi"/>
-        </w:rPr>
-        <w:t xml:space="preserve">[0 1 </w:t>
-      </w:r>
-      <w:proofErr w:type="spellStart"/>
-      <w:r>
-        <w:rPr>
-          <w:rFonts w:asciiTheme="majorHAnsi" w:hAnsiTheme="majorHAnsi"/>
-        </w:rPr>
-        <w:t>1</w:t>
-      </w:r>
-      <w:proofErr w:type="spellEnd"/>
-      <w:r>
-        <w:rPr>
-          <w:rFonts w:asciiTheme="majorHAnsi" w:hAnsiTheme="majorHAnsi"/>
-        </w:rPr>
-        <w:t xml:space="preserve"> x </w:t>
-      </w:r>
-      <w:proofErr w:type="spellStart"/>
-      <w:r>
-        <w:rPr>
-          <w:rFonts w:asciiTheme="majorHAnsi" w:hAnsiTheme="majorHAnsi"/>
-        </w:rPr>
-        <w:t>x</w:t>
-      </w:r>
-      <w:proofErr w:type="spellEnd"/>
-      <w:r>
-        <w:rPr>
-          <w:rFonts w:asciiTheme="majorHAnsi" w:hAnsiTheme="majorHAnsi"/>
-        </w:rPr>
-        <w:t xml:space="preserve"> </w:t>
-      </w:r>
-      <w:r>
-        <w:rPr>
-          <w:rFonts w:asciiTheme="majorHAnsi" w:hAnsiTheme="majorHAnsi"/>
-        </w:rPr>
-        <w:t>0 1 0</w:t>
-      </w:r>
-      <w:r>
-        <w:rPr>
-          <w:rFonts w:asciiTheme="majorHAnsi" w:hAnsiTheme="majorHAnsi"/>
-        </w:rPr>
-        <w:t xml:space="preserve">] </w:t>
-      </w:r>
-    </w:p>
-    <w:p>
-      <w:pPr>
-        <w:rPr>
-          <w:rFonts w:asciiTheme="majorHAnsi" w:hAnsiTheme="majorHAnsi"/>
-        </w:rPr>
-      </w:pPr>
-      <w:r>
-        <w:rPr>
-          <w:rFonts w:asciiTheme="majorHAnsi" w:hAnsiTheme="majorHAnsi"/>
-        </w:rPr>
-        <w:tab/>
-        <w:t xml:space="preserve">the </w:t>
-      </w:r>
-      <w:r>
-        <w:rPr>
-          <w:rFonts w:asciiTheme="majorHAnsi" w:hAnsiTheme="majorHAnsi"/>
-          <w:i/>
-        </w:rPr>
-        <w:t>x</w:t>
-      </w:r>
-      <w:r>
-        <w:rPr>
-          <w:rFonts w:asciiTheme="majorHAnsi" w:hAnsiTheme="majorHAnsi"/>
-        </w:rPr>
-        <w:t xml:space="preserve"> bits select which light: </w:t>
-      </w:r>
-    </w:p>
-    <w:p>
-      <w:pPr>
-        <w:rPr>
-          <w:rFonts w:asciiTheme="majorHAnsi" w:hAnsiTheme="majorHAnsi"/>
-        </w:rPr>
-      </w:pPr>
-      <w:r>
-        <w:rPr>
-          <w:rFonts w:asciiTheme="majorHAnsi" w:hAnsiTheme="majorHAnsi"/>
-        </w:rPr>
-        <w:tab/>
-      </w:r>
-      <w:r>
-        <w:rPr>
-          <w:rFonts w:asciiTheme="majorHAnsi" w:hAnsiTheme="majorHAnsi"/>
-        </w:rPr>
-        <w:tab/>
-        <w:t xml:space="preserve">0 </w:t>
-      </w:r>
-      <w:proofErr w:type="spellStart"/>
-      <w:r>
-        <w:rPr>
-          <w:rFonts w:asciiTheme="majorHAnsi" w:hAnsiTheme="majorHAnsi"/>
-        </w:rPr>
-        <w:t>0</w:t>
-      </w:r>
-      <w:proofErr w:type="spellEnd"/>
-      <w:r>
-        <w:rPr>
-          <w:rFonts w:asciiTheme="majorHAnsi" w:hAnsiTheme="majorHAnsi"/>
-        </w:rPr>
-        <w:t xml:space="preserve"> = all lights</w:t>
-      </w:r>
-    </w:p>
-    <w:p>
-      <w:pPr>
-        <w:rPr>
-          <w:rFonts w:asciiTheme="majorHAnsi" w:hAnsiTheme="majorHAnsi"/>
-        </w:rPr>
-      </w:pPr>
-      <w:r>
-        <w:rPr>
-          <w:rFonts w:asciiTheme="majorHAnsi" w:hAnsiTheme="majorHAnsi"/>
-        </w:rPr>
-        <w:tab/>
-      </w:r>
-      <w:r>
-        <w:rPr>
-          <w:rFonts w:asciiTheme="majorHAnsi" w:hAnsiTheme="majorHAnsi"/>
-        </w:rPr>
-        <w:tab/>
-        <w:t>0 1 = light 1</w:t>
-      </w:r>
-    </w:p>
-    <w:p>
-      <w:pPr>
-        <w:rPr>
-          <w:rFonts w:asciiTheme="majorHAnsi" w:hAnsiTheme="majorHAnsi"/>
-        </w:rPr>
-      </w:pPr>
-      <w:r>
-        <w:rPr>
-          <w:rFonts w:asciiTheme="majorHAnsi" w:hAnsiTheme="majorHAnsi"/>
-        </w:rPr>
-        <w:tab/>
-      </w:r>
-      <w:r>
-        <w:rPr>
-          <w:rFonts w:asciiTheme="majorHAnsi" w:hAnsiTheme="majorHAnsi"/>
-        </w:rPr>
-        <w:tab/>
-        <w:t>1 0 = light 2</w:t>
-      </w:r>
-    </w:p>
-    <w:p>
-      <w:pPr>
-        <w:rPr>
-          <w:rFonts w:asciiTheme="majorHAnsi" w:hAnsiTheme="majorHAnsi"/>
-        </w:rPr>
-      </w:pPr>
-      <w:r>
-        <w:rPr>
-          <w:rFonts w:asciiTheme="majorHAnsi" w:hAnsiTheme="majorHAnsi"/>
-        </w:rPr>
-        <w:tab/>
-      </w:r>
-      <w:r>
-        <w:rPr>
-          <w:rFonts w:asciiTheme="majorHAnsi" w:hAnsiTheme="majorHAnsi"/>
-        </w:rPr>
-        <w:tab/>
-        <w:t xml:space="preserve">1 </w:t>
-      </w:r>
-      <w:proofErr w:type="spellStart"/>
-      <w:r>
-        <w:rPr>
-          <w:rFonts w:asciiTheme="majorHAnsi" w:hAnsiTheme="majorHAnsi"/>
-        </w:rPr>
-        <w:t>1</w:t>
-      </w:r>
-      <w:proofErr w:type="spellEnd"/>
-      <w:r>
-        <w:rPr>
-          <w:rFonts w:asciiTheme="majorHAnsi" w:hAnsiTheme="majorHAnsi"/>
-        </w:rPr>
-        <w:t xml:space="preserve"> = light 3</w:t>
-      </w:r>
-    </w:p>
-    <w:p>
-      <w:pPr>
-        <w:pStyle w:val="Heading4"/>
-      </w:pPr>
-      <w:r>
-        <w:t>reset state variables</w:t>
-      </w:r>
-      <w:r>
-        <w:t xml:space="preserve"> </w:t>
-      </w:r>
-      <w:r>
-        <w:rPr>
-          <w:i w:val="0"/>
-        </w:rPr>
-        <w:t>(</w:t>
-      </w:r>
-      <w:proofErr w:type="spellStart"/>
-      <w:r>
-        <w:rPr>
-          <w:i w:val="0"/>
-        </w:rPr>
-        <w:t>iPad</w:t>
-      </w:r>
-      <w:proofErr w:type="spellEnd"/>
-      <w:r>
-        <w:rPr>
-          <w:i w:val="0"/>
-        </w:rPr>
-        <w:t xml:space="preserve"> only)</w:t>
-      </w:r>
-    </w:p>
-    <w:p>
-      <w:pPr>
-        <w:rPr>
-          <w:rFonts w:asciiTheme="majorHAnsi" w:hAnsiTheme="majorHAnsi"/>
-        </w:rPr>
-      </w:pPr>
-      <w:r>
-        <w:rPr>
-          <w:rFonts w:asciiTheme="majorHAnsi" w:hAnsiTheme="majorHAnsi"/>
-        </w:rPr>
-        <w:t xml:space="preserve">[0 1 </w:t>
-      </w:r>
-      <w:proofErr w:type="spellStart"/>
-      <w:r>
-        <w:rPr>
-          <w:rFonts w:asciiTheme="majorHAnsi" w:hAnsiTheme="majorHAnsi"/>
-        </w:rPr>
-        <w:t>1</w:t>
-      </w:r>
-      <w:proofErr w:type="spellEnd"/>
-      <w:r>
-        <w:rPr>
-          <w:rFonts w:asciiTheme="majorHAnsi" w:hAnsiTheme="majorHAnsi"/>
-        </w:rPr>
-        <w:t xml:space="preserve"> </w:t>
-      </w:r>
-      <w:r>
-        <w:rPr>
-          <w:rFonts w:asciiTheme="majorHAnsi" w:hAnsiTheme="majorHAnsi"/>
-        </w:rPr>
-        <w:t xml:space="preserve">0 </w:t>
-      </w:r>
-      <w:proofErr w:type="spellStart"/>
-      <w:r>
-        <w:rPr>
-          <w:rFonts w:asciiTheme="majorHAnsi" w:hAnsiTheme="majorHAnsi"/>
-        </w:rPr>
-        <w:t>0</w:t>
-      </w:r>
-      <w:proofErr w:type="spellEnd"/>
-      <w:r>
-        <w:rPr>
-          <w:rFonts w:asciiTheme="majorHAnsi" w:hAnsiTheme="majorHAnsi"/>
-        </w:rPr>
-        <w:t xml:space="preserve"> 0 1 </w:t>
-      </w:r>
-      <w:proofErr w:type="spellStart"/>
-      <w:r>
-        <w:rPr>
-          <w:rFonts w:asciiTheme="majorHAnsi" w:hAnsiTheme="majorHAnsi"/>
-        </w:rPr>
-        <w:t>1</w:t>
-      </w:r>
-      <w:proofErr w:type="spellEnd"/>
-      <w:r>
-        <w:rPr>
-          <w:rFonts w:asciiTheme="majorHAnsi" w:hAnsiTheme="majorHAnsi"/>
-        </w:rPr>
-        <w:t xml:space="preserve">] </w:t>
-      </w:r>
-    </w:p>
-    <w:p>
-      <w:pPr>
         <w:pStyle w:val="Heading2"/>
       </w:pPr>
-      <w:bookmarkStart w:id="0" w:name="_GoBack"/>
-      <w:bookmarkEnd w:id="0"/>
       <w:r>
         <w:t>Motor commands</w:t>
       </w:r>

</xml_diff>